<commit_message>
Add amendment history table to the cover page
</commit_message>
<xml_diff>
--- a/planTemplate.docx
+++ b/planTemplate.docx
@@ -15,7 +15,7 @@
           <w:noProof/>
         </w:rPr>
         <w:drawing>
-          <wp:inline distT="0" distB="0" distL="0" distR="0" wp14:anchorId="31722B04" wp14:editId="03E902DD">
+          <wp:inline distT="0" distB="0" distL="0" distR="0" wp14:anchorId="45794733" wp14:editId="58AD5820">
             <wp:extent cx="3082035" cy="1099127"/>
             <wp:effectExtent l="0" t="0" r="0" b="0"/>
             <wp:docPr id="567021436" name="Picture 567021436" descr="A blue and yellow text on a black background&#10;&#10;Description automatically generated"/>
@@ -75,9 +75,98 @@
     </w:p>
     <w:p>
       <w:pPr>
+        <w:spacing w:line="276" w:lineRule="auto"/>
         <w:jc w:val="center"/>
         <w:rPr>
-          <w:rFonts w:ascii="Lato" w:hAnsi="Lato"/>
+          <w:rFonts w:ascii="Lato" w:eastAsia="Arial" w:hAnsi="Lato"/>
+          <w:b/>
+          <w:bCs/>
+          <w:color w:val="002C71"/>
+          <w:sz w:val="42"/>
+          <w:szCs w:val="42"/>
+        </w:rPr>
+      </w:pPr>
+      <w:r>
+        <w:rPr>
+          <w:rFonts w:ascii="Lato" w:eastAsia="Arial" w:hAnsi="Lato"/>
+          <w:b/>
+          <w:bCs/>
+          <w:color w:val="002C71"/>
+          <w:sz w:val="42"/>
+          <w:szCs w:val="42"/>
+        </w:rPr>
+        <w:t>Range Use Plan</w:t>
+      </w:r>
+      <w:r>
+        <w:rPr>
+          <w:rFonts w:ascii="Lato" w:eastAsia="Arial" w:hAnsi="Lato"/>
+          <w:b/>
+          <w:bCs/>
+          <w:color w:val="002C71"/>
+          <w:sz w:val="42"/>
+          <w:szCs w:val="42"/>
+        </w:rPr>
+        <w:t xml:space="preserve"> for Grazing License</w:t>
+      </w:r>
+    </w:p>
+    <w:p>
+      <w:pPr>
+        <w:jc w:val="center"/>
+        <w:rPr>
+          <w:rFonts w:ascii="Lato" w:eastAsia="Arial" w:hAnsi="Lato" w:cs="Times New Roman (Body CS)"/>
+          <w:b/>
+          <w:bCs/>
+          <w:color w:val="1F3864" w:themeColor="accent1" w:themeShade="80"/>
+          <w:sz w:val="44"/>
+          <w:szCs w:val="44"/>
+        </w:rPr>
+      </w:pPr>
+      <w:r>
+        <w:rPr>
+          <w:rFonts w:ascii="Lato" w:eastAsia="Arial" w:hAnsi="Lato" w:cs="Times New Roman (Body CS)"/>
+          <w:b/>
+          <w:color w:val="1F3864" w:themeColor="accent1" w:themeShade="80"/>
+          <w:sz w:val="44"/>
+          <w:szCs w:val="44"/>
+        </w:rPr>
+        <w:t>{</w:t>
+      </w:r>
+      <w:proofErr w:type="spellStart"/>
+      <w:proofErr w:type="gramStart"/>
+      <w:r>
+        <w:rPr>
+          <w:rFonts w:ascii="Lato" w:eastAsia="Arial" w:hAnsi="Lato" w:cs="Times New Roman (Body CS)"/>
+          <w:b/>
+          <w:color w:val="1F3864" w:themeColor="accent1" w:themeShade="80"/>
+          <w:sz w:val="44"/>
+          <w:szCs w:val="44"/>
+        </w:rPr>
+        <w:t>d.agreementId</w:t>
+      </w:r>
+      <w:proofErr w:type="spellEnd"/>
+      <w:proofErr w:type="gramEnd"/>
+      <w:r>
+        <w:rPr>
+          <w:rFonts w:ascii="Lato" w:eastAsia="Arial" w:hAnsi="Lato" w:cs="Times New Roman (Body CS)"/>
+          <w:b/>
+          <w:color w:val="1F3864" w:themeColor="accent1" w:themeShade="80"/>
+          <w:sz w:val="44"/>
+          <w:szCs w:val="44"/>
+        </w:rPr>
+        <w:t>}</w:t>
+      </w:r>
+    </w:p>
+    <w:p>
+      <w:pPr>
+        <w:spacing w:line="276" w:lineRule="auto"/>
+        <w:jc w:val="center"/>
+        <w:rPr>
+          <w:rFonts w:ascii="Lato" w:eastAsia="Arial" w:hAnsi="Lato"/>
+          <w:b/>
+          <w:bCs/>
+          <w:color w:val="002C71"/>
+          <w:sz w:val="28"/>
+          <w:szCs w:val="28"/>
         </w:rPr>
       </w:pPr>
     </w:p>
@@ -90,8 +179,8 @@
           <w:b/>
           <w:bCs/>
           <w:color w:val="002C71"/>
-          <w:sz w:val="42"/>
-          <w:szCs w:val="42"/>
+          <w:sz w:val="28"/>
+          <w:szCs w:val="28"/>
         </w:rPr>
       </w:pPr>
       <w:r>
@@ -100,57 +189,56 @@
           <w:b/>
           <w:bCs/>
           <w:color w:val="002C71"/>
-          <w:sz w:val="42"/>
-          <w:szCs w:val="42"/>
-        </w:rPr>
-        <w:t>Range Use Plan</w:t>
-      </w:r>
-    </w:p>
-    <w:p>
-      <w:pPr>
-        <w:spacing w:line="276" w:lineRule="auto"/>
-        <w:jc w:val="center"/>
+          <w:sz w:val="28"/>
+          <w:szCs w:val="28"/>
+        </w:rPr>
+        <w:t>Status: {</w:t>
+      </w:r>
+      <w:proofErr w:type="spellStart"/>
+      <w:proofErr w:type="gramStart"/>
+      <w:r>
         <w:rPr>
           <w:rFonts w:ascii="Lato" w:eastAsia="Arial" w:hAnsi="Lato"/>
           <w:b/>
           <w:bCs/>
           <w:color w:val="002C71"/>
-          <w:sz w:val="42"/>
-          <w:szCs w:val="42"/>
-        </w:rPr>
-      </w:pPr>
+          <w:sz w:val="28"/>
+          <w:szCs w:val="28"/>
+        </w:rPr>
+        <w:t>d.status</w:t>
+      </w:r>
+      <w:proofErr w:type="gramEnd"/>
       <w:r>
         <w:rPr>
           <w:rFonts w:ascii="Lato" w:eastAsia="Arial" w:hAnsi="Lato"/>
           <w:b/>
           <w:bCs/>
           <w:color w:val="002C71"/>
-          <w:sz w:val="42"/>
-          <w:szCs w:val="42"/>
-        </w:rPr>
-        <w:t>STATUS: {</w:t>
-      </w:r>
-      <w:proofErr w:type="gramStart"/>
+          <w:sz w:val="28"/>
+          <w:szCs w:val="28"/>
+        </w:rPr>
+        <w:t>.</w:t>
+      </w:r>
       <w:r>
         <w:rPr>
           <w:rFonts w:ascii="Lato" w:eastAsia="Arial" w:hAnsi="Lato"/>
           <w:b/>
           <w:bCs/>
           <w:color w:val="002C71"/>
-          <w:sz w:val="42"/>
-          <w:szCs w:val="42"/>
-        </w:rPr>
-        <w:t>d.status.name</w:t>
-      </w:r>
-      <w:proofErr w:type="gramEnd"/>
+          <w:sz w:val="28"/>
+          <w:szCs w:val="28"/>
+        </w:rPr>
+        <w:t>text</w:t>
+      </w:r>
+      <w:proofErr w:type="spellEnd"/>
       <w:r>
         <w:rPr>
           <w:rFonts w:ascii="Lato" w:eastAsia="Arial" w:hAnsi="Lato"/>
           <w:b/>
           <w:bCs/>
           <w:color w:val="002C71"/>
-          <w:sz w:val="42"/>
-          <w:szCs w:val="42"/>
+          <w:sz w:val="28"/>
+          <w:szCs w:val="28"/>
         </w:rPr>
         <w:t>}</w:t>
       </w:r>
@@ -164,7 +252,22 @@
           <w:b/>
           <w:bCs/>
           <w:color w:val="002C71"/>
-          <w:sz w:val="44"/>
+          <w:sz w:val="28"/>
+          <w:szCs w:val="28"/>
+        </w:rPr>
+      </w:pPr>
+    </w:p>
+    <w:p>
+      <w:pPr>
+        <w:ind w:left="2860"/>
+        <w:jc w:val="center"/>
+        <w:rPr>
+          <w:rFonts w:ascii="Lato" w:eastAsia="Arial" w:hAnsi="Lato"/>
+          <w:b/>
+          <w:bCs/>
+          <w:color w:val="002C71"/>
+          <w:sz w:val="28"/>
+          <w:szCs w:val="28"/>
         </w:rPr>
       </w:pPr>
     </w:p>
@@ -177,14 +280,134 @@
           <w:sz w:val="28"/>
         </w:rPr>
       </w:pPr>
+      <w:r>
+        <w:rPr>
+          <w:rFonts w:ascii="Lato" w:eastAsia="Arial" w:hAnsi="Lato"/>
+          <w:sz w:val="28"/>
+        </w:rPr>
+        <w:t>Plan Term</w:t>
+      </w:r>
     </w:p>
     <w:p>
       <w:pPr>
         <w:jc w:val="center"/>
         <w:rPr>
           <w:rFonts w:ascii="Lato" w:eastAsia="Arial" w:hAnsi="Lato"/>
-          <w:b/>
+          <w:sz w:val="27"/>
+        </w:rPr>
+      </w:pPr>
+      <w:r>
+        <w:rPr>
+          <w:rFonts w:ascii="Lato" w:eastAsia="Arial" w:hAnsi="Lato"/>
+          <w:sz w:val="27"/>
+        </w:rPr>
+        <w:t>{</w:t>
+      </w:r>
+      <w:proofErr w:type="spellStart"/>
+      <w:proofErr w:type="gramStart"/>
+      <w:r>
+        <w:rPr>
+          <w:rFonts w:ascii="Lato" w:eastAsia="Arial" w:hAnsi="Lato"/>
+          <w:sz w:val="27"/>
+        </w:rPr>
+        <w:t>d.planStartDate</w:t>
+      </w:r>
+      <w:proofErr w:type="gramEnd"/>
+      <w:r>
+        <w:rPr>
+          <w:rFonts w:ascii="Lato" w:eastAsia="Arial" w:hAnsi="Lato"/>
+          <w:sz w:val="27"/>
+        </w:rPr>
+        <w:t>:</w:t>
+      </w:r>
+      <w:r>
+        <w:rPr>
+          <w:rFonts w:ascii="Lato" w:eastAsia="Arial" w:hAnsi="Lato"/>
+          <w:sz w:val="27"/>
+        </w:rPr>
+        <w:t>formatD</w:t>
+      </w:r>
+      <w:proofErr w:type="spellEnd"/>
+      <w:r>
+        <w:rPr>
+          <w:rFonts w:ascii="Lato" w:eastAsia="Arial" w:hAnsi="Lato"/>
+          <w:sz w:val="27"/>
+        </w:rPr>
+        <w:t>('LL')</w:t>
+      </w:r>
+      <w:r>
+        <w:rPr>
+          <w:rFonts w:ascii="Lato" w:eastAsia="Arial" w:hAnsi="Lato"/>
+          <w:sz w:val="27"/>
+        </w:rPr>
+        <w:t>}</w:t>
+      </w:r>
+      <w:r>
+        <w:rPr>
+          <w:rFonts w:ascii="Lato" w:eastAsia="Arial" w:hAnsi="Lato"/>
+          <w:sz w:val="27"/>
+        </w:rPr>
+        <w:t xml:space="preserve"> </w:t>
+      </w:r>
+      <w:r>
+        <w:rPr>
+          <w:rFonts w:ascii="Lato" w:eastAsia="Arial" w:hAnsi="Lato"/>
+          <w:sz w:val="27"/>
+        </w:rPr>
+        <w:t>–</w:t>
+      </w:r>
+      <w:r>
+        <w:rPr>
+          <w:rFonts w:ascii="Lato" w:eastAsia="Arial" w:hAnsi="Lato"/>
+          <w:sz w:val="27"/>
+        </w:rPr>
+        <w:t xml:space="preserve"> </w:t>
+      </w:r>
+      <w:r>
+        <w:rPr>
+          <w:rFonts w:ascii="Lato" w:eastAsia="Arial" w:hAnsi="Lato"/>
+          <w:sz w:val="27"/>
+        </w:rPr>
+        <w:t>{</w:t>
+      </w:r>
+      <w:proofErr w:type="spellStart"/>
+      <w:r>
+        <w:rPr>
+          <w:rFonts w:ascii="Lato" w:eastAsia="Arial" w:hAnsi="Lato"/>
+          <w:sz w:val="27"/>
+        </w:rPr>
+        <w:t>d.planEndDate:</w:t>
+      </w:r>
+      <w:r>
+        <w:rPr>
+          <w:rFonts w:ascii="Lato" w:eastAsia="Arial" w:hAnsi="Lato"/>
+          <w:sz w:val="27"/>
+        </w:rPr>
+        <w:t>formatD</w:t>
+      </w:r>
+      <w:proofErr w:type="spellEnd"/>
+      <w:r>
+        <w:rPr>
+          <w:rFonts w:ascii="Lato" w:eastAsia="Arial" w:hAnsi="Lato"/>
+          <w:sz w:val="27"/>
+        </w:rPr>
+        <w:t>('LL')</w:t>
+      </w:r>
+      <w:r>
+        <w:rPr>
+          <w:rFonts w:ascii="Lato" w:eastAsia="Arial" w:hAnsi="Lato"/>
+          <w:sz w:val="27"/>
+        </w:rPr>
+        <w:t>}</w:t>
+      </w:r>
+    </w:p>
+    <w:p>
+      <w:pPr>
+        <w:jc w:val="center"/>
+        <w:rPr>
+          <w:rFonts w:ascii="Lato" w:eastAsia="Arial" w:hAnsi="Lato"/>
           <w:sz w:val="28"/>
+          <w:szCs w:val="28"/>
         </w:rPr>
       </w:pPr>
     </w:p>
@@ -193,8 +416,8 @@
         <w:jc w:val="center"/>
         <w:rPr>
           <w:rFonts w:ascii="Lato" w:eastAsia="Arial" w:hAnsi="Lato"/>
-          <w:b/>
           <w:sz w:val="28"/>
+          <w:szCs w:val="28"/>
         </w:rPr>
       </w:pPr>
     </w:p>
@@ -203,158 +426,87 @@
         <w:jc w:val="center"/>
         <w:rPr>
           <w:rFonts w:ascii="Lato" w:eastAsia="Arial" w:hAnsi="Lato"/>
+          <w:sz w:val="27"/>
+          <w:szCs w:val="27"/>
+        </w:rPr>
+      </w:pPr>
+      <w:r>
+        <w:rPr>
+          <w:rFonts w:ascii="Lato" w:eastAsia="Arial" w:hAnsi="Lato"/>
           <w:b/>
           <w:bCs/>
-          <w:color w:val="002C71"/>
-          <w:sz w:val="44"/>
-          <w:szCs w:val="44"/>
-        </w:rPr>
-      </w:pPr>
-      <w:r>
-        <w:rPr>
-          <w:rFonts w:ascii="Lato" w:eastAsia="Arial" w:hAnsi="Lato"/>
-          <w:b/>
-          <w:sz w:val="44"/>
-          <w:szCs w:val="44"/>
-        </w:rPr>
-        <w:t>{</w:t>
-      </w:r>
-      <w:proofErr w:type="spellStart"/>
-      <w:proofErr w:type="gramStart"/>
-      <w:r>
-        <w:rPr>
-          <w:rFonts w:ascii="Lato" w:eastAsia="Arial" w:hAnsi="Lato"/>
-          <w:b/>
-          <w:sz w:val="44"/>
-          <w:szCs w:val="44"/>
-        </w:rPr>
-        <w:t>d.agreementId</w:t>
-      </w:r>
-      <w:proofErr w:type="spellEnd"/>
-      <w:proofErr w:type="gramEnd"/>
-      <w:r>
-        <w:rPr>
-          <w:rFonts w:ascii="Lato" w:eastAsia="Arial" w:hAnsi="Lato"/>
-          <w:b/>
-          <w:sz w:val="44"/>
-          <w:szCs w:val="44"/>
-        </w:rPr>
-        <w:t>}</w:t>
+          <w:sz w:val="27"/>
+          <w:szCs w:val="27"/>
+        </w:rPr>
+        <w:t>Originally Approved by District Manager:</w:t>
       </w:r>
     </w:p>
     <w:p>
       <w:pPr>
         <w:jc w:val="center"/>
         <w:rPr>
-          <w:rFonts w:ascii="Lato" w:eastAsia="Arial" w:hAnsi="Lato"/>
-          <w:b/>
+          <w:rFonts w:ascii="0s{0" w:hAnsi="0s{0" w:cs="0s{0"/>
+          <w:kern w:val="0"/>
           <w:sz w:val="28"/>
+          <w:szCs w:val="28"/>
+          <w:lang w:val="en-US"/>
         </w:rPr>
       </w:pPr>
       <w:r>
-        <w:rPr>
-          <w:rFonts w:ascii="Lato" w:eastAsia="Arial" w:hAnsi="Lato"/>
-          <w:sz w:val="28"/>
-        </w:rPr>
-        <w:t>Plan Term</w:t>
-      </w:r>
-    </w:p>
-    <w:p>
-      <w:pPr>
-        <w:jc w:val="center"/>
         <w:rPr>
           <w:rFonts w:ascii="Lato" w:eastAsia="Arial" w:hAnsi="Lato"/>
           <w:sz w:val="27"/>
         </w:rPr>
-      </w:pPr>
+        <w:t>{</w:t>
+      </w:r>
+      <w:proofErr w:type="spellStart"/>
+      <w:proofErr w:type="gramStart"/>
       <w:r>
         <w:rPr>
           <w:rFonts w:ascii="Lato" w:eastAsia="Arial" w:hAnsi="Lato"/>
           <w:sz w:val="27"/>
         </w:rPr>
-        <w:t>{</w:t>
-      </w:r>
-      <w:proofErr w:type="spellStart"/>
-      <w:proofErr w:type="gramStart"/>
+        <w:t>d.originalApproval.givenName</w:t>
+      </w:r>
+      <w:proofErr w:type="spellEnd"/>
+      <w:proofErr w:type="gramEnd"/>
       <w:r>
         <w:rPr>
           <w:rFonts w:ascii="Lato" w:eastAsia="Arial" w:hAnsi="Lato"/>
           <w:sz w:val="27"/>
         </w:rPr>
-        <w:t>d.planStartDate</w:t>
-      </w:r>
-      <w:proofErr w:type="gramEnd"/>
+        <w:t>} {</w:t>
+      </w:r>
+      <w:proofErr w:type="spellStart"/>
       <w:r>
         <w:rPr>
           <w:rFonts w:ascii="Lato" w:eastAsia="Arial" w:hAnsi="Lato"/>
           <w:sz w:val="27"/>
         </w:rPr>
-        <w:t>:</w:t>
-      </w:r>
+        <w:t>d.originalApproval.familyName</w:t>
+      </w:r>
+      <w:proofErr w:type="spellEnd"/>
       <w:r>
         <w:rPr>
           <w:rFonts w:ascii="Lato" w:eastAsia="Arial" w:hAnsi="Lato"/>
           <w:sz w:val="27"/>
         </w:rPr>
-        <w:t>formatD</w:t>
-      </w:r>
-      <w:proofErr w:type="spellEnd"/>
+        <w:t>} - {</w:t>
+      </w:r>
+      <w:proofErr w:type="spellStart"/>
       <w:r>
         <w:rPr>
           <w:rFonts w:ascii="Lato" w:eastAsia="Arial" w:hAnsi="Lato"/>
           <w:sz w:val="27"/>
         </w:rPr>
-        <w:t>('LL')</w:t>
+        <w:t>d.originalApproval.createdAt</w:t>
       </w:r>
       <w:r>
         <w:rPr>
           <w:rFonts w:ascii="Lato" w:eastAsia="Arial" w:hAnsi="Lato"/>
           <w:sz w:val="27"/>
         </w:rPr>
-        <w:t>}</w:t>
-      </w:r>
-      <w:r>
-        <w:rPr>
-          <w:rFonts w:ascii="Lato" w:eastAsia="Arial" w:hAnsi="Lato"/>
-          <w:sz w:val="27"/>
-        </w:rPr>
-        <w:t xml:space="preserve"> </w:t>
-      </w:r>
-      <w:r>
-        <w:rPr>
-          <w:rFonts w:ascii="Lato" w:eastAsia="Arial" w:hAnsi="Lato"/>
-          <w:sz w:val="27"/>
-        </w:rPr>
-        <w:t>–</w:t>
-      </w:r>
-      <w:r>
-        <w:rPr>
-          <w:rFonts w:ascii="Lato" w:eastAsia="Arial" w:hAnsi="Lato"/>
-          <w:sz w:val="27"/>
-        </w:rPr>
-        <w:t xml:space="preserve"> </w:t>
-      </w:r>
-      <w:r>
-        <w:rPr>
-          <w:rFonts w:ascii="Lato" w:eastAsia="Arial" w:hAnsi="Lato"/>
-          <w:sz w:val="27"/>
-        </w:rPr>
-        <w:t>{</w:t>
-      </w:r>
-      <w:proofErr w:type="spellStart"/>
-      <w:r>
-        <w:rPr>
-          <w:rFonts w:ascii="Lato" w:eastAsia="Arial" w:hAnsi="Lato"/>
-          <w:sz w:val="27"/>
-        </w:rPr>
-        <w:t>d.planEndDate:</w:t>
-      </w:r>
-      <w:r>
-        <w:rPr>
-          <w:rFonts w:ascii="Lato" w:eastAsia="Arial" w:hAnsi="Lato"/>
-          <w:sz w:val="27"/>
-        </w:rPr>
-        <w:t>formatD</w:t>
+        <w:t>:formatD</w:t>
       </w:r>
       <w:proofErr w:type="spellEnd"/>
       <w:r>
@@ -398,15 +550,6 @@
           <w:sz w:val="27"/>
         </w:rPr>
       </w:pPr>
-    </w:p>
-    <w:p>
-      <w:pPr>
-        <w:jc w:val="center"/>
-        <w:rPr>
-          <w:rFonts w:ascii="Lato" w:eastAsia="Arial" w:hAnsi="Lato"/>
-          <w:sz w:val="27"/>
-        </w:rPr>
-      </w:pPr>
       <w:r>
         <w:rPr>
           <w:rFonts w:ascii="Lato" w:eastAsia="Arial" w:hAnsi="Lato"/>
@@ -414,7 +557,16 @@
           <w:bCs/>
           <w:sz w:val="27"/>
         </w:rPr>
-        <w:t>Confirmed by Agreement Holder(s):</w:t>
+        <w:t>Submitted</w:t>
+      </w:r>
+      <w:r>
+        <w:rPr>
+          <w:rFonts w:ascii="Lato" w:eastAsia="Arial" w:hAnsi="Lato"/>
+          <w:b/>
+          <w:bCs/>
+          <w:sz w:val="27"/>
+        </w:rPr>
+        <w:t xml:space="preserve"> by Agreement Holder(s):</w:t>
       </w:r>
     </w:p>
     <w:p>
@@ -587,7 +739,7 @@
           <w:szCs w:val="28"/>
           <w:lang w:val="en-US"/>
         </w:rPr>
-        <w:t>confirmationStatus</w:t>
+        <w:t>confirmationDate</w:t>
       </w:r>
       <w:proofErr w:type="spellEnd"/>
       <w:r>
@@ -727,7 +879,7 @@
           <w:szCs w:val="28"/>
           <w:lang w:val="en-US"/>
         </w:rPr>
-        <w:t>confirmationStatus</w:t>
+        <w:t>confirmationDate</w:t>
       </w:r>
       <w:proofErr w:type="spellEnd"/>
       <w:r>
@@ -743,7 +895,6 @@
     </w:p>
     <w:p>
       <w:pPr>
-        <w:jc w:val="center"/>
         <w:rPr>
           <w:rFonts w:ascii="0s{0" w:hAnsi="0s{0" w:cs="0s{0"/>
           <w:kern w:val="0"/>
@@ -753,200 +904,1191 @@
         </w:rPr>
       </w:pPr>
     </w:p>
-    <w:p>
-      <w:pPr>
-        <w:jc w:val="center"/>
-        <w:rPr>
-          <w:rFonts w:ascii="0s{0" w:hAnsi="0s{0" w:cs="0s{0"/>
-          <w:kern w:val="0"/>
-          <w:sz w:val="28"/>
-          <w:szCs w:val="28"/>
-          <w:lang w:val="en-US"/>
-        </w:rPr>
-      </w:pPr>
-    </w:p>
-    <w:p>
-      <w:pPr>
-        <w:jc w:val="center"/>
-        <w:rPr>
-          <w:rFonts w:ascii="0s{0" w:hAnsi="0s{0" w:cs="0s{0"/>
-          <w:kern w:val="0"/>
-          <w:sz w:val="28"/>
-          <w:szCs w:val="28"/>
-          <w:lang w:val="en-US"/>
-        </w:rPr>
-      </w:pPr>
-    </w:p>
-    <w:p>
-      <w:pPr>
-        <w:jc w:val="center"/>
-        <w:rPr>
-          <w:rFonts w:ascii="Lato" w:eastAsia="Arial" w:hAnsi="Lato"/>
-          <w:b/>
-          <w:bCs/>
-          <w:sz w:val="27"/>
-        </w:rPr>
-      </w:pPr>
-    </w:p>
-    <w:p>
-      <w:pPr>
-        <w:jc w:val="center"/>
-        <w:rPr>
-          <w:rFonts w:ascii="Lato" w:eastAsia="Arial" w:hAnsi="Lato"/>
-          <w:b/>
-          <w:bCs/>
-          <w:sz w:val="27"/>
-        </w:rPr>
-      </w:pPr>
-      <w:r>
-        <w:rPr>
-          <w:rFonts w:ascii="Lato" w:eastAsia="Arial" w:hAnsi="Lato"/>
-          <w:b/>
-          <w:bCs/>
-          <w:sz w:val="27"/>
-        </w:rPr>
-        <w:t xml:space="preserve">Confirmed by </w:t>
-      </w:r>
-      <w:r>
-        <w:rPr>
-          <w:rFonts w:ascii="Lato" w:eastAsia="Arial" w:hAnsi="Lato"/>
-          <w:b/>
-          <w:bCs/>
-          <w:sz w:val="27"/>
-        </w:rPr>
-        <w:t>District Manager</w:t>
-      </w:r>
-      <w:r>
-        <w:rPr>
-          <w:rFonts w:ascii="Lato" w:eastAsia="Arial" w:hAnsi="Lato"/>
-          <w:b/>
-          <w:bCs/>
-          <w:sz w:val="27"/>
-        </w:rPr>
-        <w:t>:</w:t>
-      </w:r>
-    </w:p>
-    <w:p>
-      <w:pPr>
-        <w:jc w:val="center"/>
-        <w:rPr>
-          <w:rFonts w:ascii="Lato" w:eastAsia="Arial" w:hAnsi="Lato"/>
-          <w:sz w:val="27"/>
-        </w:rPr>
-      </w:pPr>
-      <w:r>
-        <w:rPr>
-          <w:rFonts w:ascii="Lato" w:eastAsia="Arial" w:hAnsi="Lato"/>
-          <w:sz w:val="27"/>
-        </w:rPr>
-        <w:t>{</w:t>
-      </w:r>
-      <w:proofErr w:type="spellStart"/>
-      <w:proofErr w:type="gramStart"/>
-      <w:r>
-        <w:rPr>
-          <w:rFonts w:ascii="Lato" w:eastAsia="Arial" w:hAnsi="Lato"/>
-          <w:sz w:val="27"/>
-        </w:rPr>
-        <w:t>d.</w:t>
-      </w:r>
-      <w:r>
-        <w:rPr>
-          <w:rFonts w:ascii="Lato" w:eastAsia="Arial" w:hAnsi="Lato"/>
-          <w:sz w:val="27"/>
-        </w:rPr>
-        <w:t>agreement</w:t>
-      </w:r>
-      <w:proofErr w:type="gramEnd"/>
-      <w:r>
-        <w:rPr>
-          <w:rFonts w:ascii="Lato" w:eastAsia="Arial" w:hAnsi="Lato"/>
-          <w:sz w:val="27"/>
-        </w:rPr>
-        <w:t>.zone.user</w:t>
-      </w:r>
-      <w:r>
-        <w:rPr>
-          <w:rFonts w:ascii="Lato" w:eastAsia="Arial" w:hAnsi="Lato"/>
-          <w:sz w:val="27"/>
-        </w:rPr>
-        <w:t>.</w:t>
-      </w:r>
-      <w:r>
-        <w:rPr>
-          <w:rFonts w:ascii="Lato" w:eastAsia="Arial" w:hAnsi="Lato"/>
-          <w:sz w:val="27"/>
-        </w:rPr>
-        <w:t>givenName</w:t>
-      </w:r>
-      <w:proofErr w:type="spellEnd"/>
-      <w:r>
-        <w:rPr>
-          <w:rFonts w:ascii="Lato" w:eastAsia="Arial" w:hAnsi="Lato"/>
-          <w:sz w:val="27"/>
-        </w:rPr>
-        <w:t>}</w:t>
-      </w:r>
-      <w:r>
-        <w:rPr>
-          <w:rFonts w:ascii="Lato" w:eastAsia="Arial" w:hAnsi="Lato"/>
-          <w:sz w:val="27"/>
-        </w:rPr>
-        <w:t xml:space="preserve"> {</w:t>
-      </w:r>
-      <w:proofErr w:type="spellStart"/>
-      <w:r>
-        <w:rPr>
-          <w:rFonts w:ascii="Lato" w:eastAsia="Arial" w:hAnsi="Lato"/>
-          <w:sz w:val="27"/>
-        </w:rPr>
-        <w:t>d.agreement.zone.user.familyName</w:t>
-      </w:r>
-      <w:proofErr w:type="spellEnd"/>
-      <w:r>
-        <w:rPr>
-          <w:rFonts w:ascii="Lato" w:eastAsia="Arial" w:hAnsi="Lato"/>
-          <w:sz w:val="27"/>
-        </w:rPr>
-        <w:t>}</w:t>
-      </w:r>
-    </w:p>
-    <w:p>
-      <w:pPr>
-        <w:jc w:val="center"/>
-        <w:rPr>
-          <w:rFonts w:ascii="Lato" w:eastAsia="Arial" w:hAnsi="Lato"/>
-          <w:sz w:val="27"/>
-        </w:rPr>
-      </w:pPr>
-    </w:p>
-    <w:p>
-      <w:pPr>
-        <w:jc w:val="center"/>
-        <w:rPr>
-          <w:rFonts w:ascii="Lato" w:eastAsia="Arial" w:hAnsi="Lato"/>
-          <w:sz w:val="27"/>
-        </w:rPr>
-      </w:pPr>
-    </w:p>
-    <w:p>
-      <w:pPr>
-        <w:jc w:val="center"/>
-        <w:rPr>
-          <w:rFonts w:ascii="Lato" w:eastAsia="Arial" w:hAnsi="Lato"/>
-          <w:sz w:val="27"/>
-        </w:rPr>
-      </w:pPr>
-    </w:p>
-    <w:p>
-      <w:pPr>
-        <w:jc w:val="center"/>
-        <w:rPr>
-          <w:rFonts w:ascii="Lato" w:eastAsia="Arial" w:hAnsi="Lato"/>
-          <w:sz w:val="27"/>
-        </w:rPr>
-      </w:pPr>
-    </w:p>
+    <w:tbl>
+      <w:tblPr>
+        <w:tblStyle w:val="TableGrid"/>
+        <w:tblW w:w="9351" w:type="dxa"/>
+        <w:tblLayout w:type="fixed"/>
+        <w:tblLook w:val="04A0" w:firstRow="1" w:lastRow="0" w:firstColumn="1" w:lastColumn="0" w:noHBand="0" w:noVBand="1"/>
+      </w:tblPr>
+      <w:tblGrid>
+        <w:gridCol w:w="1980"/>
+        <w:gridCol w:w="1843"/>
+        <w:gridCol w:w="1842"/>
+        <w:gridCol w:w="1843"/>
+        <w:gridCol w:w="1843"/>
+      </w:tblGrid>
+      <w:tr>
+        <w:tc>
+          <w:tcPr>
+            <w:tcW w:w="1980" w:type="dxa"/>
+          </w:tcPr>
+          <w:p>
+            <w:pPr>
+              <w:rPr>
+                <w:rFonts w:ascii="Lato" w:eastAsia="Arial" w:hAnsi="Lato"/>
+                <w:b/>
+                <w:bCs/>
+                <w:sz w:val="22"/>
+                <w:szCs w:val="22"/>
+              </w:rPr>
+            </w:pPr>
+            <w:r>
+              <w:rPr>
+                <w:rFonts w:ascii="Lato" w:eastAsia="Arial" w:hAnsi="Lato"/>
+                <w:b/>
+                <w:bCs/>
+                <w:sz w:val="22"/>
+                <w:szCs w:val="22"/>
+              </w:rPr>
+              <w:t>Amendment</w:t>
+            </w:r>
+            <w:r>
+              <w:rPr>
+                <w:rFonts w:ascii="Lato" w:eastAsia="Arial" w:hAnsi="Lato"/>
+                <w:b/>
+                <w:bCs/>
+                <w:sz w:val="22"/>
+                <w:szCs w:val="22"/>
+              </w:rPr>
+              <w:t xml:space="preserve"> t</w:t>
+            </w:r>
+            <w:r>
+              <w:rPr>
+                <w:rFonts w:ascii="Lato" w:eastAsia="Arial" w:hAnsi="Lato"/>
+                <w:b/>
+                <w:bCs/>
+                <w:sz w:val="22"/>
+                <w:szCs w:val="22"/>
+              </w:rPr>
+              <w:t>ype</w:t>
+            </w:r>
+          </w:p>
+        </w:tc>
+        <w:tc>
+          <w:tcPr>
+            <w:tcW w:w="1843" w:type="dxa"/>
+          </w:tcPr>
+          <w:p>
+            <w:pPr>
+              <w:rPr>
+                <w:rFonts w:ascii="Lato" w:eastAsia="Arial" w:hAnsi="Lato"/>
+                <w:b/>
+                <w:bCs/>
+                <w:sz w:val="22"/>
+                <w:szCs w:val="22"/>
+              </w:rPr>
+            </w:pPr>
+            <w:r>
+              <w:rPr>
+                <w:rFonts w:ascii="Lato" w:eastAsia="Arial" w:hAnsi="Lato"/>
+                <w:b/>
+                <w:bCs/>
+                <w:sz w:val="22"/>
+                <w:szCs w:val="22"/>
+              </w:rPr>
+              <w:t>Submission</w:t>
+            </w:r>
+            <w:r>
+              <w:rPr>
+                <w:rFonts w:ascii="Lato" w:eastAsia="Arial" w:hAnsi="Lato"/>
+                <w:b/>
+                <w:bCs/>
+                <w:sz w:val="22"/>
+                <w:szCs w:val="22"/>
+              </w:rPr>
+              <w:t xml:space="preserve"> d</w:t>
+            </w:r>
+            <w:r>
+              <w:rPr>
+                <w:rFonts w:ascii="Lato" w:eastAsia="Arial" w:hAnsi="Lato"/>
+                <w:b/>
+                <w:bCs/>
+                <w:sz w:val="22"/>
+                <w:szCs w:val="22"/>
+              </w:rPr>
+              <w:t>ate</w:t>
+            </w:r>
+          </w:p>
+        </w:tc>
+        <w:tc>
+          <w:tcPr>
+            <w:tcW w:w="1842" w:type="dxa"/>
+          </w:tcPr>
+          <w:p>
+            <w:pPr>
+              <w:rPr>
+                <w:rFonts w:ascii="Lato" w:eastAsia="Arial" w:hAnsi="Lato"/>
+                <w:b/>
+                <w:bCs/>
+                <w:sz w:val="22"/>
+                <w:szCs w:val="22"/>
+              </w:rPr>
+            </w:pPr>
+            <w:r>
+              <w:rPr>
+                <w:rFonts w:ascii="Lato" w:eastAsia="Arial" w:hAnsi="Lato"/>
+                <w:b/>
+                <w:bCs/>
+                <w:sz w:val="22"/>
+                <w:szCs w:val="22"/>
+              </w:rPr>
+              <w:t>Submitted by</w:t>
+            </w:r>
+          </w:p>
+        </w:tc>
+        <w:tc>
+          <w:tcPr>
+            <w:tcW w:w="1843" w:type="dxa"/>
+          </w:tcPr>
+          <w:p>
+            <w:pPr>
+              <w:rPr>
+                <w:rFonts w:ascii="Lato" w:eastAsia="Arial" w:hAnsi="Lato"/>
+                <w:b/>
+                <w:bCs/>
+                <w:sz w:val="22"/>
+                <w:szCs w:val="22"/>
+              </w:rPr>
+            </w:pPr>
+            <w:r>
+              <w:rPr>
+                <w:rFonts w:ascii="Lato" w:eastAsia="Arial" w:hAnsi="Lato"/>
+                <w:b/>
+                <w:bCs/>
+                <w:sz w:val="22"/>
+                <w:szCs w:val="22"/>
+              </w:rPr>
+              <w:t>Approval date</w:t>
+            </w:r>
+          </w:p>
+        </w:tc>
+        <w:tc>
+          <w:tcPr>
+            <w:tcW w:w="1843" w:type="dxa"/>
+          </w:tcPr>
+          <w:p>
+            <w:pPr>
+              <w:rPr>
+                <w:rFonts w:ascii="Lato" w:eastAsia="Arial" w:hAnsi="Lato"/>
+                <w:b/>
+                <w:bCs/>
+                <w:sz w:val="22"/>
+                <w:szCs w:val="22"/>
+              </w:rPr>
+            </w:pPr>
+            <w:r>
+              <w:rPr>
+                <w:rFonts w:ascii="Lato" w:eastAsia="Arial" w:hAnsi="Lato"/>
+                <w:b/>
+                <w:bCs/>
+                <w:sz w:val="22"/>
+                <w:szCs w:val="22"/>
+              </w:rPr>
+              <w:t>Approved by</w:t>
+            </w:r>
+          </w:p>
+        </w:tc>
+      </w:tr>
+      <w:tr>
+        <w:tc>
+          <w:tcPr>
+            <w:tcW w:w="1980" w:type="dxa"/>
+          </w:tcPr>
+          <w:p>
+            <w:pPr>
+              <w:rPr>
+                <w:rFonts w:ascii="Lato" w:eastAsia="Arial" w:hAnsi="Lato"/>
+                <w:b/>
+                <w:bCs/>
+                <w:sz w:val="22"/>
+                <w:szCs w:val="22"/>
+              </w:rPr>
+            </w:pPr>
+            <w:r>
+              <w:rPr>
+                <w:rFonts w:ascii="0s{0" w:hAnsi="0s{0" w:cs="0s{0"/>
+                <w:kern w:val="0"/>
+                <w:sz w:val="22"/>
+                <w:szCs w:val="22"/>
+                <w:lang w:val="en-US"/>
+              </w:rPr>
+              <w:t>{</w:t>
+            </w:r>
+            <w:proofErr w:type="spellStart"/>
+            <w:proofErr w:type="gramStart"/>
+            <w:r>
+              <w:rPr>
+                <w:rFonts w:ascii="0s{0" w:hAnsi="0s{0" w:cs="0s{0"/>
+                <w:kern w:val="0"/>
+                <w:sz w:val="22"/>
+                <w:szCs w:val="22"/>
+                <w:lang w:val="en-US"/>
+              </w:rPr>
+              <w:t>d.amendmentSubmissions</w:t>
+            </w:r>
+            <w:proofErr w:type="spellEnd"/>
+            <w:proofErr w:type="gramEnd"/>
+            <w:r>
+              <w:rPr>
+                <w:rFonts w:ascii="0s{0" w:hAnsi="0s{0" w:cs="0s{0"/>
+                <w:kern w:val="0"/>
+                <w:sz w:val="22"/>
+                <w:szCs w:val="22"/>
+                <w:lang w:val="en-US"/>
+              </w:rPr>
+              <w:t>[</w:t>
+            </w:r>
+            <w:proofErr w:type="spellStart"/>
+            <w:r>
+              <w:rPr>
+                <w:rFonts w:ascii="0s{0" w:hAnsi="0s{0" w:cs="0s{0"/>
+                <w:kern w:val="0"/>
+                <w:sz w:val="22"/>
+                <w:szCs w:val="22"/>
+                <w:lang w:val="en-US"/>
+              </w:rPr>
+              <w:t>i</w:t>
+            </w:r>
+            <w:proofErr w:type="spellEnd"/>
+            <w:r>
+              <w:rPr>
+                <w:rFonts w:ascii="0s{0" w:hAnsi="0s{0" w:cs="0s{0"/>
+                <w:kern w:val="0"/>
+                <w:sz w:val="22"/>
+                <w:szCs w:val="22"/>
+                <w:lang w:val="en-US"/>
+              </w:rPr>
+              <w:t>].</w:t>
+            </w:r>
+            <w:proofErr w:type="spellStart"/>
+            <w:r>
+              <w:rPr>
+                <w:rFonts w:ascii="0s{0" w:hAnsi="0s{0" w:cs="0s{0"/>
+                <w:kern w:val="0"/>
+                <w:sz w:val="22"/>
+                <w:szCs w:val="22"/>
+                <w:lang w:val="en-US"/>
+              </w:rPr>
+              <w:t>amendmentType</w:t>
+            </w:r>
+            <w:proofErr w:type="spellEnd"/>
+            <w:r>
+              <w:rPr>
+                <w:rFonts w:ascii="0s{0" w:hAnsi="0s{0" w:cs="0s{0"/>
+                <w:kern w:val="0"/>
+                <w:sz w:val="22"/>
+                <w:szCs w:val="22"/>
+                <w:lang w:val="en-US"/>
+              </w:rPr>
+              <w:t>}</w:t>
+            </w:r>
+          </w:p>
+        </w:tc>
+        <w:tc>
+          <w:tcPr>
+            <w:tcW w:w="1843" w:type="dxa"/>
+          </w:tcPr>
+          <w:p>
+            <w:pPr>
+              <w:rPr>
+                <w:rFonts w:ascii="Lato" w:eastAsia="Arial" w:hAnsi="Lato"/>
+                <w:b/>
+                <w:bCs/>
+                <w:sz w:val="22"/>
+                <w:szCs w:val="22"/>
+              </w:rPr>
+            </w:pPr>
+            <w:r>
+              <w:rPr>
+                <w:rFonts w:ascii="0s{0" w:hAnsi="0s{0" w:cs="0s{0"/>
+                <w:kern w:val="0"/>
+                <w:sz w:val="22"/>
+                <w:szCs w:val="22"/>
+                <w:lang w:val="en-US"/>
+              </w:rPr>
+              <w:t>{</w:t>
+            </w:r>
+            <w:proofErr w:type="spellStart"/>
+            <w:proofErr w:type="gramStart"/>
+            <w:r>
+              <w:rPr>
+                <w:rFonts w:ascii="0s{0" w:hAnsi="0s{0" w:cs="0s{0"/>
+                <w:kern w:val="0"/>
+                <w:sz w:val="22"/>
+                <w:szCs w:val="22"/>
+                <w:lang w:val="en-US"/>
+              </w:rPr>
+              <w:t>d.amendmentSubmissions</w:t>
+            </w:r>
+            <w:proofErr w:type="spellEnd"/>
+            <w:proofErr w:type="gramEnd"/>
+            <w:r>
+              <w:rPr>
+                <w:rFonts w:ascii="0s{0" w:hAnsi="0s{0" w:cs="0s{0"/>
+                <w:kern w:val="0"/>
+                <w:sz w:val="22"/>
+                <w:szCs w:val="22"/>
+                <w:lang w:val="en-US"/>
+              </w:rPr>
+              <w:t>[</w:t>
+            </w:r>
+            <w:proofErr w:type="spellStart"/>
+            <w:r>
+              <w:rPr>
+                <w:rFonts w:ascii="0s{0" w:hAnsi="0s{0" w:cs="0s{0"/>
+                <w:kern w:val="0"/>
+                <w:sz w:val="22"/>
+                <w:szCs w:val="22"/>
+                <w:lang w:val="en-US"/>
+              </w:rPr>
+              <w:t>i</w:t>
+            </w:r>
+            <w:proofErr w:type="spellEnd"/>
+            <w:r>
+              <w:rPr>
+                <w:rFonts w:ascii="0s{0" w:hAnsi="0s{0" w:cs="0s{0"/>
+                <w:kern w:val="0"/>
+                <w:sz w:val="22"/>
+                <w:szCs w:val="22"/>
+                <w:lang w:val="en-US"/>
+              </w:rPr>
+              <w:t>].</w:t>
+            </w:r>
+            <w:proofErr w:type="spellStart"/>
+            <w:r>
+              <w:rPr>
+                <w:rFonts w:ascii="0s{0" w:hAnsi="0s{0" w:cs="0s{0"/>
+                <w:kern w:val="0"/>
+                <w:sz w:val="22"/>
+                <w:szCs w:val="22"/>
+                <w:lang w:val="en-US"/>
+              </w:rPr>
+              <w:t>createdAt</w:t>
+            </w:r>
+            <w:proofErr w:type="spellEnd"/>
+            <w:r>
+              <w:rPr>
+                <w:rFonts w:ascii="Lato" w:eastAsia="Arial" w:hAnsi="Lato"/>
+                <w:sz w:val="22"/>
+                <w:szCs w:val="22"/>
+              </w:rPr>
+              <w:t>:</w:t>
+            </w:r>
+            <w:proofErr w:type="spellStart"/>
+            <w:r>
+              <w:rPr>
+                <w:rFonts w:ascii="Lato" w:eastAsia="Arial" w:hAnsi="Lato"/>
+                <w:sz w:val="22"/>
+                <w:szCs w:val="22"/>
+              </w:rPr>
+              <w:t>formatD</w:t>
+            </w:r>
+            <w:proofErr w:type="spellEnd"/>
+            <w:r>
+              <w:rPr>
+                <w:rFonts w:ascii="Lato" w:eastAsia="Arial" w:hAnsi="Lato"/>
+                <w:sz w:val="22"/>
+                <w:szCs w:val="22"/>
+              </w:rPr>
+              <w:t>('LL')</w:t>
+            </w:r>
+            <w:r>
+              <w:rPr>
+                <w:rFonts w:ascii="0s{0" w:hAnsi="0s{0" w:cs="0s{0"/>
+                <w:kern w:val="0"/>
+                <w:sz w:val="22"/>
+                <w:szCs w:val="22"/>
+                <w:lang w:val="en-US"/>
+              </w:rPr>
+              <w:t>}</w:t>
+            </w:r>
+          </w:p>
+        </w:tc>
+        <w:tc>
+          <w:tcPr>
+            <w:tcW w:w="1842" w:type="dxa"/>
+          </w:tcPr>
+          <w:p>
+            <w:pPr>
+              <w:rPr>
+                <w:rFonts w:ascii="0s{0" w:hAnsi="0s{0" w:cs="0s{0"/>
+                <w:kern w:val="0"/>
+                <w:sz w:val="22"/>
+                <w:szCs w:val="22"/>
+                <w:lang w:val="en-US"/>
+              </w:rPr>
+            </w:pPr>
+            <w:r>
+              <w:rPr>
+                <w:rFonts w:ascii="0s{0" w:hAnsi="0s{0" w:cs="0s{0"/>
+                <w:kern w:val="0"/>
+                <w:sz w:val="22"/>
+                <w:szCs w:val="22"/>
+                <w:lang w:val="en-US"/>
+              </w:rPr>
+              <w:t>{</w:t>
+            </w:r>
+            <w:proofErr w:type="spellStart"/>
+            <w:proofErr w:type="gramStart"/>
+            <w:r>
+              <w:rPr>
+                <w:rFonts w:ascii="0s{0" w:hAnsi="0s{0" w:cs="0s{0"/>
+                <w:kern w:val="0"/>
+                <w:sz w:val="22"/>
+                <w:szCs w:val="22"/>
+                <w:lang w:val="en-US"/>
+              </w:rPr>
+              <w:t>d.amendmentSubmissions</w:t>
+            </w:r>
+            <w:proofErr w:type="spellEnd"/>
+            <w:proofErr w:type="gramEnd"/>
+            <w:r>
+              <w:rPr>
+                <w:rFonts w:ascii="0s{0" w:hAnsi="0s{0" w:cs="0s{0"/>
+                <w:kern w:val="0"/>
+                <w:sz w:val="22"/>
+                <w:szCs w:val="22"/>
+                <w:lang w:val="en-US"/>
+              </w:rPr>
+              <w:t>[</w:t>
+            </w:r>
+            <w:proofErr w:type="spellStart"/>
+            <w:r>
+              <w:rPr>
+                <w:rFonts w:ascii="0s{0" w:hAnsi="0s{0" w:cs="0s{0"/>
+                <w:kern w:val="0"/>
+                <w:sz w:val="22"/>
+                <w:szCs w:val="22"/>
+                <w:lang w:val="en-US"/>
+              </w:rPr>
+              <w:t>i</w:t>
+            </w:r>
+            <w:proofErr w:type="spellEnd"/>
+            <w:r>
+              <w:rPr>
+                <w:rFonts w:ascii="0s{0" w:hAnsi="0s{0" w:cs="0s{0"/>
+                <w:kern w:val="0"/>
+                <w:sz w:val="22"/>
+                <w:szCs w:val="22"/>
+                <w:lang w:val="en-US"/>
+              </w:rPr>
+              <w:t>].</w:t>
+            </w:r>
+            <w:proofErr w:type="spellStart"/>
+            <w:r>
+              <w:rPr>
+                <w:rFonts w:ascii="0s{0" w:hAnsi="0s{0" w:cs="0s{0"/>
+                <w:kern w:val="0"/>
+                <w:sz w:val="22"/>
+                <w:szCs w:val="22"/>
+                <w:lang w:val="en-US"/>
+              </w:rPr>
+              <w:t>submittedBy</w:t>
+            </w:r>
+            <w:proofErr w:type="spellEnd"/>
+            <w:r>
+              <w:rPr>
+                <w:rFonts w:ascii="0s{0" w:hAnsi="0s{0" w:cs="0s{0"/>
+                <w:kern w:val="0"/>
+                <w:sz w:val="22"/>
+                <w:szCs w:val="22"/>
+                <w:lang w:val="en-US"/>
+              </w:rPr>
+              <w:t>}</w:t>
+            </w:r>
+          </w:p>
+        </w:tc>
+        <w:tc>
+          <w:tcPr>
+            <w:tcW w:w="1843" w:type="dxa"/>
+          </w:tcPr>
+          <w:p>
+            <w:pPr>
+              <w:rPr>
+                <w:rFonts w:ascii="0s{0" w:hAnsi="0s{0" w:cs="0s{0"/>
+                <w:kern w:val="0"/>
+                <w:sz w:val="22"/>
+                <w:szCs w:val="22"/>
+                <w:lang w:val="en-US"/>
+              </w:rPr>
+            </w:pPr>
+            <w:r>
+              <w:rPr>
+                <w:rFonts w:ascii="0s{0" w:hAnsi="0s{0" w:cs="0s{0"/>
+                <w:kern w:val="0"/>
+                <w:sz w:val="22"/>
+                <w:szCs w:val="22"/>
+                <w:lang w:val="en-US"/>
+              </w:rPr>
+              <w:t>{</w:t>
+            </w:r>
+            <w:proofErr w:type="spellStart"/>
+            <w:proofErr w:type="gramStart"/>
+            <w:r>
+              <w:rPr>
+                <w:rFonts w:ascii="0s{0" w:hAnsi="0s{0" w:cs="0s{0"/>
+                <w:kern w:val="0"/>
+                <w:sz w:val="22"/>
+                <w:szCs w:val="22"/>
+                <w:lang w:val="en-US"/>
+              </w:rPr>
+              <w:t>d.amendmentSubmissions</w:t>
+            </w:r>
+            <w:proofErr w:type="spellEnd"/>
+            <w:proofErr w:type="gramEnd"/>
+            <w:r>
+              <w:rPr>
+                <w:rFonts w:ascii="0s{0" w:hAnsi="0s{0" w:cs="0s{0"/>
+                <w:kern w:val="0"/>
+                <w:sz w:val="22"/>
+                <w:szCs w:val="22"/>
+                <w:lang w:val="en-US"/>
+              </w:rPr>
+              <w:t>[</w:t>
+            </w:r>
+            <w:proofErr w:type="spellStart"/>
+            <w:r>
+              <w:rPr>
+                <w:rFonts w:ascii="0s{0" w:hAnsi="0s{0" w:cs="0s{0"/>
+                <w:kern w:val="0"/>
+                <w:sz w:val="22"/>
+                <w:szCs w:val="22"/>
+                <w:lang w:val="en-US"/>
+              </w:rPr>
+              <w:t>i</w:t>
+            </w:r>
+            <w:proofErr w:type="spellEnd"/>
+            <w:r>
+              <w:rPr>
+                <w:rFonts w:ascii="0s{0" w:hAnsi="0s{0" w:cs="0s{0"/>
+                <w:kern w:val="0"/>
+                <w:sz w:val="22"/>
+                <w:szCs w:val="22"/>
+                <w:lang w:val="en-US"/>
+              </w:rPr>
+              <w:t>].</w:t>
+            </w:r>
+            <w:proofErr w:type="spellStart"/>
+            <w:r>
+              <w:rPr>
+                <w:rFonts w:ascii="0s{0" w:hAnsi="0s{0" w:cs="0s{0"/>
+                <w:kern w:val="0"/>
+                <w:sz w:val="22"/>
+                <w:szCs w:val="22"/>
+                <w:lang w:val="en-US"/>
+              </w:rPr>
+              <w:t>approvedAt</w:t>
+            </w:r>
+            <w:proofErr w:type="spellEnd"/>
+            <w:r>
+              <w:rPr>
+                <w:rFonts w:ascii="Lato" w:eastAsia="Arial" w:hAnsi="Lato"/>
+                <w:sz w:val="22"/>
+                <w:szCs w:val="22"/>
+              </w:rPr>
+              <w:t>:</w:t>
+            </w:r>
+            <w:proofErr w:type="spellStart"/>
+            <w:r>
+              <w:rPr>
+                <w:rFonts w:ascii="Lato" w:eastAsia="Arial" w:hAnsi="Lato"/>
+                <w:sz w:val="22"/>
+                <w:szCs w:val="22"/>
+              </w:rPr>
+              <w:t>formatD</w:t>
+            </w:r>
+            <w:proofErr w:type="spellEnd"/>
+            <w:r>
+              <w:rPr>
+                <w:rFonts w:ascii="Lato" w:eastAsia="Arial" w:hAnsi="Lato"/>
+                <w:sz w:val="22"/>
+                <w:szCs w:val="22"/>
+              </w:rPr>
+              <w:t>('LL')</w:t>
+            </w:r>
+            <w:r>
+              <w:rPr>
+                <w:rFonts w:ascii="0s{0" w:hAnsi="0s{0" w:cs="0s{0"/>
+                <w:kern w:val="0"/>
+                <w:sz w:val="22"/>
+                <w:szCs w:val="22"/>
+                <w:lang w:val="en-US"/>
+              </w:rPr>
+              <w:t>}</w:t>
+            </w:r>
+          </w:p>
+        </w:tc>
+        <w:tc>
+          <w:tcPr>
+            <w:tcW w:w="1843" w:type="dxa"/>
+          </w:tcPr>
+          <w:p>
+            <w:pPr>
+              <w:rPr>
+                <w:rFonts w:ascii="0s{0" w:hAnsi="0s{0" w:cs="0s{0"/>
+                <w:kern w:val="0"/>
+                <w:sz w:val="22"/>
+                <w:szCs w:val="22"/>
+                <w:lang w:val="en-US"/>
+              </w:rPr>
+            </w:pPr>
+            <w:r>
+              <w:rPr>
+                <w:rFonts w:ascii="0s{0" w:hAnsi="0s{0" w:cs="0s{0"/>
+                <w:kern w:val="0"/>
+                <w:sz w:val="22"/>
+                <w:szCs w:val="22"/>
+                <w:lang w:val="en-US"/>
+              </w:rPr>
+              <w:t>{</w:t>
+            </w:r>
+            <w:proofErr w:type="spellStart"/>
+            <w:proofErr w:type="gramStart"/>
+            <w:r>
+              <w:rPr>
+                <w:rFonts w:ascii="0s{0" w:hAnsi="0s{0" w:cs="0s{0"/>
+                <w:kern w:val="0"/>
+                <w:sz w:val="22"/>
+                <w:szCs w:val="22"/>
+                <w:lang w:val="en-US"/>
+              </w:rPr>
+              <w:t>d.amendmentSubmissions</w:t>
+            </w:r>
+            <w:proofErr w:type="spellEnd"/>
+            <w:proofErr w:type="gramEnd"/>
+            <w:r>
+              <w:rPr>
+                <w:rFonts w:ascii="0s{0" w:hAnsi="0s{0" w:cs="0s{0"/>
+                <w:kern w:val="0"/>
+                <w:sz w:val="22"/>
+                <w:szCs w:val="22"/>
+                <w:lang w:val="en-US"/>
+              </w:rPr>
+              <w:t>[</w:t>
+            </w:r>
+            <w:proofErr w:type="spellStart"/>
+            <w:r>
+              <w:rPr>
+                <w:rFonts w:ascii="0s{0" w:hAnsi="0s{0" w:cs="0s{0"/>
+                <w:kern w:val="0"/>
+                <w:sz w:val="22"/>
+                <w:szCs w:val="22"/>
+                <w:lang w:val="en-US"/>
+              </w:rPr>
+              <w:t>i</w:t>
+            </w:r>
+            <w:proofErr w:type="spellEnd"/>
+            <w:r>
+              <w:rPr>
+                <w:rFonts w:ascii="0s{0" w:hAnsi="0s{0" w:cs="0s{0"/>
+                <w:kern w:val="0"/>
+                <w:sz w:val="22"/>
+                <w:szCs w:val="22"/>
+                <w:lang w:val="en-US"/>
+              </w:rPr>
+              <w:t>].</w:t>
+            </w:r>
+            <w:proofErr w:type="spellStart"/>
+            <w:r>
+              <w:rPr>
+                <w:rFonts w:ascii="0s{0" w:hAnsi="0s{0" w:cs="0s{0"/>
+                <w:kern w:val="0"/>
+                <w:sz w:val="22"/>
+                <w:szCs w:val="22"/>
+                <w:lang w:val="en-US"/>
+              </w:rPr>
+              <w:t>approvedBy</w:t>
+            </w:r>
+            <w:proofErr w:type="spellEnd"/>
+            <w:r>
+              <w:rPr>
+                <w:rFonts w:ascii="0s{0" w:hAnsi="0s{0" w:cs="0s{0"/>
+                <w:kern w:val="0"/>
+                <w:sz w:val="22"/>
+                <w:szCs w:val="22"/>
+                <w:lang w:val="en-US"/>
+              </w:rPr>
+              <w:t xml:space="preserve"> }</w:t>
+            </w:r>
+          </w:p>
+        </w:tc>
+      </w:tr>
+      <w:tr>
+        <w:tc>
+          <w:tcPr>
+            <w:tcW w:w="1980" w:type="dxa"/>
+          </w:tcPr>
+          <w:p>
+            <w:pPr>
+              <w:rPr>
+                <w:rFonts w:ascii="Lato" w:eastAsia="Arial" w:hAnsi="Lato"/>
+                <w:b/>
+                <w:bCs/>
+                <w:sz w:val="22"/>
+                <w:szCs w:val="22"/>
+              </w:rPr>
+            </w:pPr>
+            <w:r>
+              <w:rPr>
+                <w:rFonts w:ascii="0s{0" w:hAnsi="0s{0" w:cs="0s{0"/>
+                <w:kern w:val="0"/>
+                <w:sz w:val="22"/>
+                <w:szCs w:val="22"/>
+                <w:lang w:val="en-US"/>
+              </w:rPr>
+              <w:t>{</w:t>
+            </w:r>
+            <w:proofErr w:type="spellStart"/>
+            <w:proofErr w:type="gramStart"/>
+            <w:r>
+              <w:rPr>
+                <w:rFonts w:ascii="0s{0" w:hAnsi="0s{0" w:cs="0s{0"/>
+                <w:kern w:val="0"/>
+                <w:sz w:val="22"/>
+                <w:szCs w:val="22"/>
+                <w:lang w:val="en-US"/>
+              </w:rPr>
+              <w:t>d.amendmentSubmissions</w:t>
+            </w:r>
+            <w:proofErr w:type="spellEnd"/>
+            <w:proofErr w:type="gramEnd"/>
+            <w:r>
+              <w:rPr>
+                <w:rFonts w:ascii="0s{0" w:hAnsi="0s{0" w:cs="0s{0"/>
+                <w:kern w:val="0"/>
+                <w:sz w:val="22"/>
+                <w:szCs w:val="22"/>
+                <w:lang w:val="en-US"/>
+              </w:rPr>
+              <w:t>[i+1].</w:t>
+            </w:r>
+            <w:proofErr w:type="spellStart"/>
+            <w:r>
+              <w:rPr>
+                <w:rFonts w:ascii="0s{0" w:hAnsi="0s{0" w:cs="0s{0"/>
+                <w:kern w:val="0"/>
+                <w:sz w:val="22"/>
+                <w:szCs w:val="22"/>
+                <w:lang w:val="en-US"/>
+              </w:rPr>
+              <w:t>amendmentType</w:t>
+            </w:r>
+            <w:proofErr w:type="spellEnd"/>
+            <w:r>
+              <w:rPr>
+                <w:rFonts w:ascii="0s{0" w:hAnsi="0s{0" w:cs="0s{0"/>
+                <w:kern w:val="0"/>
+                <w:sz w:val="22"/>
+                <w:szCs w:val="22"/>
+                <w:lang w:val="en-US"/>
+              </w:rPr>
+              <w:t>}</w:t>
+            </w:r>
+          </w:p>
+        </w:tc>
+        <w:tc>
+          <w:tcPr>
+            <w:tcW w:w="1843" w:type="dxa"/>
+          </w:tcPr>
+          <w:p>
+            <w:pPr>
+              <w:rPr>
+                <w:rFonts w:ascii="Lato" w:eastAsia="Arial" w:hAnsi="Lato"/>
+                <w:b/>
+                <w:bCs/>
+                <w:sz w:val="22"/>
+                <w:szCs w:val="22"/>
+              </w:rPr>
+            </w:pPr>
+            <w:r>
+              <w:rPr>
+                <w:rFonts w:ascii="0s{0" w:hAnsi="0s{0" w:cs="0s{0"/>
+                <w:kern w:val="0"/>
+                <w:sz w:val="22"/>
+                <w:szCs w:val="22"/>
+                <w:lang w:val="en-US"/>
+              </w:rPr>
+              <w:t>{</w:t>
+            </w:r>
+            <w:proofErr w:type="spellStart"/>
+            <w:proofErr w:type="gramStart"/>
+            <w:r>
+              <w:rPr>
+                <w:rFonts w:ascii="0s{0" w:hAnsi="0s{0" w:cs="0s{0"/>
+                <w:kern w:val="0"/>
+                <w:sz w:val="22"/>
+                <w:szCs w:val="22"/>
+                <w:lang w:val="en-US"/>
+              </w:rPr>
+              <w:t>d.amendmentSubmissions</w:t>
+            </w:r>
+            <w:proofErr w:type="spellEnd"/>
+            <w:proofErr w:type="gramEnd"/>
+            <w:r>
+              <w:rPr>
+                <w:rFonts w:ascii="0s{0" w:hAnsi="0s{0" w:cs="0s{0"/>
+                <w:kern w:val="0"/>
+                <w:sz w:val="22"/>
+                <w:szCs w:val="22"/>
+                <w:lang w:val="en-US"/>
+              </w:rPr>
+              <w:t>[i+1].</w:t>
+            </w:r>
+            <w:proofErr w:type="spellStart"/>
+            <w:r>
+              <w:rPr>
+                <w:rFonts w:ascii="0s{0" w:hAnsi="0s{0" w:cs="0s{0"/>
+                <w:kern w:val="0"/>
+                <w:sz w:val="22"/>
+                <w:szCs w:val="22"/>
+                <w:lang w:val="en-US"/>
+              </w:rPr>
+              <w:t>createdAt</w:t>
+            </w:r>
+            <w:proofErr w:type="spellEnd"/>
+            <w:r>
+              <w:rPr>
+                <w:rFonts w:ascii="Lato" w:eastAsia="Arial" w:hAnsi="Lato"/>
+                <w:sz w:val="22"/>
+                <w:szCs w:val="22"/>
+              </w:rPr>
+              <w:t>:</w:t>
+            </w:r>
+            <w:proofErr w:type="spellStart"/>
+            <w:r>
+              <w:rPr>
+                <w:rFonts w:ascii="Lato" w:eastAsia="Arial" w:hAnsi="Lato"/>
+                <w:sz w:val="22"/>
+                <w:szCs w:val="22"/>
+              </w:rPr>
+              <w:t>formatD</w:t>
+            </w:r>
+            <w:proofErr w:type="spellEnd"/>
+            <w:r>
+              <w:rPr>
+                <w:rFonts w:ascii="Lato" w:eastAsia="Arial" w:hAnsi="Lato"/>
+                <w:sz w:val="22"/>
+                <w:szCs w:val="22"/>
+              </w:rPr>
+              <w:t>('LL')</w:t>
+            </w:r>
+            <w:r>
+              <w:rPr>
+                <w:rFonts w:ascii="0s{0" w:hAnsi="0s{0" w:cs="0s{0"/>
+                <w:kern w:val="0"/>
+                <w:sz w:val="22"/>
+                <w:szCs w:val="22"/>
+                <w:lang w:val="en-US"/>
+              </w:rPr>
+              <w:t>}</w:t>
+            </w:r>
+          </w:p>
+        </w:tc>
+        <w:tc>
+          <w:tcPr>
+            <w:tcW w:w="1842" w:type="dxa"/>
+          </w:tcPr>
+          <w:p>
+            <w:pPr>
+              <w:rPr>
+                <w:rFonts w:ascii="0s{0" w:hAnsi="0s{0" w:cs="0s{0"/>
+                <w:kern w:val="0"/>
+                <w:sz w:val="22"/>
+                <w:szCs w:val="22"/>
+                <w:lang w:val="en-US"/>
+              </w:rPr>
+            </w:pPr>
+            <w:r>
+              <w:rPr>
+                <w:rFonts w:ascii="0s{0" w:hAnsi="0s{0" w:cs="0s{0"/>
+                <w:kern w:val="0"/>
+                <w:sz w:val="22"/>
+                <w:szCs w:val="22"/>
+                <w:lang w:val="en-US"/>
+              </w:rPr>
+              <w:t>{</w:t>
+            </w:r>
+            <w:proofErr w:type="spellStart"/>
+            <w:proofErr w:type="gramStart"/>
+            <w:r>
+              <w:rPr>
+                <w:rFonts w:ascii="0s{0" w:hAnsi="0s{0" w:cs="0s{0"/>
+                <w:kern w:val="0"/>
+                <w:sz w:val="22"/>
+                <w:szCs w:val="22"/>
+                <w:lang w:val="en-US"/>
+              </w:rPr>
+              <w:t>d.amendmentSubmissions</w:t>
+            </w:r>
+            <w:proofErr w:type="spellEnd"/>
+            <w:proofErr w:type="gramEnd"/>
+            <w:r>
+              <w:rPr>
+                <w:rFonts w:ascii="0s{0" w:hAnsi="0s{0" w:cs="0s{0"/>
+                <w:kern w:val="0"/>
+                <w:sz w:val="22"/>
+                <w:szCs w:val="22"/>
+                <w:lang w:val="en-US"/>
+              </w:rPr>
+              <w:t>[i</w:t>
+            </w:r>
+            <w:r>
+              <w:rPr>
+                <w:rFonts w:ascii="0s{0" w:hAnsi="0s{0" w:cs="0s{0"/>
+                <w:kern w:val="0"/>
+                <w:sz w:val="22"/>
+                <w:szCs w:val="22"/>
+                <w:lang w:val="en-US"/>
+              </w:rPr>
+              <w:t>+1</w:t>
+            </w:r>
+            <w:r>
+              <w:rPr>
+                <w:rFonts w:ascii="0s{0" w:hAnsi="0s{0" w:cs="0s{0"/>
+                <w:kern w:val="0"/>
+                <w:sz w:val="22"/>
+                <w:szCs w:val="22"/>
+                <w:lang w:val="en-US"/>
+              </w:rPr>
+              <w:t>].</w:t>
+            </w:r>
+            <w:proofErr w:type="spellStart"/>
+            <w:r>
+              <w:rPr>
+                <w:rFonts w:ascii="0s{0" w:hAnsi="0s{0" w:cs="0s{0"/>
+                <w:kern w:val="0"/>
+                <w:sz w:val="22"/>
+                <w:szCs w:val="22"/>
+                <w:lang w:val="en-US"/>
+              </w:rPr>
+              <w:t>submittedBy</w:t>
+            </w:r>
+            <w:proofErr w:type="spellEnd"/>
+            <w:r>
+              <w:rPr>
+                <w:rFonts w:ascii="0s{0" w:hAnsi="0s{0" w:cs="0s{0"/>
+                <w:kern w:val="0"/>
+                <w:sz w:val="22"/>
+                <w:szCs w:val="22"/>
+                <w:lang w:val="en-US"/>
+              </w:rPr>
+              <w:t>}</w:t>
+            </w:r>
+          </w:p>
+        </w:tc>
+        <w:tc>
+          <w:tcPr>
+            <w:tcW w:w="1843" w:type="dxa"/>
+          </w:tcPr>
+          <w:p>
+            <w:pPr>
+              <w:rPr>
+                <w:rFonts w:ascii="0s{0" w:hAnsi="0s{0" w:cs="0s{0"/>
+                <w:kern w:val="0"/>
+                <w:sz w:val="22"/>
+                <w:szCs w:val="22"/>
+                <w:lang w:val="en-US"/>
+              </w:rPr>
+            </w:pPr>
+            <w:r>
+              <w:rPr>
+                <w:rFonts w:ascii="0s{0" w:hAnsi="0s{0" w:cs="0s{0"/>
+                <w:kern w:val="0"/>
+                <w:sz w:val="22"/>
+                <w:szCs w:val="22"/>
+                <w:lang w:val="en-US"/>
+              </w:rPr>
+              <w:t>{</w:t>
+            </w:r>
+            <w:proofErr w:type="spellStart"/>
+            <w:proofErr w:type="gramStart"/>
+            <w:r>
+              <w:rPr>
+                <w:rFonts w:ascii="0s{0" w:hAnsi="0s{0" w:cs="0s{0"/>
+                <w:kern w:val="0"/>
+                <w:sz w:val="22"/>
+                <w:szCs w:val="22"/>
+                <w:lang w:val="en-US"/>
+              </w:rPr>
+              <w:t>d.amendmentSubmissions</w:t>
+            </w:r>
+            <w:proofErr w:type="spellEnd"/>
+            <w:proofErr w:type="gramEnd"/>
+            <w:r>
+              <w:rPr>
+                <w:rFonts w:ascii="0s{0" w:hAnsi="0s{0" w:cs="0s{0"/>
+                <w:kern w:val="0"/>
+                <w:sz w:val="22"/>
+                <w:szCs w:val="22"/>
+                <w:lang w:val="en-US"/>
+              </w:rPr>
+              <w:t>[i</w:t>
+            </w:r>
+            <w:r>
+              <w:rPr>
+                <w:rFonts w:ascii="0s{0" w:hAnsi="0s{0" w:cs="0s{0"/>
+                <w:kern w:val="0"/>
+                <w:sz w:val="22"/>
+                <w:szCs w:val="22"/>
+                <w:lang w:val="en-US"/>
+              </w:rPr>
+              <w:t>+1</w:t>
+            </w:r>
+            <w:r>
+              <w:rPr>
+                <w:rFonts w:ascii="0s{0" w:hAnsi="0s{0" w:cs="0s{0"/>
+                <w:kern w:val="0"/>
+                <w:sz w:val="22"/>
+                <w:szCs w:val="22"/>
+                <w:lang w:val="en-US"/>
+              </w:rPr>
+              <w:t>].</w:t>
+            </w:r>
+            <w:proofErr w:type="spellStart"/>
+            <w:r>
+              <w:rPr>
+                <w:rFonts w:ascii="0s{0" w:hAnsi="0s{0" w:cs="0s{0"/>
+                <w:kern w:val="0"/>
+                <w:sz w:val="22"/>
+                <w:szCs w:val="22"/>
+                <w:lang w:val="en-US"/>
+              </w:rPr>
+              <w:t>approvedAt</w:t>
+            </w:r>
+            <w:proofErr w:type="spellEnd"/>
+            <w:r>
+              <w:rPr>
+                <w:rFonts w:ascii="Lato" w:eastAsia="Arial" w:hAnsi="Lato"/>
+                <w:sz w:val="22"/>
+                <w:szCs w:val="22"/>
+              </w:rPr>
+              <w:t>:</w:t>
+            </w:r>
+            <w:proofErr w:type="spellStart"/>
+            <w:r>
+              <w:rPr>
+                <w:rFonts w:ascii="Lato" w:eastAsia="Arial" w:hAnsi="Lato"/>
+                <w:sz w:val="22"/>
+                <w:szCs w:val="22"/>
+              </w:rPr>
+              <w:t>formatD</w:t>
+            </w:r>
+            <w:proofErr w:type="spellEnd"/>
+            <w:r>
+              <w:rPr>
+                <w:rFonts w:ascii="Lato" w:eastAsia="Arial" w:hAnsi="Lato"/>
+                <w:sz w:val="22"/>
+                <w:szCs w:val="22"/>
+              </w:rPr>
+              <w:t>('LL')</w:t>
+            </w:r>
+            <w:r>
+              <w:rPr>
+                <w:rFonts w:ascii="0s{0" w:hAnsi="0s{0" w:cs="0s{0"/>
+                <w:kern w:val="0"/>
+                <w:sz w:val="22"/>
+                <w:szCs w:val="22"/>
+                <w:lang w:val="en-US"/>
+              </w:rPr>
+              <w:t>}</w:t>
+            </w:r>
+          </w:p>
+        </w:tc>
+        <w:tc>
+          <w:tcPr>
+            <w:tcW w:w="1843" w:type="dxa"/>
+          </w:tcPr>
+          <w:p>
+            <w:pPr>
+              <w:rPr>
+                <w:rFonts w:ascii="0s{0" w:hAnsi="0s{0" w:cs="0s{0"/>
+                <w:kern w:val="0"/>
+                <w:sz w:val="22"/>
+                <w:szCs w:val="22"/>
+                <w:lang w:val="en-US"/>
+              </w:rPr>
+            </w:pPr>
+            <w:r>
+              <w:rPr>
+                <w:rFonts w:ascii="0s{0" w:hAnsi="0s{0" w:cs="0s{0"/>
+                <w:kern w:val="0"/>
+                <w:sz w:val="22"/>
+                <w:szCs w:val="22"/>
+                <w:lang w:val="en-US"/>
+              </w:rPr>
+              <w:t>{</w:t>
+            </w:r>
+            <w:proofErr w:type="spellStart"/>
+            <w:proofErr w:type="gramStart"/>
+            <w:r>
+              <w:rPr>
+                <w:rFonts w:ascii="0s{0" w:hAnsi="0s{0" w:cs="0s{0"/>
+                <w:kern w:val="0"/>
+                <w:sz w:val="22"/>
+                <w:szCs w:val="22"/>
+                <w:lang w:val="en-US"/>
+              </w:rPr>
+              <w:t>d.amendmentSubmissions</w:t>
+            </w:r>
+            <w:proofErr w:type="spellEnd"/>
+            <w:proofErr w:type="gramEnd"/>
+            <w:r>
+              <w:rPr>
+                <w:rFonts w:ascii="0s{0" w:hAnsi="0s{0" w:cs="0s{0"/>
+                <w:kern w:val="0"/>
+                <w:sz w:val="22"/>
+                <w:szCs w:val="22"/>
+                <w:lang w:val="en-US"/>
+              </w:rPr>
+              <w:t>[i</w:t>
+            </w:r>
+            <w:r>
+              <w:rPr>
+                <w:rFonts w:ascii="0s{0" w:hAnsi="0s{0" w:cs="0s{0"/>
+                <w:kern w:val="0"/>
+                <w:sz w:val="22"/>
+                <w:szCs w:val="22"/>
+                <w:lang w:val="en-US"/>
+              </w:rPr>
+              <w:t>+1</w:t>
+            </w:r>
+            <w:r>
+              <w:rPr>
+                <w:rFonts w:ascii="0s{0" w:hAnsi="0s{0" w:cs="0s{0"/>
+                <w:kern w:val="0"/>
+                <w:sz w:val="22"/>
+                <w:szCs w:val="22"/>
+                <w:lang w:val="en-US"/>
+              </w:rPr>
+              <w:t>].</w:t>
+            </w:r>
+            <w:proofErr w:type="spellStart"/>
+            <w:r>
+              <w:rPr>
+                <w:rFonts w:ascii="0s{0" w:hAnsi="0s{0" w:cs="0s{0"/>
+                <w:kern w:val="0"/>
+                <w:sz w:val="22"/>
+                <w:szCs w:val="22"/>
+                <w:lang w:val="en-US"/>
+              </w:rPr>
+              <w:t>approvedBy</w:t>
+            </w:r>
+            <w:proofErr w:type="spellEnd"/>
+            <w:r>
+              <w:rPr>
+                <w:rFonts w:ascii="0s{0" w:hAnsi="0s{0" w:cs="0s{0"/>
+                <w:kern w:val="0"/>
+                <w:sz w:val="22"/>
+                <w:szCs w:val="22"/>
+                <w:lang w:val="en-US"/>
+              </w:rPr>
+              <w:t>}</w:t>
+            </w:r>
+          </w:p>
+        </w:tc>
+      </w:tr>
+    </w:tbl>
     <w:p>
       <w:pPr>
         <w:rPr>
@@ -3061,7 +4203,8 @@
             <w:tr>
               <w:tc>
                 <w:tcPr>
-                  <w:tcW w:w="4562" w:type="dxa"/>
+                  <w:tcW w:w="9124" w:type="dxa"/>
+                  <w:gridSpan w:val="2"/>
                   <w:vAlign w:val="center"/>
                 </w:tcPr>
                 <w:p>
@@ -3102,7 +4245,6 @@
                 </w:p>
                 <w:p>
                   <w:pPr>
-                    <w:spacing w:line="360" w:lineRule="auto"/>
                     <w:rPr>
                       <w:rFonts w:ascii="Lato" w:eastAsia="Arial" w:hAnsi="Lato"/>
                       <w:sz w:val="32"/>
@@ -3155,21 +4297,6 @@
                     </w:rPr>
                     <w:t>].notes}</w:t>
                   </w:r>
-                </w:p>
-              </w:tc>
-              <w:tc>
-                <w:tcPr>
-                  <w:tcW w:w="4562" w:type="dxa"/>
-                  <w:vAlign w:val="center"/>
-                </w:tcPr>
-                <w:p>
-                  <w:pPr>
-                    <w:rPr>
-                      <w:rFonts w:ascii="Lato" w:eastAsia="Arial" w:hAnsi="Lato"/>
-                      <w:sz w:val="32"/>
-                      <w:szCs w:val="32"/>
-                    </w:rPr>
-                  </w:pPr>
                 </w:p>
               </w:tc>
             </w:tr>
@@ -8957,13 +10084,6 @@
               </w:rPr>
               <w:t>].</w:t>
             </w:r>
-            <w:r>
-              <w:rPr>
-                <w:sz w:val="20"/>
-                <w:szCs w:val="20"/>
-              </w:rPr>
-              <w:t xml:space="preserve"> </w:t>
-            </w:r>
             <w:proofErr w:type="spellStart"/>
             <w:r>
               <w:rPr>
@@ -10868,8 +11988,8 @@
       <w:pPr>
         <w:rPr>
           <w:rFonts w:ascii="Lato" w:eastAsia="Arial" w:hAnsi="Lato"/>
-          <w:sz w:val="32"/>
-          <w:szCs w:val="32"/>
+          <w:sz w:val="18"/>
+          <w:szCs w:val="18"/>
         </w:rPr>
       </w:pPr>
       <w:r>
@@ -10897,7 +12017,7 @@
           <w:sz w:val="32"/>
           <w:szCs w:val="32"/>
         </w:rPr>
-        <w:t>} Schedule</w:t>
+        <w:t>}</w:t>
       </w:r>
       <w:r>
         <w:rPr>
@@ -11004,6 +12124,23 @@
           <w:szCs w:val="18"/>
         </w:rPr>
         <w:t>}</w:t>
+      </w:r>
+    </w:p>
+    <w:p>
+      <w:pPr>
+        <w:rPr>
+          <w:rFonts w:ascii="Lato" w:eastAsia="Arial" w:hAnsi="Lato"/>
+          <w:sz w:val="18"/>
+          <w:szCs w:val="18"/>
+        </w:rPr>
+      </w:pPr>
+      <w:r>
+        <w:rPr>
+          <w:rFonts w:ascii="Lato" w:eastAsia="Arial" w:hAnsi="Lato"/>
+          <w:sz w:val="18"/>
+          <w:szCs w:val="18"/>
+        </w:rPr>
+        <w:br w:type="page"/>
       </w:r>
     </w:p>
     <w:p>
@@ -11023,6 +12160,7 @@
           <w:sz w:val="32"/>
           <w:szCs w:val="32"/>
         </w:rPr>
+        <w:lastRenderedPageBreak/>
         <mc:AlternateContent>
           <mc:Choice Requires="wps">
             <w:drawing>
@@ -13202,7 +14340,6 @@
         </w:rPr>
         <w:t>{</w:t>
       </w:r>
-      <w:proofErr w:type="spellStart"/>
       <w:proofErr w:type="gramStart"/>
       <w:r>
         <w:rPr>
@@ -13219,79 +14356,50 @@
           <w:sz w:val="18"/>
           <w:szCs w:val="18"/>
         </w:rPr>
-        <w:t>:showEnd</w:t>
-      </w:r>
-      <w:proofErr w:type="spellEnd"/>
+        <w:t>:showEnd}</w:t>
+      </w:r>
       <w:r>
         <w:rPr>
           <w:rFonts w:ascii="Lato" w:eastAsia="Arial" w:hAnsi="Lato"/>
           <w:sz w:val="18"/>
           <w:szCs w:val="18"/>
         </w:rPr>
-        <w:t>}</w:t>
-      </w:r>
-    </w:p>
-    <w:p>
-      <w:r>
-        <w:br w:type="page"/>
-      </w:r>
-    </w:p>
-    <w:p>
+        <w:t>{d.managementConsiderations</w:t>
+      </w:r>
       <w:r>
         <w:rPr>
           <w:rFonts w:ascii="Lato" w:eastAsia="Arial" w:hAnsi="Lato"/>
           <w:sz w:val="18"/>
           <w:szCs w:val="18"/>
         </w:rPr>
-        <w:lastRenderedPageBreak/>
-        <w:t>{</w:t>
-      </w:r>
-      <w:proofErr w:type="spellStart"/>
-      <w:proofErr w:type="gramStart"/>
-      <w:r>
+        <w:t>:ifNEM():showBegin}</w:t>
+      </w:r>
+    </w:p>
+    <w:p>
+      <w:pPr>
         <w:rPr>
           <w:rFonts w:ascii="Lato" w:eastAsia="Arial" w:hAnsi="Lato"/>
           <w:sz w:val="18"/>
           <w:szCs w:val="18"/>
         </w:rPr>
-        <w:t>d.managementConsiderations</w:t>
-      </w:r>
-      <w:proofErr w:type="gramEnd"/>
+      </w:pPr>
       <w:r>
         <w:rPr>
           <w:rFonts w:ascii="Lato" w:eastAsia="Arial" w:hAnsi="Lato"/>
           <w:sz w:val="18"/>
           <w:szCs w:val="18"/>
         </w:rPr>
-        <w:t>:ifNEM</w:t>
-      </w:r>
-      <w:proofErr w:type="spellEnd"/>
-      <w:r>
+        <w:br w:type="page"/>
+      </w:r>
+    </w:p>
+    <w:p>
+      <w:pPr>
         <w:rPr>
           <w:rFonts w:ascii="Lato" w:eastAsia="Arial" w:hAnsi="Lato"/>
           <w:sz w:val="18"/>
           <w:szCs w:val="18"/>
         </w:rPr>
-        <w:t>():</w:t>
-      </w:r>
-      <w:proofErr w:type="spellStart"/>
-      <w:r>
-        <w:rPr>
-          <w:rFonts w:ascii="Lato" w:eastAsia="Arial" w:hAnsi="Lato"/>
-          <w:sz w:val="18"/>
-          <w:szCs w:val="18"/>
-        </w:rPr>
-        <w:t>showBegin</w:t>
-      </w:r>
-      <w:proofErr w:type="spellEnd"/>
-      <w:r>
-        <w:rPr>
-          <w:rFonts w:ascii="Lato" w:eastAsia="Arial" w:hAnsi="Lato"/>
-          <w:sz w:val="18"/>
-          <w:szCs w:val="18"/>
-        </w:rPr>
-        <w:t>}</w:t>
-      </w:r>
+      </w:pPr>
       <w:r>
         <w:rPr>
           <w:rFonts w:ascii="Lato" w:eastAsia="Arial" w:hAnsi="Lato"/>
@@ -13301,6 +14409,7 @@
           <w:sz w:val="32"/>
           <w:szCs w:val="32"/>
         </w:rPr>
+        <w:lastRenderedPageBreak/>
         <mc:AlternateContent>
           <mc:Choice Requires="wps">
             <w:drawing>
@@ -13869,18 +14978,6 @@
       </w:tr>
     </w:tbl>
     <w:p>
-      <w:pPr>
-        <w:spacing w:line="360" w:lineRule="auto"/>
-        <w:rPr>
-          <w:rFonts w:ascii="Lato" w:eastAsia="Arial" w:hAnsi="Lato"/>
-          <w:sz w:val="20"/>
-          <w:szCs w:val="20"/>
-        </w:rPr>
-      </w:pPr>
-    </w:p>
-    <w:p/>
-    <w:p/>
-    <w:p>
       <w:r>
         <w:rPr>
           <w:rFonts w:ascii="Lato" w:eastAsia="Arial" w:hAnsi="Lato"/>
@@ -13918,7 +15015,6 @@
         <w:t>}</w:t>
       </w:r>
     </w:p>
-    <w:p/>
     <w:p/>
     <w:sectPr>
       <w:headerReference w:type="default" r:id="rId8"/>

</xml_diff>

<commit_message>
Minor changes to the template doc
</commit_message>
<xml_diff>
--- a/planTemplate.docx
+++ b/planTemplate.docx
@@ -445,6 +445,70 @@
       <w:pPr>
         <w:jc w:val="center"/>
         <w:rPr>
+          <w:rFonts w:ascii="Lato" w:eastAsia="Arial" w:hAnsi="Lato"/>
+          <w:sz w:val="27"/>
+        </w:rPr>
+      </w:pPr>
+      <w:r>
+        <w:rPr>
+          <w:rFonts w:ascii="Lato" w:eastAsia="Arial" w:hAnsi="Lato"/>
+          <w:sz w:val="27"/>
+        </w:rPr>
+        <w:t>{</w:t>
+      </w:r>
+      <w:proofErr w:type="spellStart"/>
+      <w:proofErr w:type="gramStart"/>
+      <w:r>
+        <w:rPr>
+          <w:rFonts w:ascii="Lato" w:eastAsia="Arial" w:hAnsi="Lato"/>
+          <w:sz w:val="27"/>
+        </w:rPr>
+        <w:t>d.originalApproval.givenName</w:t>
+      </w:r>
+      <w:proofErr w:type="spellEnd"/>
+      <w:proofErr w:type="gramEnd"/>
+      <w:r>
+        <w:rPr>
+          <w:rFonts w:ascii="Lato" w:eastAsia="Arial" w:hAnsi="Lato"/>
+          <w:sz w:val="27"/>
+        </w:rPr>
+        <w:t>}</w:t>
+      </w:r>
+      <w:r>
+        <w:rPr>
+          <w:rFonts w:ascii="Lato" w:eastAsia="Arial" w:hAnsi="Lato"/>
+          <w:sz w:val="27"/>
+        </w:rPr>
+        <w:t xml:space="preserve"> </w:t>
+      </w:r>
+      <w:r>
+        <w:rPr>
+          <w:rFonts w:ascii="Lato" w:eastAsia="Arial" w:hAnsi="Lato"/>
+          <w:sz w:val="27"/>
+        </w:rPr>
+        <w:t>{</w:t>
+      </w:r>
+      <w:proofErr w:type="spellStart"/>
+      <w:r>
+        <w:rPr>
+          <w:rFonts w:ascii="Lato" w:eastAsia="Arial" w:hAnsi="Lato"/>
+          <w:sz w:val="27"/>
+        </w:rPr>
+        <w:t>d.originalApproval.familyName</w:t>
+      </w:r>
+      <w:proofErr w:type="spellEnd"/>
+      <w:r>
+        <w:rPr>
+          <w:rFonts w:ascii="Lato" w:eastAsia="Arial" w:hAnsi="Lato"/>
+          <w:sz w:val="27"/>
+        </w:rPr>
+        <w:t>}</w:t>
+      </w:r>
+    </w:p>
+    <w:p>
+      <w:pPr>
+        <w:jc w:val="center"/>
+        <w:rPr>
           <w:rFonts w:ascii="0s{0" w:hAnsi="0s{0" w:cs="0s{0"/>
           <w:kern w:val="0"/>
           <w:sz w:val="28"/>
@@ -466,41 +530,9 @@
           <w:rFonts w:ascii="Lato" w:eastAsia="Arial" w:hAnsi="Lato"/>
           <w:sz w:val="27"/>
         </w:rPr>
-        <w:t>d.originalApproval.givenName</w:t>
-      </w:r>
-      <w:proofErr w:type="spellEnd"/>
+        <w:t>d.originalApproval.createdAt</w:t>
+      </w:r>
       <w:proofErr w:type="gramEnd"/>
-      <w:r>
-        <w:rPr>
-          <w:rFonts w:ascii="Lato" w:eastAsia="Arial" w:hAnsi="Lato"/>
-          <w:sz w:val="27"/>
-        </w:rPr>
-        <w:t>} {</w:t>
-      </w:r>
-      <w:proofErr w:type="spellStart"/>
-      <w:r>
-        <w:rPr>
-          <w:rFonts w:ascii="Lato" w:eastAsia="Arial" w:hAnsi="Lato"/>
-          <w:sz w:val="27"/>
-        </w:rPr>
-        <w:t>d.originalApproval.familyName</w:t>
-      </w:r>
-      <w:proofErr w:type="spellEnd"/>
-      <w:r>
-        <w:rPr>
-          <w:rFonts w:ascii="Lato" w:eastAsia="Arial" w:hAnsi="Lato"/>
-          <w:sz w:val="27"/>
-        </w:rPr>
-        <w:t>} - {</w:t>
-      </w:r>
-      <w:proofErr w:type="spellStart"/>
-      <w:r>
-        <w:rPr>
-          <w:rFonts w:ascii="Lato" w:eastAsia="Arial" w:hAnsi="Lato"/>
-          <w:sz w:val="27"/>
-        </w:rPr>
-        <w:t>d.originalApproval.createdAt</w:t>
-      </w:r>
       <w:r>
         <w:rPr>
           <w:rFonts w:ascii="Lato" w:eastAsia="Arial" w:hAnsi="Lato"/>
@@ -664,8 +696,9 @@
           <w:szCs w:val="28"/>
           <w:lang w:val="en-US"/>
         </w:rPr>
-        <w:t>–</w:t>
-      </w:r>
+        <w:t>{</w:t>
+      </w:r>
+      <w:proofErr w:type="spellStart"/>
       <w:r>
         <w:rPr>
           <w:rFonts w:ascii="0s{0" w:hAnsi="0s{0" w:cs="0s{0"/>
@@ -674,8 +707,9 @@
           <w:szCs w:val="28"/>
           <w:lang w:val="en-US"/>
         </w:rPr>
-        <w:t xml:space="preserve"> </w:t>
-      </w:r>
+        <w:t>d.agreement.clients</w:t>
+      </w:r>
+      <w:proofErr w:type="spellEnd"/>
       <w:r>
         <w:rPr>
           <w:rFonts w:ascii="0s{0" w:hAnsi="0s{0" w:cs="0s{0"/>
@@ -684,7 +718,7 @@
           <w:szCs w:val="28"/>
           <w:lang w:val="en-US"/>
         </w:rPr>
-        <w:t>{</w:t>
+        <w:t>[</w:t>
       </w:r>
       <w:proofErr w:type="spellStart"/>
       <w:r>
@@ -695,7 +729,7 @@
           <w:szCs w:val="28"/>
           <w:lang w:val="en-US"/>
         </w:rPr>
-        <w:t>d.agreement.clients</w:t>
+        <w:t>i</w:t>
       </w:r>
       <w:proofErr w:type="spellEnd"/>
       <w:r>
@@ -706,7 +740,7 @@
           <w:szCs w:val="28"/>
           <w:lang w:val="en-US"/>
         </w:rPr>
-        <w:t>[</w:t>
+        <w:t>].</w:t>
       </w:r>
       <w:proofErr w:type="spellStart"/>
       <w:r>
@@ -717,7 +751,7 @@
           <w:szCs w:val="28"/>
           <w:lang w:val="en-US"/>
         </w:rPr>
-        <w:t>i</w:t>
+        <w:t>confirmationDate</w:t>
       </w:r>
       <w:proofErr w:type="spellEnd"/>
       <w:r>
@@ -728,10 +762,12 @@
           <w:szCs w:val="28"/>
           <w:lang w:val="en-US"/>
         </w:rPr>
-        <w:t>].</w:t>
-      </w:r>
-      <w:proofErr w:type="spellStart"/>
-      <w:r>
+        <w:t>}</w:t>
+      </w:r>
+    </w:p>
+    <w:p>
+      <w:pPr>
+        <w:jc w:val="center"/>
         <w:rPr>
           <w:rFonts w:ascii="0s{0" w:hAnsi="0s{0" w:cs="0s{0"/>
           <w:kern w:val="0"/>
@@ -739,9 +775,7 @@
           <w:szCs w:val="28"/>
           <w:lang w:val="en-US"/>
         </w:rPr>
-        <w:t>confirmationDate</w:t>
-      </w:r>
-      <w:proofErr w:type="spellEnd"/>
+      </w:pPr>
       <w:r>
         <w:rPr>
           <w:rFonts w:ascii="0s{0" w:hAnsi="0s{0" w:cs="0s{0"/>
@@ -750,12 +784,11 @@
           <w:szCs w:val="28"/>
           <w:lang w:val="en-US"/>
         </w:rPr>
-        <w:t>}</w:t>
-      </w:r>
-    </w:p>
-    <w:p>
-      <w:pPr>
-        <w:jc w:val="center"/>
+        <w:t>{</w:t>
+      </w:r>
+      <w:proofErr w:type="spellStart"/>
+      <w:proofErr w:type="gramStart"/>
+      <w:r>
         <w:rPr>
           <w:rFonts w:ascii="0s{0" w:hAnsi="0s{0" w:cs="0s{0"/>
           <w:kern w:val="0"/>
@@ -763,7 +796,9 @@
           <w:szCs w:val="28"/>
           <w:lang w:val="en-US"/>
         </w:rPr>
-      </w:pPr>
+        <w:t>d.agreement</w:t>
+      </w:r>
+      <w:proofErr w:type="gramEnd"/>
       <w:r>
         <w:rPr>
           <w:rFonts w:ascii="0s{0" w:hAnsi="0s{0" w:cs="0s{0"/>
@@ -772,10 +807,9 @@
           <w:szCs w:val="28"/>
           <w:lang w:val="en-US"/>
         </w:rPr>
-        <w:t>{</w:t>
-      </w:r>
-      <w:proofErr w:type="spellStart"/>
-      <w:proofErr w:type="gramStart"/>
+        <w:t>.clients</w:t>
+      </w:r>
+      <w:proofErr w:type="spellEnd"/>
       <w:r>
         <w:rPr>
           <w:rFonts w:ascii="0s{0" w:hAnsi="0s{0" w:cs="0s{0"/>
@@ -784,49 +818,7 @@
           <w:szCs w:val="28"/>
           <w:lang w:val="en-US"/>
         </w:rPr>
-        <w:t>d.agreement</w:t>
-      </w:r>
-      <w:proofErr w:type="gramEnd"/>
-      <w:r>
-        <w:rPr>
-          <w:rFonts w:ascii="0s{0" w:hAnsi="0s{0" w:cs="0s{0"/>
-          <w:kern w:val="0"/>
-          <w:sz w:val="28"/>
-          <w:szCs w:val="28"/>
-          <w:lang w:val="en-US"/>
-        </w:rPr>
-        <w:t>.clients</w:t>
-      </w:r>
-      <w:proofErr w:type="spellEnd"/>
-      <w:r>
-        <w:rPr>
-          <w:rFonts w:ascii="0s{0" w:hAnsi="0s{0" w:cs="0s{0"/>
-          <w:kern w:val="0"/>
-          <w:sz w:val="28"/>
-          <w:szCs w:val="28"/>
-          <w:lang w:val="en-US"/>
-        </w:rPr>
         <w:t>[i+1].name}</w:t>
-      </w:r>
-      <w:r>
-        <w:rPr>
-          <w:rFonts w:ascii="0s{0" w:hAnsi="0s{0" w:cs="0s{0"/>
-          <w:kern w:val="0"/>
-          <w:sz w:val="28"/>
-          <w:szCs w:val="28"/>
-          <w:lang w:val="en-US"/>
-        </w:rPr>
-        <w:t xml:space="preserve"> </w:t>
-      </w:r>
-      <w:r>
-        <w:rPr>
-          <w:rFonts w:ascii="0s{0" w:hAnsi="0s{0" w:cs="0s{0"/>
-          <w:kern w:val="0"/>
-          <w:sz w:val="28"/>
-          <w:szCs w:val="28"/>
-          <w:lang w:val="en-US"/>
-        </w:rPr>
-        <w:t>–</w:t>
       </w:r>
       <w:r>
         <w:rPr>
@@ -4142,7 +4134,6 @@
                     <w:t>{</w:t>
                   </w:r>
                   <w:proofErr w:type="spellStart"/>
-                  <w:proofErr w:type="gramStart"/>
                   <w:r>
                     <w:rPr>
                       <w:rFonts w:ascii="Lato" w:eastAsia="Arial" w:hAnsi="Lato"/>
@@ -4152,7 +4143,6 @@
                     <w:t>d.pastures</w:t>
                   </w:r>
                   <w:proofErr w:type="spellEnd"/>
-                  <w:proofErr w:type="gramEnd"/>
                   <w:r>
                     <w:rPr>
                       <w:rFonts w:ascii="Lato" w:eastAsia="Arial" w:hAnsi="Lato"/>
@@ -12081,74 +12071,13 @@
         </w:rPr>
         <w:t>}</w:t>
       </w:r>
-      <w:r>
+    </w:p>
+    <w:p>
+      <w:pPr>
         <w:rPr>
           <w:rFonts w:ascii="Lato" w:eastAsia="Arial" w:hAnsi="Lato"/>
           <w:sz w:val="18"/>
           <w:szCs w:val="18"/>
-        </w:rPr>
-        <w:t>{</w:t>
-      </w:r>
-      <w:proofErr w:type="spellStart"/>
-      <w:r>
-        <w:rPr>
-          <w:rFonts w:ascii="Lato" w:eastAsia="Arial" w:hAnsi="Lato"/>
-          <w:sz w:val="18"/>
-          <w:szCs w:val="18"/>
-        </w:rPr>
-        <w:t>d.ministerIssues:ifNEM</w:t>
-      </w:r>
-      <w:proofErr w:type="spellEnd"/>
-      <w:r>
-        <w:rPr>
-          <w:rFonts w:ascii="Lato" w:eastAsia="Arial" w:hAnsi="Lato"/>
-          <w:sz w:val="18"/>
-          <w:szCs w:val="18"/>
-        </w:rPr>
-        <w:t>():</w:t>
-      </w:r>
-      <w:proofErr w:type="spellStart"/>
-      <w:r>
-        <w:rPr>
-          <w:rFonts w:ascii="Lato" w:eastAsia="Arial" w:hAnsi="Lato"/>
-          <w:sz w:val="18"/>
-          <w:szCs w:val="18"/>
-        </w:rPr>
-        <w:t>showBegin</w:t>
-      </w:r>
-      <w:proofErr w:type="spellEnd"/>
-      <w:r>
-        <w:rPr>
-          <w:rFonts w:ascii="Lato" w:eastAsia="Arial" w:hAnsi="Lato"/>
-          <w:sz w:val="18"/>
-          <w:szCs w:val="18"/>
-        </w:rPr>
-        <w:t>}</w:t>
-      </w:r>
-    </w:p>
-    <w:p>
-      <w:pPr>
-        <w:rPr>
-          <w:rFonts w:ascii="Lato" w:eastAsia="Arial" w:hAnsi="Lato"/>
-          <w:sz w:val="18"/>
-          <w:szCs w:val="18"/>
-        </w:rPr>
-      </w:pPr>
-      <w:r>
-        <w:rPr>
-          <w:rFonts w:ascii="Lato" w:eastAsia="Arial" w:hAnsi="Lato"/>
-          <w:sz w:val="18"/>
-          <w:szCs w:val="18"/>
-        </w:rPr>
-        <w:br w:type="page"/>
-      </w:r>
-    </w:p>
-    <w:p>
-      <w:pPr>
-        <w:rPr>
-          <w:rFonts w:ascii="Lato" w:eastAsia="Arial" w:hAnsi="Lato"/>
-          <w:sz w:val="16"/>
-          <w:szCs w:val="16"/>
         </w:rPr>
       </w:pPr>
       <w:r>
@@ -12160,7 +12089,6 @@
           <w:sz w:val="32"/>
           <w:szCs w:val="32"/>
         </w:rPr>
-        <w:lastRenderedPageBreak/>
         <mc:AlternateContent>
           <mc:Choice Requires="wps">
             <w:drawing>
@@ -12274,6 +12202,50 @@
         </w:rPr>
         <w:t>}</w:t>
       </w:r>
+      <w:r>
+        <w:rPr>
+          <w:rFonts w:ascii="Lato" w:eastAsia="Arial" w:hAnsi="Lato"/>
+          <w:sz w:val="18"/>
+          <w:szCs w:val="18"/>
+        </w:rPr>
+        <w:t>{</w:t>
+      </w:r>
+      <w:proofErr w:type="spellStart"/>
+      <w:r>
+        <w:rPr>
+          <w:rFonts w:ascii="Lato" w:eastAsia="Arial" w:hAnsi="Lato"/>
+          <w:sz w:val="18"/>
+          <w:szCs w:val="18"/>
+        </w:rPr>
+        <w:t>d.ministerIssues:ifNEM</w:t>
+      </w:r>
+      <w:proofErr w:type="spellEnd"/>
+      <w:r>
+        <w:rPr>
+          <w:rFonts w:ascii="Lato" w:eastAsia="Arial" w:hAnsi="Lato"/>
+          <w:sz w:val="18"/>
+          <w:szCs w:val="18"/>
+        </w:rPr>
+        <w:t>():</w:t>
+      </w:r>
+      <w:proofErr w:type="spellStart"/>
+      <w:r>
+        <w:rPr>
+          <w:rFonts w:ascii="Lato" w:eastAsia="Arial" w:hAnsi="Lato"/>
+          <w:sz w:val="18"/>
+          <w:szCs w:val="18"/>
+        </w:rPr>
+        <w:t>showBegin</w:t>
+      </w:r>
+      <w:proofErr w:type="spellEnd"/>
+      <w:r>
+        <w:rPr>
+          <w:rFonts w:ascii="Lato" w:eastAsia="Arial" w:hAnsi="Lato"/>
+          <w:sz w:val="18"/>
+          <w:szCs w:val="18"/>
+        </w:rPr>
+        <w:t>}</w:t>
+      </w:r>
     </w:p>
     <w:p>
       <w:pPr>
@@ -12283,6 +12255,174 @@
           <w:szCs w:val="18"/>
         </w:rPr>
       </w:pPr>
+    </w:p>
+    <w:p>
+      <w:pPr>
+        <w:spacing w:line="360" w:lineRule="auto"/>
+        <w:rPr>
+          <w:rFonts w:ascii="Lato" w:eastAsia="Arial" w:hAnsi="Lato"/>
+          <w:sz w:val="18"/>
+          <w:szCs w:val="18"/>
+        </w:rPr>
+      </w:pPr>
+      <w:r>
+        <w:rPr>
+          <w:rFonts w:ascii="Lato" w:eastAsia="Arial" w:hAnsi="Lato"/>
+          <w:sz w:val="18"/>
+          <w:szCs w:val="18"/>
+        </w:rPr>
+        <w:t>{</w:t>
+      </w:r>
+      <w:proofErr w:type="spellStart"/>
+      <w:proofErr w:type="gramStart"/>
+      <w:r>
+        <w:rPr>
+          <w:rFonts w:ascii="Lato" w:eastAsia="Arial" w:hAnsi="Lato"/>
+          <w:sz w:val="18"/>
+          <w:szCs w:val="18"/>
+        </w:rPr>
+        <w:t>d.</w:t>
+      </w:r>
+      <w:r>
+        <w:rPr>
+          <w:rFonts w:ascii="Lato" w:eastAsia="Arial" w:hAnsi="Lato"/>
+          <w:sz w:val="18"/>
+          <w:szCs w:val="18"/>
+        </w:rPr>
+        <w:t>ministerIssues</w:t>
+      </w:r>
+      <w:proofErr w:type="gramEnd"/>
+      <w:r>
+        <w:rPr>
+          <w:rFonts w:ascii="Lato" w:eastAsia="Arial" w:hAnsi="Lato"/>
+          <w:sz w:val="18"/>
+          <w:szCs w:val="18"/>
+        </w:rPr>
+        <w:t>:showEnd</w:t>
+      </w:r>
+      <w:proofErr w:type="spellEnd"/>
+      <w:r>
+        <w:rPr>
+          <w:rFonts w:ascii="Lato" w:eastAsia="Arial" w:hAnsi="Lato"/>
+          <w:sz w:val="18"/>
+          <w:szCs w:val="18"/>
+        </w:rPr>
+        <w:t>}</w:t>
+      </w:r>
+      <w:r>
+        <w:rPr>
+          <w:rFonts w:ascii="Lato" w:eastAsia="Arial" w:hAnsi="Lato"/>
+          <w:sz w:val="18"/>
+          <w:szCs w:val="18"/>
+        </w:rPr>
+        <w:t>{</w:t>
+      </w:r>
+      <w:proofErr w:type="spellStart"/>
+      <w:r>
+        <w:rPr>
+          <w:rFonts w:ascii="Lato" w:eastAsia="Arial" w:hAnsi="Lato"/>
+          <w:sz w:val="18"/>
+          <w:szCs w:val="18"/>
+        </w:rPr>
+        <w:t>d.ministerIssues:ifEM</w:t>
+      </w:r>
+      <w:proofErr w:type="spellEnd"/>
+      <w:r>
+        <w:rPr>
+          <w:rFonts w:ascii="Lato" w:eastAsia="Arial" w:hAnsi="Lato"/>
+          <w:sz w:val="18"/>
+          <w:szCs w:val="18"/>
+        </w:rPr>
+        <w:t>():</w:t>
+      </w:r>
+      <w:proofErr w:type="spellStart"/>
+      <w:r>
+        <w:rPr>
+          <w:rFonts w:ascii="Lato" w:eastAsia="Arial" w:hAnsi="Lato"/>
+          <w:sz w:val="18"/>
+          <w:szCs w:val="18"/>
+        </w:rPr>
+        <w:t>showBegin</w:t>
+      </w:r>
+      <w:proofErr w:type="spellEnd"/>
+      <w:r>
+        <w:rPr>
+          <w:rFonts w:ascii="Lato" w:eastAsia="Arial" w:hAnsi="Lato"/>
+          <w:sz w:val="18"/>
+          <w:szCs w:val="18"/>
+        </w:rPr>
+        <w:t>}</w:t>
+      </w:r>
+    </w:p>
+    <w:p>
+      <w:pPr>
+        <w:spacing w:line="360" w:lineRule="auto"/>
+        <w:rPr>
+          <w:rFonts w:ascii="Lato" w:eastAsia="Arial" w:hAnsi="Lato"/>
+          <w:sz w:val="18"/>
+          <w:szCs w:val="18"/>
+        </w:rPr>
+      </w:pPr>
+      <w:r>
+        <w:rPr>
+          <w:rFonts w:ascii="Lato" w:eastAsia="Arial" w:hAnsi="Lato"/>
+          <w:sz w:val="18"/>
+          <w:szCs w:val="18"/>
+        </w:rPr>
+        <w:t>None</w:t>
+      </w:r>
+      <w:r>
+        <w:rPr>
+          <w:rFonts w:ascii="Lato" w:eastAsia="Arial" w:hAnsi="Lato"/>
+          <w:sz w:val="18"/>
+          <w:szCs w:val="18"/>
+        </w:rPr>
+        <w:t xml:space="preserve"> Identified</w:t>
+      </w:r>
+      <w:r>
+        <w:rPr>
+          <w:rFonts w:ascii="Lato" w:eastAsia="Arial" w:hAnsi="Lato"/>
+          <w:sz w:val="18"/>
+          <w:szCs w:val="18"/>
+        </w:rPr>
+        <w:t>{</w:t>
+      </w:r>
+      <w:proofErr w:type="spellStart"/>
+      <w:proofErr w:type="gramStart"/>
+      <w:r>
+        <w:rPr>
+          <w:rFonts w:ascii="Lato" w:eastAsia="Arial" w:hAnsi="Lato"/>
+          <w:sz w:val="18"/>
+          <w:szCs w:val="18"/>
+        </w:rPr>
+        <w:t>d.</w:t>
+      </w:r>
+      <w:r>
+        <w:rPr>
+          <w:rFonts w:ascii="Lato" w:eastAsia="Arial" w:hAnsi="Lato"/>
+          <w:sz w:val="18"/>
+          <w:szCs w:val="18"/>
+        </w:rPr>
+        <w:t>ministerIssues</w:t>
+      </w:r>
+      <w:proofErr w:type="gramEnd"/>
+      <w:r>
+        <w:rPr>
+          <w:rFonts w:ascii="Lato" w:eastAsia="Arial" w:hAnsi="Lato"/>
+          <w:sz w:val="18"/>
+          <w:szCs w:val="18"/>
+        </w:rPr>
+        <w:t>:showEnd</w:t>
+      </w:r>
+      <w:proofErr w:type="spellEnd"/>
+      <w:r>
+        <w:rPr>
+          <w:rFonts w:ascii="Lato" w:eastAsia="Arial" w:hAnsi="Lato"/>
+          <w:sz w:val="18"/>
+          <w:szCs w:val="18"/>
+        </w:rPr>
+        <w:t>}</w:t>
+      </w:r>
     </w:p>
     <w:tbl>
       <w:tblPr>
@@ -13058,61 +13198,9 @@
         <w:spacing w:line="360" w:lineRule="auto"/>
         <w:rPr>
           <w:rFonts w:ascii="Lato" w:eastAsia="Arial" w:hAnsi="Lato"/>
-          <w:sz w:val="18"/>
-          <w:szCs w:val="18"/>
-        </w:rPr>
-      </w:pPr>
-      <w:r>
-        <w:rPr>
-          <w:rFonts w:ascii="Lato" w:eastAsia="Arial" w:hAnsi="Lato"/>
-          <w:sz w:val="18"/>
-          <w:szCs w:val="18"/>
-        </w:rPr>
-        <w:t>{</w:t>
-      </w:r>
-      <w:proofErr w:type="spellStart"/>
-      <w:proofErr w:type="gramStart"/>
-      <w:r>
-        <w:rPr>
-          <w:rFonts w:ascii="Lato" w:eastAsia="Arial" w:hAnsi="Lato"/>
-          <w:sz w:val="18"/>
-          <w:szCs w:val="18"/>
-        </w:rPr>
-        <w:t>d.</w:t>
-      </w:r>
-      <w:r>
-        <w:rPr>
-          <w:rFonts w:ascii="Lato" w:eastAsia="Arial" w:hAnsi="Lato"/>
-          <w:sz w:val="18"/>
-          <w:szCs w:val="18"/>
-        </w:rPr>
-        <w:t>ministerIssues</w:t>
-      </w:r>
-      <w:proofErr w:type="gramEnd"/>
-      <w:r>
-        <w:rPr>
-          <w:rFonts w:ascii="Lato" w:eastAsia="Arial" w:hAnsi="Lato"/>
-          <w:sz w:val="18"/>
-          <w:szCs w:val="18"/>
-        </w:rPr>
-        <w:t>:showEnd</w:t>
-      </w:r>
-      <w:proofErr w:type="spellEnd"/>
-      <w:r>
-        <w:rPr>
-          <w:rFonts w:ascii="Lato" w:eastAsia="Arial" w:hAnsi="Lato"/>
-          <w:sz w:val="18"/>
-          <w:szCs w:val="18"/>
-        </w:rPr>
-        <w:t>}</w:t>
-      </w:r>
-    </w:p>
-    <w:p>
-      <w:pPr>
-        <w:rPr>
-          <w:rFonts w:ascii="Lato" w:eastAsia="Arial" w:hAnsi="Lato"/>
           <w:b/>
           <w:bCs/>
+          <w:noProof/>
           <w:sz w:val="32"/>
           <w:szCs w:val="32"/>
         </w:rPr>
@@ -13222,21 +13310,32 @@
           <w:sz w:val="32"/>
           <w:szCs w:val="32"/>
         </w:rPr>
+        <w:t>Invasive Plants</w:t>
+      </w:r>
+      <w:r>
+        <w:rPr>
+          <w:rFonts w:ascii="Lato" w:eastAsia="Arial" w:hAnsi="Lato"/>
+          <w:b/>
+          <w:bCs/>
+          <w:noProof/>
+          <w:sz w:val="32"/>
+          <w:szCs w:val="32"/>
+        </w:rPr>
         <mc:AlternateContent>
           <mc:Choice Requires="wps">
             <w:drawing>
-              <wp:anchor distT="0" distB="0" distL="114300" distR="114300" simplePos="0" relativeHeight="251665408" behindDoc="0" locked="0" layoutInCell="1" allowOverlap="0" wp14:anchorId="60FFB83C" wp14:editId="5A7704FD">
+              <wp:anchor distT="0" distB="0" distL="114300" distR="114300" simplePos="0" relativeHeight="251668480" behindDoc="0" locked="0" layoutInCell="1" allowOverlap="0" wp14:anchorId="3162ED3B" wp14:editId="3B33B631">
                 <wp:simplePos x="0" y="0"/>
                 <wp:positionH relativeFrom="column">
-                  <wp:posOffset>589</wp:posOffset>
+                  <wp:posOffset>0</wp:posOffset>
                 </wp:positionH>
                 <wp:positionV relativeFrom="paragraph">
-                  <wp:posOffset>345507</wp:posOffset>
+                  <wp:posOffset>266700</wp:posOffset>
                 </wp:positionV>
                 <wp:extent cx="5904000" cy="36000"/>
                 <wp:effectExtent l="12700" t="12700" r="14605" b="15240"/>
                 <wp:wrapTopAndBottom/>
-                <wp:docPr id="1733166896" name="Straight Connector 3"/>
+                <wp:docPr id="1135475004" name="Straight Connector 3"/>
                 <wp:cNvGraphicFramePr/>
                 <a:graphic xmlns:a="http://schemas.openxmlformats.org/drawingml/2006/main">
                   <a:graphicData uri="http://schemas.microsoft.com/office/word/2010/wordprocessingShape">
@@ -13285,7 +13384,7 @@
           </mc:Choice>
           <mc:Fallback>
             <w:pict>
-              <v:line w14:anchorId="30C73BFF" id="Straight Connector 3" o:spid="_x0000_s1026" style="position:absolute;z-index:251665408;visibility:visible;mso-wrap-style:square;mso-width-percent:0;mso-height-percent:0;mso-wrap-distance-left:9pt;mso-wrap-distance-top:0;mso-wrap-distance-right:9pt;mso-wrap-distance-bottom:0;mso-position-horizontal:absolute;mso-position-horizontal-relative:text;mso-position-vertical:absolute;mso-position-vertical-relative:text;mso-width-percent:0;mso-height-percent:0;mso-width-relative:margin;mso-height-relative:margin" from=".05pt,27.2pt" to="464.95pt,30.05pt" o:gfxdata="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" o:allowoverlap="f" strokecolor="black [3213]" strokeweight="2.25pt">
+              <v:line w14:anchorId="78012C02" id="Straight Connector 3" o:spid="_x0000_s1026" style="position:absolute;z-index:251668480;visibility:visible;mso-wrap-style:square;mso-width-percent:0;mso-height-percent:0;mso-wrap-distance-left:9pt;mso-wrap-distance-top:0;mso-wrap-distance-right:9pt;mso-wrap-distance-bottom:0;mso-position-horizontal:absolute;mso-position-horizontal-relative:text;mso-position-vertical:absolute;mso-position-vertical-relative:text;mso-width-percent:0;mso-height-percent:0;mso-width-relative:margin;mso-height-relative:margin" from="0,21pt" to="464.9pt,23.85pt" o:gfxdata="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" o:allowoverlap="f" strokecolor="black [3213]" strokeweight="2.25pt">
                 <v:stroke joinstyle="miter"/>
                 <w10:wrap type="topAndBottom"/>
               </v:line>
@@ -13293,27 +13392,26 @@
           </mc:Fallback>
         </mc:AlternateContent>
       </w:r>
-      <w:r>
+    </w:p>
+    <w:p>
+      <w:pPr>
+        <w:spacing w:line="360" w:lineRule="auto"/>
         <w:rPr>
           <w:rFonts w:ascii="Lato" w:eastAsia="Arial" w:hAnsi="Lato"/>
           <w:b/>
           <w:bCs/>
-          <w:noProof/>
-          <w:sz w:val="32"/>
-          <w:szCs w:val="32"/>
-        </w:rPr>
-        <w:t>Invasive Plants</w:t>
-      </w:r>
-    </w:p>
-    <w:p>
-      <w:pPr>
-        <w:spacing w:line="276" w:lineRule="auto"/>
+          <w:sz w:val="22"/>
+          <w:szCs w:val="22"/>
+        </w:rPr>
+      </w:pPr>
+      <w:r>
         <w:rPr>
           <w:rFonts w:ascii="Lato" w:eastAsia="Arial" w:hAnsi="Lato"/>
-          <w:sz w:val="10"/>
-          <w:szCs w:val="10"/>
-        </w:rPr>
-      </w:pPr>
+          <w:sz w:val="18"/>
+          <w:szCs w:val="18"/>
+        </w:rPr>
+        <w:t>I commit to carry out the following measures to prevent the introduction or spread of invasive plants that are likely the result of my range practices:</w:t>
+      </w:r>
     </w:p>
     <w:p>
       <w:pPr>
@@ -13334,12 +13432,9 @@
           <w:szCs w:val="18"/>
           <w:lang w:val="en-US"/>
         </w:rPr>
-        <w:t>I commit to carry out the following measures to prevent the introduction or spread of invasive plants that are likely the result of my range practices:</w:t>
-      </w:r>
-    </w:p>
-    <w:p>
-      <w:pPr>
-        <w:spacing w:line="360" w:lineRule="auto"/>
+        <w:t>{d.invasivePlantChecklist.equipmentAndVehiclesParking:ifEQ(true):showBegin}Equipment and vehicles will not be parked on invasive plant infestations.{ d.invasivePlantChecklist.equipmentAndVehiclesParking:showEnd}{d.invasivePlantChecklist.beginInUninfestedArea:ifEQ(true):showBegin}Any work will begin in un-infested areas before moving to infested</w:t>
+      </w:r>
+      <w:r>
         <w:rPr>
           <w:rFonts w:ascii="Lato" w:hAnsi="Lato" w:cs="0s{0"/>
           <w:kern w:val="0"/>
@@ -13347,7 +13442,8 @@
           <w:szCs w:val="18"/>
           <w:lang w:val="en-US"/>
         </w:rPr>
-      </w:pPr>
+        <w:t xml:space="preserve"> </w:t>
+      </w:r>
       <w:r>
         <w:rPr>
           <w:rFonts w:ascii="Lato" w:hAnsi="Lato" w:cs="0s{0"/>
@@ -13356,9 +13452,8 @@
           <w:szCs w:val="18"/>
           <w:lang w:val="en-US"/>
         </w:rPr>
-        <w:t>{</w:t>
-      </w:r>
-      <w:proofErr w:type="gramStart"/>
+        <w:t>locations.{d.invasivePlantChecklist.beginInUninfestedArea:showEnd}{d.invasivePlantChecklist.undercarrigesInspected:ifEQ(true):showBegin}Clothing and vehicle/equipment undercarriages will be regularly inspected for plant parts or propagules if working in an area known to contain invasive</w:t>
+      </w:r>
       <w:r>
         <w:rPr>
           <w:rFonts w:ascii="Lato" w:hAnsi="Lato" w:cs="0s{0"/>
@@ -13367,9 +13462,8 @@
           <w:szCs w:val="18"/>
           <w:lang w:val="en-US"/>
         </w:rPr>
-        <w:t>d.invasivePlantChecklist.equipmentAndVehiclesParking</w:t>
-      </w:r>
-      <w:proofErr w:type="gramEnd"/>
+        <w:t xml:space="preserve"> </w:t>
+      </w:r>
       <w:r>
         <w:rPr>
           <w:rFonts w:ascii="Lato" w:hAnsi="Lato" w:cs="0s{0"/>
@@ -13378,9 +13472,9 @@
           <w:szCs w:val="18"/>
           <w:lang w:val="en-US"/>
         </w:rPr>
-        <w:t xml:space="preserve">:ifEQ(true):showBegin}Equipment and vehicles will not be parked on invasive plant infestations.{ </w:t>
-      </w:r>
-      <w:proofErr w:type="spellStart"/>
+        <w:t xml:space="preserve">plants.{d.invasivePlantChecklist.undercarrigesInspected:showEnd}{d.invasivePlantChecklist.revegetate:ifEQ(true):showBegin}Revegetate disturbed areas that have exposed mineral soil within one year of disturbance by seeding using Common #1 Forage Mixture or better. The certificate of seed analysis will be requested and seed that contains weed seeds of listed invasive plants and/or invasive plants that are high priority to the area will be rejected. Seeding will occur around range developments and areas of cattle congregation where bare soil is exposed. Revegetated areas will be monitored and revegetated as necessary until exposed soil is </w:t>
+      </w:r>
+      <w:proofErr w:type="gramStart"/>
       <w:r>
         <w:rPr>
           <w:rFonts w:ascii="Lato" w:hAnsi="Lato" w:cs="0s{0"/>
@@ -13389,9 +13483,10 @@
           <w:szCs w:val="18"/>
           <w:lang w:val="en-US"/>
         </w:rPr>
-        <w:t>d.invasivePlantChecklist.equipmentAndVehiclesParking:showEnd</w:t>
-      </w:r>
-      <w:proofErr w:type="spellEnd"/>
+        <w:t>eliminated.{</w:t>
+      </w:r>
+      <w:proofErr w:type="spellStart"/>
+      <w:proofErr w:type="gramEnd"/>
       <w:r>
         <w:rPr>
           <w:rFonts w:ascii="Lato" w:hAnsi="Lato" w:cs="0s{0"/>
@@ -13400,12 +13495,10 @@
           <w:szCs w:val="18"/>
           <w:lang w:val="en-US"/>
         </w:rPr>
-        <w:t>}</w:t>
-      </w:r>
-    </w:p>
-    <w:p>
-      <w:pPr>
-        <w:spacing w:line="360" w:lineRule="auto"/>
+        <w:t>d.invasivePlantChecklist.revegetate:showEnd</w:t>
+      </w:r>
+      <w:proofErr w:type="spellEnd"/>
+      <w:r>
         <w:rPr>
           <w:rFonts w:ascii="Lato" w:hAnsi="Lato" w:cs="0s{0"/>
           <w:kern w:val="0"/>
@@ -13413,7 +13506,25 @@
           <w:szCs w:val="18"/>
           <w:lang w:val="en-US"/>
         </w:rPr>
-      </w:pPr>
+        <w:t>}</w:t>
+      </w:r>
+      <w:r>
+        <w:rPr>
+          <w:rFonts w:ascii="Lato" w:eastAsia="Arial" w:hAnsi="Lato"/>
+          <w:sz w:val="18"/>
+          <w:szCs w:val="18"/>
+        </w:rPr>
+        <w:t>{d</w:t>
+      </w:r>
+      <w:r>
+        <w:rPr>
+          <w:rFonts w:ascii="Lato" w:eastAsia="Arial" w:hAnsi="Lato"/>
+          <w:sz w:val="18"/>
+          <w:szCs w:val="18"/>
+        </w:rPr>
+        <w:t>.</w:t>
+      </w:r>
+      <w:proofErr w:type="spellStart"/>
       <w:r>
         <w:rPr>
           <w:rFonts w:ascii="Lato" w:hAnsi="Lato" w:cs="0s{0"/>
@@ -13422,9 +13533,8 @@
           <w:szCs w:val="18"/>
           <w:lang w:val="en-US"/>
         </w:rPr>
-        <w:t>{</w:t>
-      </w:r>
-      <w:proofErr w:type="gramStart"/>
+        <w:t>invasivePlantChecklist</w:t>
+      </w:r>
       <w:r>
         <w:rPr>
           <w:rFonts w:ascii="Lato" w:hAnsi="Lato" w:cs="0s{0"/>
@@ -13433,10 +13543,75 @@
           <w:szCs w:val="18"/>
           <w:lang w:val="en-US"/>
         </w:rPr>
-        <w:t>d.invasivePlantChecklist.beginInUninfestedArea</w:t>
-      </w:r>
-      <w:proofErr w:type="gramEnd"/>
-      <w:r>
+        <w:t>.other</w:t>
+      </w:r>
+      <w:proofErr w:type="spellEnd"/>
+      <w:r>
+        <w:rPr>
+          <w:rFonts w:ascii="Lato" w:eastAsia="Arial" w:hAnsi="Lato"/>
+          <w:sz w:val="18"/>
+          <w:szCs w:val="18"/>
+        </w:rPr>
+        <w:t>:</w:t>
+      </w:r>
+      <w:proofErr w:type="spellStart"/>
+      <w:r>
+        <w:rPr>
+          <w:rFonts w:ascii="Lato" w:eastAsia="Arial" w:hAnsi="Lato"/>
+          <w:sz w:val="18"/>
+          <w:szCs w:val="18"/>
+        </w:rPr>
+        <w:t>ifNEM</w:t>
+      </w:r>
+      <w:proofErr w:type="spellEnd"/>
+      <w:r>
+        <w:rPr>
+          <w:rFonts w:ascii="Lato" w:eastAsia="Arial" w:hAnsi="Lato"/>
+          <w:sz w:val="18"/>
+          <w:szCs w:val="18"/>
+        </w:rPr>
+        <w:t>():</w:t>
+      </w:r>
+      <w:proofErr w:type="spellStart"/>
+      <w:r>
+        <w:rPr>
+          <w:rFonts w:ascii="Lato" w:eastAsia="Arial" w:hAnsi="Lato"/>
+          <w:sz w:val="18"/>
+          <w:szCs w:val="18"/>
+        </w:rPr>
+        <w:t>showBegin</w:t>
+      </w:r>
+      <w:proofErr w:type="spellEnd"/>
+      <w:r>
+        <w:rPr>
+          <w:rFonts w:ascii="Lato" w:eastAsia="Arial" w:hAnsi="Lato"/>
+          <w:sz w:val="18"/>
+          <w:szCs w:val="18"/>
+        </w:rPr>
+        <w:t>}</w:t>
+      </w:r>
+    </w:p>
+    <w:p>
+      <w:pPr>
+        <w:spacing w:line="360" w:lineRule="auto"/>
+        <w:rPr>
+          <w:rFonts w:ascii="Lato" w:eastAsia="Arial" w:hAnsi="Lato"/>
+          <w:sz w:val="18"/>
+          <w:szCs w:val="18"/>
+        </w:rPr>
+      </w:pPr>
+      <w:r>
+        <w:rPr>
+          <w:rFonts w:ascii="Lato" w:eastAsia="Arial" w:hAnsi="Lato"/>
+          <w:sz w:val="18"/>
+          <w:szCs w:val="18"/>
+        </w:rPr>
+        <w:t>Other: (Please Describe)</w:t>
+      </w:r>
+    </w:p>
+    <w:p>
+      <w:pPr>
+        <w:spacing w:line="360" w:lineRule="auto"/>
         <w:rPr>
           <w:rFonts w:ascii="Lato" w:hAnsi="Lato" w:cs="0s{0"/>
           <w:kern w:val="0"/>
@@ -13444,12 +13619,16 @@
           <w:szCs w:val="18"/>
           <w:lang w:val="en-US"/>
         </w:rPr>
-        <w:t>:ifEQ(true):showBegin}Any work will begin in un-infested areas before moving to infested locations.{d.invasivePlantChecklist.beginInUninfestedArea:showEnd}</w:t>
-      </w:r>
-    </w:p>
-    <w:p>
-      <w:pPr>
-        <w:spacing w:line="360" w:lineRule="auto"/>
+      </w:pPr>
+      <w:r>
+        <w:rPr>
+          <w:rFonts w:ascii="Lato" w:eastAsia="Arial" w:hAnsi="Lato"/>
+          <w:sz w:val="18"/>
+          <w:szCs w:val="18"/>
+        </w:rPr>
+        <w:t>{d.</w:t>
+      </w:r>
+      <w:r>
         <w:rPr>
           <w:rFonts w:ascii="Lato" w:hAnsi="Lato" w:cs="0s{0"/>
           <w:kern w:val="0"/>
@@ -13457,7 +13636,9 @@
           <w:szCs w:val="18"/>
           <w:lang w:val="en-US"/>
         </w:rPr>
-      </w:pPr>
+        <w:t xml:space="preserve"> </w:t>
+      </w:r>
+      <w:proofErr w:type="spellStart"/>
       <w:r>
         <w:rPr>
           <w:rFonts w:ascii="Lato" w:hAnsi="Lato" w:cs="0s{0"/>
@@ -13466,9 +13647,8 @@
           <w:szCs w:val="18"/>
           <w:lang w:val="en-US"/>
         </w:rPr>
-        <w:t>{</w:t>
-      </w:r>
-      <w:proofErr w:type="gramStart"/>
+        <w:t>invasivePlantChecklist</w:t>
+      </w:r>
       <w:r>
         <w:rPr>
           <w:rFonts w:ascii="Lato" w:hAnsi="Lato" w:cs="0s{0"/>
@@ -13477,9 +13657,9 @@
           <w:szCs w:val="18"/>
           <w:lang w:val="en-US"/>
         </w:rPr>
-        <w:t>d.invasivePlantChecklist.undercarrigesInspected</w:t>
-      </w:r>
-      <w:proofErr w:type="gramEnd"/>
+        <w:t>.other</w:t>
+      </w:r>
+      <w:proofErr w:type="spellEnd"/>
       <w:r>
         <w:rPr>
           <w:rFonts w:ascii="Lato" w:hAnsi="Lato" w:cs="0s{0"/>
@@ -13488,7 +13668,34 @@
           <w:szCs w:val="18"/>
           <w:lang w:val="en-US"/>
         </w:rPr>
-        <w:t>:ifEQ(true):showBegin}Clothing and vehicle/equipment undercarriages will be regularly inspected for plant parts or propagules if working in an area known to contain invasive plants.{</w:t>
+        <w:t>}</w:t>
+      </w:r>
+    </w:p>
+    <w:p>
+      <w:pPr>
+        <w:spacing w:line="360" w:lineRule="auto"/>
+        <w:rPr>
+          <w:rFonts w:ascii="Lato" w:eastAsia="Arial" w:hAnsi="Lato"/>
+          <w:sz w:val="18"/>
+          <w:szCs w:val="18"/>
+        </w:rPr>
+      </w:pPr>
+      <w:r>
+        <w:rPr>
+          <w:rFonts w:ascii="Lato" w:eastAsia="Arial" w:hAnsi="Lato"/>
+          <w:sz w:val="18"/>
+          <w:szCs w:val="18"/>
+        </w:rPr>
+        <w:t>{</w:t>
+      </w:r>
+      <w:proofErr w:type="gramStart"/>
+      <w:r>
+        <w:rPr>
+          <w:rFonts w:ascii="Lato" w:eastAsia="Arial" w:hAnsi="Lato"/>
+          <w:sz w:val="18"/>
+          <w:szCs w:val="18"/>
+        </w:rPr>
+        <w:t>d.</w:t>
       </w:r>
       <w:proofErr w:type="spellStart"/>
       <w:r>
@@ -13499,9 +13706,8 @@
           <w:szCs w:val="18"/>
           <w:lang w:val="en-US"/>
         </w:rPr>
-        <w:t>d.invasivePlantChecklist.undercarrigesInspected:showEnd</w:t>
-      </w:r>
-      <w:proofErr w:type="spellEnd"/>
+        <w:t>invasivePlantChecklist</w:t>
+      </w:r>
       <w:r>
         <w:rPr>
           <w:rFonts w:ascii="Lato" w:hAnsi="Lato" w:cs="0s{0"/>
@@ -13510,12 +13716,37 @@
           <w:szCs w:val="18"/>
           <w:lang w:val="en-US"/>
         </w:rPr>
+        <w:t>.other</w:t>
+      </w:r>
+      <w:proofErr w:type="spellEnd"/>
+      <w:proofErr w:type="gramEnd"/>
+      <w:r>
+        <w:rPr>
+          <w:rFonts w:ascii="Lato" w:eastAsia="Arial" w:hAnsi="Lato"/>
+          <w:sz w:val="18"/>
+          <w:szCs w:val="18"/>
+        </w:rPr>
+        <w:t>:</w:t>
+      </w:r>
+      <w:proofErr w:type="spellStart"/>
+      <w:r>
+        <w:rPr>
+          <w:rFonts w:ascii="Lato" w:eastAsia="Arial" w:hAnsi="Lato"/>
+          <w:sz w:val="18"/>
+          <w:szCs w:val="18"/>
+        </w:rPr>
+        <w:t>showEnd</w:t>
+      </w:r>
+      <w:proofErr w:type="spellEnd"/>
+      <w:r>
+        <w:rPr>
+          <w:rFonts w:ascii="Lato" w:eastAsia="Arial" w:hAnsi="Lato"/>
+          <w:sz w:val="18"/>
+          <w:szCs w:val="18"/>
+        </w:rPr>
         <w:t>}</w:t>
       </w:r>
-    </w:p>
-    <w:p>
-      <w:pPr>
-        <w:spacing w:line="360" w:lineRule="auto"/>
+      <w:r>
         <w:rPr>
           <w:rFonts w:ascii="Lato" w:hAnsi="Lato" w:cs="0s{0"/>
           <w:kern w:val="0"/>
@@ -13523,7 +13754,9 @@
           <w:szCs w:val="18"/>
           <w:lang w:val="en-US"/>
         </w:rPr>
-      </w:pPr>
+        <w:t>{</w:t>
+      </w:r>
+      <w:proofErr w:type="spellStart"/>
       <w:r>
         <w:rPr>
           <w:rFonts w:ascii="Lato" w:hAnsi="Lato" w:cs="0s{0"/>
@@ -13532,9 +13765,8 @@
           <w:szCs w:val="18"/>
           <w:lang w:val="en-US"/>
         </w:rPr>
-        <w:t>{</w:t>
-      </w:r>
-      <w:proofErr w:type="gramStart"/>
+        <w:t>d.invasivePlantChecklist.</w:t>
+      </w:r>
       <w:r>
         <w:rPr>
           <w:rFonts w:ascii="Lato" w:hAnsi="Lato" w:cs="0s{0"/>
@@ -13543,9 +13775,8 @@
           <w:szCs w:val="18"/>
           <w:lang w:val="en-US"/>
         </w:rPr>
-        <w:t>d.invasivePlantChecklist.revegetate</w:t>
-      </w:r>
-      <w:proofErr w:type="gramEnd"/>
+        <w:t>isEmpty</w:t>
+      </w:r>
       <w:r>
         <w:rPr>
           <w:rFonts w:ascii="Lato" w:hAnsi="Lato" w:cs="0s{0"/>
@@ -13554,9 +13785,8 @@
           <w:szCs w:val="18"/>
           <w:lang w:val="en-US"/>
         </w:rPr>
-        <w:t xml:space="preserve">:ifEQ(true):showBegin}Revegetate disturbed areas that have exposed mineral soil within one year of disturbance by seeding using Common #1 Forage Mixture or better. The certificate of seed analysis will be requested and seed that contains weed seeds of listed invasive plants and/or invasive plants that are high priority to the area will be rejected. Seeding will occur around range developments and areas of cattle congregation where bare soil is exposed. Revegetated areas will be monitored and revegetated as necessary until exposed soil is </w:t>
-      </w:r>
-      <w:proofErr w:type="gramStart"/>
+        <w:t>:show</w:t>
+      </w:r>
       <w:r>
         <w:rPr>
           <w:rFonts w:ascii="Lato" w:hAnsi="Lato" w:cs="0s{0"/>
@@ -13565,10 +13795,9 @@
           <w:szCs w:val="18"/>
           <w:lang w:val="en-US"/>
         </w:rPr>
-        <w:t>eliminated.{</w:t>
-      </w:r>
-      <w:proofErr w:type="spellStart"/>
-      <w:proofErr w:type="gramEnd"/>
+        <w:t>End</w:t>
+      </w:r>
+      <w:proofErr w:type="spellEnd"/>
       <w:r>
         <w:rPr>
           <w:rFonts w:ascii="Lato" w:hAnsi="Lato" w:cs="0s{0"/>
@@ -13577,110 +13806,11 @@
           <w:szCs w:val="18"/>
           <w:lang w:val="en-US"/>
         </w:rPr>
-        <w:t>d.invasivePlantChecklist.revegetate:showEnd</w:t>
-      </w:r>
-      <w:proofErr w:type="spellEnd"/>
-      <w:r>
-        <w:rPr>
-          <w:rFonts w:ascii="Lato" w:hAnsi="Lato" w:cs="0s{0"/>
-          <w:kern w:val="0"/>
-          <w:sz w:val="18"/>
-          <w:szCs w:val="18"/>
-          <w:lang w:val="en-US"/>
-        </w:rPr>
         <w:t>}</w:t>
       </w:r>
     </w:p>
     <w:p>
       <w:pPr>
-        <w:spacing w:line="360" w:lineRule="auto"/>
-        <w:rPr>
-          <w:rFonts w:ascii="Lato" w:hAnsi="Lato" w:cs="0s{0"/>
-          <w:kern w:val="0"/>
-          <w:sz w:val="20"/>
-          <w:szCs w:val="20"/>
-          <w:lang w:val="en-US"/>
-        </w:rPr>
-      </w:pPr>
-    </w:p>
-    <w:p>
-      <w:pPr>
-        <w:rPr>
-          <w:rFonts w:ascii="Lato" w:eastAsia="Arial" w:hAnsi="Lato"/>
-          <w:b/>
-          <w:bCs/>
-          <w:noProof/>
-          <w:sz w:val="32"/>
-          <w:szCs w:val="32"/>
-        </w:rPr>
-      </w:pPr>
-      <w:r>
-        <w:rPr>
-          <w:rFonts w:ascii="Lato" w:hAnsi="Lato" w:cs="0s{0"/>
-          <w:kern w:val="0"/>
-          <w:sz w:val="18"/>
-          <w:szCs w:val="18"/>
-          <w:lang w:val="en-US"/>
-        </w:rPr>
-        <w:t>{</w:t>
-      </w:r>
-      <w:proofErr w:type="spellStart"/>
-      <w:proofErr w:type="gramStart"/>
-      <w:r>
-        <w:rPr>
-          <w:rFonts w:ascii="Lato" w:hAnsi="Lato" w:cs="0s{0"/>
-          <w:kern w:val="0"/>
-          <w:sz w:val="18"/>
-          <w:szCs w:val="18"/>
-          <w:lang w:val="en-US"/>
-        </w:rPr>
-        <w:t>d.invasivePlantChecklist.</w:t>
-      </w:r>
-      <w:r>
-        <w:rPr>
-          <w:rFonts w:ascii="Lato" w:hAnsi="Lato" w:cs="0s{0"/>
-          <w:kern w:val="0"/>
-          <w:sz w:val="18"/>
-          <w:szCs w:val="18"/>
-          <w:lang w:val="en-US"/>
-        </w:rPr>
-        <w:t>isEmpty</w:t>
-      </w:r>
-      <w:proofErr w:type="gramEnd"/>
-      <w:r>
-        <w:rPr>
-          <w:rFonts w:ascii="Lato" w:hAnsi="Lato" w:cs="0s{0"/>
-          <w:kern w:val="0"/>
-          <w:sz w:val="18"/>
-          <w:szCs w:val="18"/>
-          <w:lang w:val="en-US"/>
-        </w:rPr>
-        <w:t>:show</w:t>
-      </w:r>
-      <w:r>
-        <w:rPr>
-          <w:rFonts w:ascii="Lato" w:hAnsi="Lato" w:cs="0s{0"/>
-          <w:kern w:val="0"/>
-          <w:sz w:val="18"/>
-          <w:szCs w:val="18"/>
-          <w:lang w:val="en-US"/>
-        </w:rPr>
-        <w:t>End</w:t>
-      </w:r>
-      <w:proofErr w:type="spellEnd"/>
-      <w:r>
-        <w:rPr>
-          <w:rFonts w:ascii="Lato" w:hAnsi="Lato" w:cs="0s{0"/>
-          <w:kern w:val="0"/>
-          <w:sz w:val="18"/>
-          <w:szCs w:val="18"/>
-          <w:lang w:val="en-US"/>
-        </w:rPr>
-        <w:t>}</w:t>
-      </w:r>
-    </w:p>
-    <w:p>
-      <w:pPr>
         <w:rPr>
           <w:rFonts w:ascii="Lato" w:eastAsia="Arial" w:hAnsi="Lato"/>
           <w:sz w:val="18"/>
@@ -13693,6 +13823,7 @@
           <w:sz w:val="18"/>
           <w:szCs w:val="18"/>
         </w:rPr>
+        <w:lastRenderedPageBreak/>
         <w:t>{</w:t>
       </w:r>
       <w:proofErr w:type="spellStart"/>
@@ -13907,7 +14038,6 @@
                 <w:sz w:val="22"/>
                 <w:szCs w:val="22"/>
               </w:rPr>
-              <w:lastRenderedPageBreak/>
               <w:t>Category</w:t>
             </w:r>
           </w:p>

</xml_diff>

<commit_message>
minister issues parsture name missing
</commit_message>
<xml_diff>
--- a/planTemplate.docx
+++ b/planTemplate.docx
@@ -4134,6 +4134,7 @@
                     <w:t>{</w:t>
                   </w:r>
                   <w:proofErr w:type="spellStart"/>
+                  <w:proofErr w:type="gramStart"/>
                   <w:r>
                     <w:rPr>
                       <w:rFonts w:ascii="Lato" w:eastAsia="Arial" w:hAnsi="Lato"/>
@@ -4143,6 +4144,7 @@
                     <w:t>d.pastures</w:t>
                   </w:r>
                   <w:proofErr w:type="spellEnd"/>
+                  <w:proofErr w:type="gramEnd"/>
                   <w:r>
                     <w:rPr>
                       <w:rFonts w:ascii="Lato" w:eastAsia="Arial" w:hAnsi="Lato"/>
@@ -6772,7 +6774,27 @@
                             <w:sz w:val="18"/>
                             <w:szCs w:val="18"/>
                           </w:rPr>
-                          <w:t>{d.pastures[i].plantCommunities[i].plantCommunityActions[i+1].name:i</w:t>
+                          <w:t>{</w:t>
+                        </w:r>
+                        <w:proofErr w:type="gramStart"/>
+                        <w:r>
+                          <w:rPr>
+                            <w:rFonts w:ascii="Lato" w:eastAsia="Arial" w:hAnsi="Lato"/>
+                            <w:color w:val="1F3864" w:themeColor="accent1" w:themeShade="80"/>
+                            <w:sz w:val="18"/>
+                            <w:szCs w:val="18"/>
+                          </w:rPr>
+                          <w:t>d.pastures</w:t>
+                        </w:r>
+                        <w:proofErr w:type="gramEnd"/>
+                        <w:r>
+                          <w:rPr>
+                            <w:rFonts w:ascii="Lato" w:eastAsia="Arial" w:hAnsi="Lato"/>
+                            <w:color w:val="1F3864" w:themeColor="accent1" w:themeShade="80"/>
+                            <w:sz w:val="18"/>
+                            <w:szCs w:val="18"/>
+                          </w:rPr>
+                          <w:t>[i].plantCommunities[i].plantCommunityActions[i+1].name:i</w:t>
                         </w:r>
                         <w:r>
                           <w:rPr>
@@ -11856,20 +11878,8 @@
                 <w:sz w:val="18"/>
                 <w:szCs w:val="18"/>
               </w:rPr>
-              <w:t xml:space="preserve">Schedule description is optional but if included is legal </w:t>
-            </w:r>
-            <w:proofErr w:type="gramStart"/>
-            <w:r>
-              <w:rPr>
-                <w:rFonts w:ascii="Lato" w:eastAsia="Arial" w:hAnsi="Lato"/>
-                <w:i/>
-                <w:iCs/>
-                <w:sz w:val="18"/>
-                <w:szCs w:val="18"/>
-              </w:rPr>
-              <w:t>content</w:t>
-            </w:r>
-            <w:proofErr w:type="gramEnd"/>
+              <w:t>Schedule description is optional but if included is legal content</w:t>
+            </w:r>
           </w:p>
           <w:p>
             <w:pPr>
@@ -12453,6 +12463,7 @@
           </w:tcPr>
           <w:p>
             <w:pPr>
+              <w:spacing w:line="360" w:lineRule="auto"/>
               <w:ind w:left="-105"/>
               <w:rPr>
                 <w:rFonts w:ascii="Lato" w:eastAsia="Arial" w:hAnsi="Lato"/>
@@ -12535,6 +12546,7 @@
           </w:tcPr>
           <w:p>
             <w:pPr>
+              <w:spacing w:line="360" w:lineRule="auto"/>
               <w:ind w:left="-105"/>
               <w:rPr>
                 <w:rFonts w:ascii="Lato" w:eastAsia="Arial" w:hAnsi="Lato"/>
@@ -12553,6 +12565,7 @@
           </w:p>
           <w:p>
             <w:pPr>
+              <w:spacing w:line="360" w:lineRule="auto"/>
               <w:ind w:left="-105"/>
               <w:rPr>
                 <w:rFonts w:ascii="Lato" w:eastAsia="Arial" w:hAnsi="Lato"/>
@@ -12607,6 +12620,7 @@
           </w:tcPr>
           <w:p>
             <w:pPr>
+              <w:spacing w:line="360" w:lineRule="auto"/>
               <w:ind w:left="-105"/>
               <w:rPr>
                 <w:rFonts w:ascii="Lato" w:eastAsia="Arial" w:hAnsi="Lato"/>
@@ -12625,6 +12639,7 @@
           </w:p>
           <w:p>
             <w:pPr>
+              <w:spacing w:line="360" w:lineRule="auto"/>
               <w:ind w:left="-105"/>
               <w:rPr>
                 <w:rFonts w:ascii="Lato" w:eastAsia="Arial" w:hAnsi="Lato"/>
@@ -12679,6 +12694,7 @@
           </w:tcPr>
           <w:p>
             <w:pPr>
+              <w:spacing w:line="360" w:lineRule="auto"/>
               <w:ind w:left="-105"/>
               <w:rPr>
                 <w:rFonts w:ascii="Lato" w:eastAsia="Arial" w:hAnsi="Lato"/>
@@ -12697,6 +12713,7 @@
           </w:p>
           <w:p>
             <w:pPr>
+              <w:spacing w:line="360" w:lineRule="auto"/>
               <w:ind w:left="-105"/>
               <w:rPr>
                 <w:rFonts w:ascii="Lato" w:eastAsia="Arial" w:hAnsi="Lato"/>
@@ -12722,16 +12739,40 @@
               <w:t>i</w:t>
             </w:r>
             <w:proofErr w:type="spellEnd"/>
-            <w:proofErr w:type="gramStart"/>
-            <w:r>
-              <w:rPr>
-                <w:rFonts w:ascii="Lato" w:eastAsia="Arial" w:hAnsi="Lato"/>
-                <w:sz w:val="18"/>
-                <w:szCs w:val="18"/>
-              </w:rPr>
-              <w:t>].pastures</w:t>
-            </w:r>
-            <w:proofErr w:type="gramEnd"/>
+            <w:r>
+              <w:rPr>
+                <w:rFonts w:ascii="Lato" w:eastAsia="Arial" w:hAnsi="Lato"/>
+                <w:sz w:val="18"/>
+                <w:szCs w:val="18"/>
+              </w:rPr>
+              <w:t>].</w:t>
+            </w:r>
+            <w:proofErr w:type="spellStart"/>
+            <w:r>
+              <w:rPr>
+                <w:rFonts w:ascii="Lato" w:eastAsia="Arial" w:hAnsi="Lato"/>
+                <w:sz w:val="18"/>
+                <w:szCs w:val="18"/>
+              </w:rPr>
+              <w:t>pasture</w:t>
+            </w:r>
+            <w:r>
+              <w:rPr>
+                <w:rFonts w:ascii="Lato" w:eastAsia="Arial" w:hAnsi="Lato"/>
+                <w:sz w:val="18"/>
+                <w:szCs w:val="18"/>
+              </w:rPr>
+              <w:t>Name</w:t>
+            </w:r>
+            <w:r>
+              <w:rPr>
+                <w:rFonts w:ascii="Lato" w:eastAsia="Arial" w:hAnsi="Lato"/>
+                <w:sz w:val="18"/>
+                <w:szCs w:val="18"/>
+              </w:rPr>
+              <w:t>s</w:t>
+            </w:r>
+            <w:proofErr w:type="spellEnd"/>
             <w:r>
               <w:rPr>
                 <w:rFonts w:ascii="Lato" w:eastAsia="Arial" w:hAnsi="Lato"/>
@@ -12756,7 +12797,15 @@
                 <w:sz w:val="18"/>
                 <w:szCs w:val="18"/>
               </w:rPr>
-              <w:t>]}, {$issue[</w:t>
+              <w:t>]</w:t>
+            </w:r>
+            <w:r>
+              <w:rPr>
+                <w:rFonts w:ascii="Lato" w:eastAsia="Arial" w:hAnsi="Lato"/>
+                <w:sz w:val="18"/>
+                <w:szCs w:val="18"/>
+              </w:rPr>
+              <w:t>.</w:t>
             </w:r>
             <w:proofErr w:type="spellStart"/>
             <w:r>
@@ -12765,6 +12814,24 @@
                 <w:sz w:val="18"/>
                 <w:szCs w:val="18"/>
               </w:rPr>
+              <w:t>pastureName</w:t>
+            </w:r>
+            <w:proofErr w:type="spellEnd"/>
+            <w:r>
+              <w:rPr>
+                <w:rFonts w:ascii="Lato" w:eastAsia="Arial" w:hAnsi="Lato"/>
+                <w:sz w:val="18"/>
+                <w:szCs w:val="18"/>
+              </w:rPr>
+              <w:t>}, {$issue[</w:t>
+            </w:r>
+            <w:proofErr w:type="spellStart"/>
+            <w:r>
+              <w:rPr>
+                <w:rFonts w:ascii="Lato" w:eastAsia="Arial" w:hAnsi="Lato"/>
+                <w:sz w:val="18"/>
+                <w:szCs w:val="18"/>
+              </w:rPr>
               <w:t>i</w:t>
             </w:r>
             <w:proofErr w:type="spellEnd"/>
@@ -12774,7 +12841,67 @@
                 <w:sz w:val="18"/>
                 <w:szCs w:val="18"/>
               </w:rPr>
-              <w:t>].pastures[i+1]}</w:t>
+              <w:t>].</w:t>
+            </w:r>
+            <w:proofErr w:type="spellStart"/>
+            <w:r>
+              <w:rPr>
+                <w:rFonts w:ascii="Lato" w:eastAsia="Arial" w:hAnsi="Lato"/>
+                <w:sz w:val="18"/>
+                <w:szCs w:val="18"/>
+              </w:rPr>
+              <w:t>pasture</w:t>
+            </w:r>
+            <w:r>
+              <w:rPr>
+                <w:rFonts w:ascii="Lato" w:eastAsia="Arial" w:hAnsi="Lato"/>
+                <w:sz w:val="18"/>
+                <w:szCs w:val="18"/>
+              </w:rPr>
+              <w:t>Name</w:t>
+            </w:r>
+            <w:r>
+              <w:rPr>
+                <w:rFonts w:ascii="Lato" w:eastAsia="Arial" w:hAnsi="Lato"/>
+                <w:sz w:val="18"/>
+                <w:szCs w:val="18"/>
+              </w:rPr>
+              <w:t>s</w:t>
+            </w:r>
+            <w:proofErr w:type="spellEnd"/>
+            <w:r>
+              <w:rPr>
+                <w:rFonts w:ascii="Lato" w:eastAsia="Arial" w:hAnsi="Lato"/>
+                <w:sz w:val="18"/>
+                <w:szCs w:val="18"/>
+              </w:rPr>
+              <w:t>[i+1]</w:t>
+            </w:r>
+            <w:r>
+              <w:rPr>
+                <w:rFonts w:ascii="Lato" w:eastAsia="Arial" w:hAnsi="Lato"/>
+                <w:sz w:val="18"/>
+                <w:szCs w:val="18"/>
+              </w:rPr>
+              <w:t>.</w:t>
+            </w:r>
+            <w:proofErr w:type="spellStart"/>
+            <w:r>
+              <w:rPr>
+                <w:rFonts w:ascii="Lato" w:eastAsia="Arial" w:hAnsi="Lato"/>
+                <w:sz w:val="18"/>
+                <w:szCs w:val="18"/>
+              </w:rPr>
+              <w:t>pastureName</w:t>
+            </w:r>
+            <w:proofErr w:type="spellEnd"/>
+            <w:r>
+              <w:rPr>
+                <w:rFonts w:ascii="Lato" w:eastAsia="Arial" w:hAnsi="Lato"/>
+                <w:sz w:val="18"/>
+                <w:szCs w:val="18"/>
+              </w:rPr>
+              <w:t>}</w:t>
             </w:r>
           </w:p>
         </w:tc>
@@ -12787,6 +12914,7 @@
           </w:tcPr>
           <w:p>
             <w:pPr>
+              <w:spacing w:line="360" w:lineRule="auto"/>
               <w:ind w:left="-105"/>
               <w:rPr>
                 <w:rFonts w:ascii="Lato" w:eastAsia="Arial" w:hAnsi="Lato"/>
@@ -12805,6 +12933,7 @@
           </w:p>
           <w:p>
             <w:pPr>
+              <w:spacing w:line="360" w:lineRule="auto"/>
               <w:ind w:left="-105"/>
               <w:rPr>
                 <w:rFonts w:ascii="Lato" w:eastAsia="Arial" w:hAnsi="Lato"/>
@@ -12864,6 +12993,7 @@
           </w:tcPr>
           <w:p>
             <w:pPr>
+              <w:spacing w:line="360" w:lineRule="auto"/>
               <w:ind w:left="-105"/>
               <w:rPr>
                 <w:rFonts w:ascii="Lato" w:eastAsia="Arial" w:hAnsi="Lato"/>
@@ -12895,6 +13025,7 @@
           </w:tcPr>
           <w:p>
             <w:pPr>
+              <w:spacing w:line="360" w:lineRule="auto"/>
               <w:ind w:left="-105"/>
               <w:rPr>
                 <w:rFonts w:ascii="Lato" w:eastAsia="Arial" w:hAnsi="Lato"/>
@@ -12969,6 +13100,7 @@
           </w:p>
           <w:p>
             <w:pPr>
+              <w:spacing w:line="360" w:lineRule="auto"/>
               <w:ind w:left="-105"/>
               <w:rPr>
                 <w:rFonts w:ascii="Lato" w:eastAsia="Arial" w:hAnsi="Lato"/>
@@ -13056,6 +13188,7 @@
           </w:tcPr>
           <w:p>
             <w:pPr>
+              <w:spacing w:line="360" w:lineRule="auto"/>
               <w:ind w:left="-105"/>
               <w:rPr>
                 <w:rFonts w:ascii="Lato" w:eastAsia="Arial" w:hAnsi="Lato"/>
@@ -13092,6 +13225,7 @@
           </w:p>
           <w:p>
             <w:pPr>
+              <w:spacing w:line="360" w:lineRule="auto"/>
               <w:ind w:left="-105"/>
               <w:rPr>
                 <w:rFonts w:ascii="Lato" w:eastAsia="Arial" w:hAnsi="Lato"/>
@@ -13472,9 +13606,8 @@
           <w:szCs w:val="18"/>
           <w:lang w:val="en-US"/>
         </w:rPr>
-        <w:t xml:space="preserve">plants.{d.invasivePlantChecklist.undercarrigesInspected:showEnd}{d.invasivePlantChecklist.revegetate:ifEQ(true):showBegin}Revegetate disturbed areas that have exposed mineral soil within one year of disturbance by seeding using Common #1 Forage Mixture or better. The certificate of seed analysis will be requested and seed that contains weed seeds of listed invasive plants and/or invasive plants that are high priority to the area will be rejected. Seeding will occur around range developments and areas of cattle congregation where bare soil is exposed. Revegetated areas will be monitored and revegetated as necessary until exposed soil is </w:t>
-      </w:r>
-      <w:proofErr w:type="gramStart"/>
+        <w:t xml:space="preserve">plants.{d.invasivePlantChecklist.undercarrigesInspected:showEnd}{d.invasivePlantChecklist.revegetate:ifEQ(true):showBegin}Revegetate disturbed areas that have exposed mineral soil within one year of disturbance by seeding using Common #1 Forage Mixture or better. The certificate of seed analysis will be requested and seed that contains weed seeds of listed invasive plants and/or invasive plants that are high priority to the area will be rejected. Seeding will occur </w:t>
+      </w:r>
       <w:r>
         <w:rPr>
           <w:rFonts w:ascii="Lato" w:hAnsi="Lato" w:cs="0s{0"/>
@@ -13483,10 +13616,10 @@
           <w:szCs w:val="18"/>
           <w:lang w:val="en-US"/>
         </w:rPr>
-        <w:t>eliminated.{</w:t>
-      </w:r>
-      <w:proofErr w:type="spellStart"/>
-      <w:proofErr w:type="gramEnd"/>
+        <w:lastRenderedPageBreak/>
+        <w:t xml:space="preserve">around range developments and areas of cattle congregation where bare soil is exposed. Revegetated areas will be monitored and revegetated as necessary until exposed soil is </w:t>
+      </w:r>
+      <w:proofErr w:type="gramStart"/>
       <w:r>
         <w:rPr>
           <w:rFonts w:ascii="Lato" w:hAnsi="Lato" w:cs="0s{0"/>
@@ -13495,9 +13628,10 @@
           <w:szCs w:val="18"/>
           <w:lang w:val="en-US"/>
         </w:rPr>
-        <w:t>d.invasivePlantChecklist.revegetate:showEnd</w:t>
-      </w:r>
-      <w:proofErr w:type="spellEnd"/>
+        <w:t>eliminated.{</w:t>
+      </w:r>
+      <w:proofErr w:type="spellStart"/>
+      <w:proofErr w:type="gramEnd"/>
       <w:r>
         <w:rPr>
           <w:rFonts w:ascii="Lato" w:hAnsi="Lato" w:cs="0s{0"/>
@@ -13506,25 +13640,9 @@
           <w:szCs w:val="18"/>
           <w:lang w:val="en-US"/>
         </w:rPr>
-        <w:t>}</w:t>
-      </w:r>
-      <w:r>
-        <w:rPr>
-          <w:rFonts w:ascii="Lato" w:eastAsia="Arial" w:hAnsi="Lato"/>
-          <w:sz w:val="18"/>
-          <w:szCs w:val="18"/>
-        </w:rPr>
-        <w:t>{d</w:t>
-      </w:r>
-      <w:r>
-        <w:rPr>
-          <w:rFonts w:ascii="Lato" w:eastAsia="Arial" w:hAnsi="Lato"/>
-          <w:sz w:val="18"/>
-          <w:szCs w:val="18"/>
-        </w:rPr>
-        <w:t>.</w:t>
-      </w:r>
-      <w:proofErr w:type="spellStart"/>
+        <w:t>d.invasivePlantChecklist.revegetate:showEnd</w:t>
+      </w:r>
+      <w:proofErr w:type="spellEnd"/>
       <w:r>
         <w:rPr>
           <w:rFonts w:ascii="Lato" w:hAnsi="Lato" w:cs="0s{0"/>
@@ -13533,8 +13651,25 @@
           <w:szCs w:val="18"/>
           <w:lang w:val="en-US"/>
         </w:rPr>
-        <w:t>invasivePlantChecklist</w:t>
-      </w:r>
+        <w:t>}</w:t>
+      </w:r>
+      <w:r>
+        <w:rPr>
+          <w:rFonts w:ascii="Lato" w:eastAsia="Arial" w:hAnsi="Lato"/>
+          <w:sz w:val="18"/>
+          <w:szCs w:val="18"/>
+        </w:rPr>
+        <w:t>{d</w:t>
+      </w:r>
+      <w:r>
+        <w:rPr>
+          <w:rFonts w:ascii="Lato" w:eastAsia="Arial" w:hAnsi="Lato"/>
+          <w:sz w:val="18"/>
+          <w:szCs w:val="18"/>
+        </w:rPr>
+        <w:t>.</w:t>
+      </w:r>
+      <w:proofErr w:type="spellStart"/>
       <w:r>
         <w:rPr>
           <w:rFonts w:ascii="Lato" w:hAnsi="Lato" w:cs="0s{0"/>
@@ -13543,75 +13678,9 @@
           <w:szCs w:val="18"/>
           <w:lang w:val="en-US"/>
         </w:rPr>
-        <w:t>.other</w:t>
-      </w:r>
-      <w:proofErr w:type="spellEnd"/>
-      <w:r>
-        <w:rPr>
-          <w:rFonts w:ascii="Lato" w:eastAsia="Arial" w:hAnsi="Lato"/>
-          <w:sz w:val="18"/>
-          <w:szCs w:val="18"/>
-        </w:rPr>
-        <w:t>:</w:t>
-      </w:r>
-      <w:proofErr w:type="spellStart"/>
-      <w:r>
-        <w:rPr>
-          <w:rFonts w:ascii="Lato" w:eastAsia="Arial" w:hAnsi="Lato"/>
-          <w:sz w:val="18"/>
-          <w:szCs w:val="18"/>
-        </w:rPr>
-        <w:t>ifNEM</w:t>
-      </w:r>
-      <w:proofErr w:type="spellEnd"/>
-      <w:r>
-        <w:rPr>
-          <w:rFonts w:ascii="Lato" w:eastAsia="Arial" w:hAnsi="Lato"/>
-          <w:sz w:val="18"/>
-          <w:szCs w:val="18"/>
-        </w:rPr>
-        <w:t>():</w:t>
-      </w:r>
-      <w:proofErr w:type="spellStart"/>
-      <w:r>
-        <w:rPr>
-          <w:rFonts w:ascii="Lato" w:eastAsia="Arial" w:hAnsi="Lato"/>
-          <w:sz w:val="18"/>
-          <w:szCs w:val="18"/>
-        </w:rPr>
-        <w:t>showBegin</w:t>
-      </w:r>
-      <w:proofErr w:type="spellEnd"/>
-      <w:r>
-        <w:rPr>
-          <w:rFonts w:ascii="Lato" w:eastAsia="Arial" w:hAnsi="Lato"/>
-          <w:sz w:val="18"/>
-          <w:szCs w:val="18"/>
-        </w:rPr>
-        <w:t>}</w:t>
-      </w:r>
-    </w:p>
-    <w:p>
-      <w:pPr>
-        <w:spacing w:line="360" w:lineRule="auto"/>
-        <w:rPr>
-          <w:rFonts w:ascii="Lato" w:eastAsia="Arial" w:hAnsi="Lato"/>
-          <w:sz w:val="18"/>
-          <w:szCs w:val="18"/>
-        </w:rPr>
-      </w:pPr>
-      <w:r>
-        <w:rPr>
-          <w:rFonts w:ascii="Lato" w:eastAsia="Arial" w:hAnsi="Lato"/>
-          <w:sz w:val="18"/>
-          <w:szCs w:val="18"/>
-        </w:rPr>
-        <w:t>Other: (Please Describe)</w:t>
-      </w:r>
-    </w:p>
-    <w:p>
-      <w:pPr>
-        <w:spacing w:line="360" w:lineRule="auto"/>
+        <w:t>invasivePlantChecklist</w:t>
+      </w:r>
+      <w:r>
         <w:rPr>
           <w:rFonts w:ascii="Lato" w:hAnsi="Lato" w:cs="0s{0"/>
           <w:kern w:val="0"/>
@@ -13619,16 +13688,75 @@
           <w:szCs w:val="18"/>
           <w:lang w:val="en-US"/>
         </w:rPr>
-      </w:pPr>
+        <w:t>.other</w:t>
+      </w:r>
+      <w:proofErr w:type="spellEnd"/>
       <w:r>
         <w:rPr>
           <w:rFonts w:ascii="Lato" w:eastAsia="Arial" w:hAnsi="Lato"/>
           <w:sz w:val="18"/>
           <w:szCs w:val="18"/>
         </w:rPr>
-        <w:t>{d.</w:t>
-      </w:r>
-      <w:r>
+        <w:t>:</w:t>
+      </w:r>
+      <w:proofErr w:type="spellStart"/>
+      <w:r>
+        <w:rPr>
+          <w:rFonts w:ascii="Lato" w:eastAsia="Arial" w:hAnsi="Lato"/>
+          <w:sz w:val="18"/>
+          <w:szCs w:val="18"/>
+        </w:rPr>
+        <w:t>ifNEM</w:t>
+      </w:r>
+      <w:proofErr w:type="spellEnd"/>
+      <w:r>
+        <w:rPr>
+          <w:rFonts w:ascii="Lato" w:eastAsia="Arial" w:hAnsi="Lato"/>
+          <w:sz w:val="18"/>
+          <w:szCs w:val="18"/>
+        </w:rPr>
+        <w:t>():</w:t>
+      </w:r>
+      <w:proofErr w:type="spellStart"/>
+      <w:r>
+        <w:rPr>
+          <w:rFonts w:ascii="Lato" w:eastAsia="Arial" w:hAnsi="Lato"/>
+          <w:sz w:val="18"/>
+          <w:szCs w:val="18"/>
+        </w:rPr>
+        <w:t>showBegin</w:t>
+      </w:r>
+      <w:proofErr w:type="spellEnd"/>
+      <w:r>
+        <w:rPr>
+          <w:rFonts w:ascii="Lato" w:eastAsia="Arial" w:hAnsi="Lato"/>
+          <w:sz w:val="18"/>
+          <w:szCs w:val="18"/>
+        </w:rPr>
+        <w:t>}</w:t>
+      </w:r>
+    </w:p>
+    <w:p>
+      <w:pPr>
+        <w:spacing w:line="360" w:lineRule="auto"/>
+        <w:rPr>
+          <w:rFonts w:ascii="Lato" w:eastAsia="Arial" w:hAnsi="Lato"/>
+          <w:sz w:val="18"/>
+          <w:szCs w:val="18"/>
+        </w:rPr>
+      </w:pPr>
+      <w:r>
+        <w:rPr>
+          <w:rFonts w:ascii="Lato" w:eastAsia="Arial" w:hAnsi="Lato"/>
+          <w:sz w:val="18"/>
+          <w:szCs w:val="18"/>
+        </w:rPr>
+        <w:t>Other: (Please Describe)</w:t>
+      </w:r>
+    </w:p>
+    <w:p>
+      <w:pPr>
+        <w:spacing w:line="360" w:lineRule="auto"/>
         <w:rPr>
           <w:rFonts w:ascii="Lato" w:hAnsi="Lato" w:cs="0s{0"/>
           <w:kern w:val="0"/>
@@ -13636,9 +13764,15 @@
           <w:szCs w:val="18"/>
           <w:lang w:val="en-US"/>
         </w:rPr>
-        <w:t xml:space="preserve"> </w:t>
-      </w:r>
-      <w:proofErr w:type="spellStart"/>
+      </w:pPr>
+      <w:r>
+        <w:rPr>
+          <w:rFonts w:ascii="Lato" w:eastAsia="Arial" w:hAnsi="Lato"/>
+          <w:sz w:val="18"/>
+          <w:szCs w:val="18"/>
+        </w:rPr>
+        <w:t>{d.</w:t>
+      </w:r>
       <w:r>
         <w:rPr>
           <w:rFonts w:ascii="Lato" w:hAnsi="Lato" w:cs="0s{0"/>
@@ -13647,8 +13781,9 @@
           <w:szCs w:val="18"/>
           <w:lang w:val="en-US"/>
         </w:rPr>
-        <w:t>invasivePlantChecklist</w:t>
-      </w:r>
+        <w:t xml:space="preserve"> </w:t>
+      </w:r>
+      <w:proofErr w:type="spellStart"/>
       <w:r>
         <w:rPr>
           <w:rFonts w:ascii="Lato" w:hAnsi="Lato" w:cs="0s{0"/>
@@ -13657,9 +13792,8 @@
           <w:szCs w:val="18"/>
           <w:lang w:val="en-US"/>
         </w:rPr>
-        <w:t>.other</w:t>
-      </w:r>
-      <w:proofErr w:type="spellEnd"/>
+        <w:t>invasivePlantChecklist</w:t>
+      </w:r>
       <w:r>
         <w:rPr>
           <w:rFonts w:ascii="Lato" w:hAnsi="Lato" w:cs="0s{0"/>
@@ -13668,36 +13802,9 @@
           <w:szCs w:val="18"/>
           <w:lang w:val="en-US"/>
         </w:rPr>
-        <w:t>}</w:t>
-      </w:r>
-    </w:p>
-    <w:p>
-      <w:pPr>
-        <w:spacing w:line="360" w:lineRule="auto"/>
-        <w:rPr>
-          <w:rFonts w:ascii="Lato" w:eastAsia="Arial" w:hAnsi="Lato"/>
-          <w:sz w:val="18"/>
-          <w:szCs w:val="18"/>
-        </w:rPr>
-      </w:pPr>
-      <w:r>
-        <w:rPr>
-          <w:rFonts w:ascii="Lato" w:eastAsia="Arial" w:hAnsi="Lato"/>
-          <w:sz w:val="18"/>
-          <w:szCs w:val="18"/>
-        </w:rPr>
-        <w:t>{</w:t>
-      </w:r>
-      <w:proofErr w:type="gramStart"/>
-      <w:r>
-        <w:rPr>
-          <w:rFonts w:ascii="Lato" w:eastAsia="Arial" w:hAnsi="Lato"/>
-          <w:sz w:val="18"/>
-          <w:szCs w:val="18"/>
-        </w:rPr>
-        <w:t>d.</w:t>
-      </w:r>
-      <w:proofErr w:type="spellStart"/>
+        <w:t>.other</w:t>
+      </w:r>
+      <w:proofErr w:type="spellEnd"/>
       <w:r>
         <w:rPr>
           <w:rFonts w:ascii="Lato" w:hAnsi="Lato" w:cs="0s{0"/>
@@ -13706,8 +13813,36 @@
           <w:szCs w:val="18"/>
           <w:lang w:val="en-US"/>
         </w:rPr>
-        <w:t>invasivePlantChecklist</w:t>
-      </w:r>
+        <w:t>}</w:t>
+      </w:r>
+    </w:p>
+    <w:p>
+      <w:pPr>
+        <w:spacing w:line="360" w:lineRule="auto"/>
+        <w:rPr>
+          <w:rFonts w:ascii="Lato" w:eastAsia="Arial" w:hAnsi="Lato"/>
+          <w:sz w:val="18"/>
+          <w:szCs w:val="18"/>
+        </w:rPr>
+      </w:pPr>
+      <w:r>
+        <w:rPr>
+          <w:rFonts w:ascii="Lato" w:eastAsia="Arial" w:hAnsi="Lato"/>
+          <w:sz w:val="18"/>
+          <w:szCs w:val="18"/>
+        </w:rPr>
+        <w:t>{</w:t>
+      </w:r>
+      <w:proofErr w:type="gramStart"/>
+      <w:r>
+        <w:rPr>
+          <w:rFonts w:ascii="Lato" w:eastAsia="Arial" w:hAnsi="Lato"/>
+          <w:sz w:val="18"/>
+          <w:szCs w:val="18"/>
+        </w:rPr>
+        <w:t>d.</w:t>
+      </w:r>
+      <w:proofErr w:type="spellStart"/>
       <w:r>
         <w:rPr>
           <w:rFonts w:ascii="Lato" w:hAnsi="Lato" w:cs="0s{0"/>
@@ -13716,35 +13851,7 @@
           <w:szCs w:val="18"/>
           <w:lang w:val="en-US"/>
         </w:rPr>
-        <w:t>.other</w:t>
-      </w:r>
-      <w:proofErr w:type="spellEnd"/>
-      <w:proofErr w:type="gramEnd"/>
-      <w:r>
-        <w:rPr>
-          <w:rFonts w:ascii="Lato" w:eastAsia="Arial" w:hAnsi="Lato"/>
-          <w:sz w:val="18"/>
-          <w:szCs w:val="18"/>
-        </w:rPr>
-        <w:t>:</w:t>
-      </w:r>
-      <w:proofErr w:type="spellStart"/>
-      <w:r>
-        <w:rPr>
-          <w:rFonts w:ascii="Lato" w:eastAsia="Arial" w:hAnsi="Lato"/>
-          <w:sz w:val="18"/>
-          <w:szCs w:val="18"/>
-        </w:rPr>
-        <w:t>showEnd</w:t>
-      </w:r>
-      <w:proofErr w:type="spellEnd"/>
-      <w:r>
-        <w:rPr>
-          <w:rFonts w:ascii="Lato" w:eastAsia="Arial" w:hAnsi="Lato"/>
-          <w:sz w:val="18"/>
-          <w:szCs w:val="18"/>
-        </w:rPr>
-        <w:t>}</w:t>
+        <w:t>invasivePlantChecklist</w:t>
       </w:r>
       <w:r>
         <w:rPr>
@@ -13754,9 +13861,36 @@
           <w:szCs w:val="18"/>
           <w:lang w:val="en-US"/>
         </w:rPr>
-        <w:t>{</w:t>
+        <w:t>.other</w:t>
+      </w:r>
+      <w:proofErr w:type="spellEnd"/>
+      <w:proofErr w:type="gramEnd"/>
+      <w:r>
+        <w:rPr>
+          <w:rFonts w:ascii="Lato" w:eastAsia="Arial" w:hAnsi="Lato"/>
+          <w:sz w:val="18"/>
+          <w:szCs w:val="18"/>
+        </w:rPr>
+        <w:t>:</w:t>
       </w:r>
       <w:proofErr w:type="spellStart"/>
+      <w:r>
+        <w:rPr>
+          <w:rFonts w:ascii="Lato" w:eastAsia="Arial" w:hAnsi="Lato"/>
+          <w:sz w:val="18"/>
+          <w:szCs w:val="18"/>
+        </w:rPr>
+        <w:t>showEnd</w:t>
+      </w:r>
+      <w:proofErr w:type="spellEnd"/>
+      <w:r>
+        <w:rPr>
+          <w:rFonts w:ascii="Lato" w:eastAsia="Arial" w:hAnsi="Lato"/>
+          <w:sz w:val="18"/>
+          <w:szCs w:val="18"/>
+        </w:rPr>
+        <w:t>}</w:t>
+      </w:r>
       <w:r>
         <w:rPr>
           <w:rFonts w:ascii="Lato" w:hAnsi="Lato" w:cs="0s{0"/>
@@ -13765,8 +13899,9 @@
           <w:szCs w:val="18"/>
           <w:lang w:val="en-US"/>
         </w:rPr>
-        <w:t>d.invasivePlantChecklist.</w:t>
-      </w:r>
+        <w:t>{</w:t>
+      </w:r>
+      <w:proofErr w:type="spellStart"/>
       <w:r>
         <w:rPr>
           <w:rFonts w:ascii="Lato" w:hAnsi="Lato" w:cs="0s{0"/>
@@ -13775,7 +13910,7 @@
           <w:szCs w:val="18"/>
           <w:lang w:val="en-US"/>
         </w:rPr>
-        <w:t>isEmpty</w:t>
+        <w:t>d.invasivePlantChecklist.</w:t>
       </w:r>
       <w:r>
         <w:rPr>
@@ -13785,7 +13920,7 @@
           <w:szCs w:val="18"/>
           <w:lang w:val="en-US"/>
         </w:rPr>
-        <w:t>:show</w:t>
+        <w:t>isEmpty</w:t>
       </w:r>
       <w:r>
         <w:rPr>
@@ -13795,9 +13930,8 @@
           <w:szCs w:val="18"/>
           <w:lang w:val="en-US"/>
         </w:rPr>
-        <w:t>End</w:t>
-      </w:r>
-      <w:proofErr w:type="spellEnd"/>
+        <w:t>:show</w:t>
+      </w:r>
       <w:r>
         <w:rPr>
           <w:rFonts w:ascii="Lato" w:hAnsi="Lato" w:cs="0s{0"/>
@@ -13806,6 +13940,17 @@
           <w:szCs w:val="18"/>
           <w:lang w:val="en-US"/>
         </w:rPr>
+        <w:t>End</w:t>
+      </w:r>
+      <w:proofErr w:type="spellEnd"/>
+      <w:r>
+        <w:rPr>
+          <w:rFonts w:ascii="Lato" w:hAnsi="Lato" w:cs="0s{0"/>
+          <w:kern w:val="0"/>
+          <w:sz w:val="18"/>
+          <w:szCs w:val="18"/>
+          <w:lang w:val="en-US"/>
+        </w:rPr>
         <w:t>}</w:t>
       </w:r>
     </w:p>
@@ -13823,7 +13968,6 @@
           <w:sz w:val="18"/>
           <w:szCs w:val="18"/>
         </w:rPr>
-        <w:lastRenderedPageBreak/>
         <w:t>{</w:t>
       </w:r>
       <w:proofErr w:type="spellStart"/>

</xml_diff>

<commit_message>
fix invasive plants checklist
</commit_message>
<xml_diff>
--- a/planTemplate.docx
+++ b/planTemplate.docx
@@ -6774,27 +6774,7 @@
                             <w:sz w:val="18"/>
                             <w:szCs w:val="18"/>
                           </w:rPr>
-                          <w:t>{</w:t>
-                        </w:r>
-                        <w:proofErr w:type="gramStart"/>
-                        <w:r>
-                          <w:rPr>
-                            <w:rFonts w:ascii="Lato" w:eastAsia="Arial" w:hAnsi="Lato"/>
-                            <w:color w:val="1F3864" w:themeColor="accent1" w:themeShade="80"/>
-                            <w:sz w:val="18"/>
-                            <w:szCs w:val="18"/>
-                          </w:rPr>
-                          <w:t>d.pastures</w:t>
-                        </w:r>
-                        <w:proofErr w:type="gramEnd"/>
-                        <w:r>
-                          <w:rPr>
-                            <w:rFonts w:ascii="Lato" w:eastAsia="Arial" w:hAnsi="Lato"/>
-                            <w:color w:val="1F3864" w:themeColor="accent1" w:themeShade="80"/>
-                            <w:sz w:val="18"/>
-                            <w:szCs w:val="18"/>
-                          </w:rPr>
-                          <w:t>[i].plantCommunities[i].plantCommunityActions[i+1].name:i</w:t>
+                          <w:t>{d.pastures[i].plantCommunities[i].plantCommunityActions[i+1].name:i</w:t>
                         </w:r>
                         <w:r>
                           <w:rPr>
@@ -13532,215 +13512,102 @@
         <w:spacing w:line="360" w:lineRule="auto"/>
         <w:rPr>
           <w:rFonts w:ascii="Lato" w:eastAsia="Arial" w:hAnsi="Lato"/>
-          <w:b/>
-          <w:bCs/>
-          <w:sz w:val="22"/>
-          <w:szCs w:val="22"/>
-        </w:rPr>
-      </w:pPr>
-      <w:r>
-        <w:rPr>
-          <w:rFonts w:ascii="Lato" w:eastAsia="Arial" w:hAnsi="Lato"/>
           <w:sz w:val="18"/>
           <w:szCs w:val="18"/>
         </w:rPr>
-        <w:t>I commit to carry out the following measures to prevent the introduction or spread of invasive plants that are likely the result of my range practices:</w:t>
+      </w:pPr>
+      <w:r>
+        <w:rPr>
+          <w:rFonts w:ascii="Lato" w:eastAsia="Arial" w:hAnsi="Lato"/>
+          <w:sz w:val="18"/>
+          <w:szCs w:val="18"/>
+        </w:rPr>
+        <w:t xml:space="preserve">I commit to carry out the following measures to prevent the introduction or spread of invasive plants that are likely the result of my range </w:t>
+      </w:r>
+      <w:proofErr w:type="gramStart"/>
+      <w:r>
+        <w:rPr>
+          <w:rFonts w:ascii="Lato" w:eastAsia="Arial" w:hAnsi="Lato"/>
+          <w:sz w:val="18"/>
+          <w:szCs w:val="18"/>
+        </w:rPr>
+        <w:t>practices:</w:t>
+      </w:r>
+      <w:r>
+        <w:rPr>
+          <w:rFonts w:ascii="Lato" w:eastAsia="Arial" w:hAnsi="Lato"/>
+          <w:sz w:val="18"/>
+          <w:szCs w:val="18"/>
+        </w:rPr>
+        <w:t>{</w:t>
+      </w:r>
+      <w:proofErr w:type="gramEnd"/>
+      <w:r>
+        <w:rPr>
+          <w:rFonts w:ascii="Lato" w:eastAsia="Arial" w:hAnsi="Lato"/>
+          <w:sz w:val="18"/>
+          <w:szCs w:val="18"/>
+        </w:rPr>
+        <w:t>d.invasivePlantChecklist.equipmentAndVehiclesParking:ifEQ(true):showBegin}</w:t>
       </w:r>
     </w:p>
     <w:p>
       <w:pPr>
         <w:spacing w:line="360" w:lineRule="auto"/>
         <w:rPr>
-          <w:rFonts w:ascii="Lato" w:hAnsi="Lato" w:cs="0s{0"/>
-          <w:kern w:val="0"/>
+          <w:rFonts w:ascii="Lato" w:eastAsia="Arial" w:hAnsi="Lato"/>
           <w:sz w:val="18"/>
           <w:szCs w:val="18"/>
-          <w:lang w:val="en-US"/>
         </w:rPr>
       </w:pPr>
       <w:r>
         <w:rPr>
-          <w:rFonts w:ascii="Lato" w:hAnsi="Lato" w:cs="0s{0"/>
-          <w:kern w:val="0"/>
+          <w:rFonts w:ascii="Lato" w:eastAsia="Arial" w:hAnsi="Lato"/>
           <w:sz w:val="18"/>
           <w:szCs w:val="18"/>
-          <w:lang w:val="en-US"/>
-        </w:rPr>
-        <w:t>{d.invasivePlantChecklist.equipmentAndVehiclesParking:ifEQ(true):showBegin}Equipment and vehicles will not be parked on invasive plant infestations.{ d.invasivePlantChecklist.equipmentAndVehiclesParking:showEnd}{d.invasivePlantChecklist.beginInUninfestedArea:ifEQ(true):showBegin}Any work will begin in un-infested areas before moving to infested</w:t>
-      </w:r>
-      <w:r>
-        <w:rPr>
-          <w:rFonts w:ascii="Lato" w:hAnsi="Lato" w:cs="0s{0"/>
-          <w:kern w:val="0"/>
+        </w:rPr>
+        <w:t>-</w:t>
+      </w:r>
+      <w:r>
+        <w:rPr>
+          <w:rFonts w:ascii="Lato" w:eastAsia="Arial" w:hAnsi="Lato"/>
           <w:sz w:val="18"/>
           <w:szCs w:val="18"/>
-          <w:lang w:val="en-US"/>
         </w:rPr>
         <w:t xml:space="preserve"> </w:t>
       </w:r>
       <w:r>
         <w:rPr>
-          <w:rFonts w:ascii="Lato" w:hAnsi="Lato" w:cs="0s{0"/>
-          <w:kern w:val="0"/>
+          <w:rFonts w:ascii="Lato" w:eastAsia="Arial" w:hAnsi="Lato"/>
           <w:sz w:val="18"/>
           <w:szCs w:val="18"/>
-          <w:lang w:val="en-US"/>
-        </w:rPr>
-        <w:t>locations.{d.invasivePlantChecklist.beginInUninfestedArea:showEnd}{d.invasivePlantChecklist.undercarrigesInspected:ifEQ(true):showBegin}Clothing and vehicle/equipment undercarriages will be regularly inspected for plant parts or propagules if working in an area known to contain invasive</w:t>
-      </w:r>
-      <w:r>
-        <w:rPr>
-          <w:rFonts w:ascii="Lato" w:hAnsi="Lato" w:cs="0s{0"/>
-          <w:kern w:val="0"/>
+        </w:rPr>
+        <w:t xml:space="preserve">Equipment and vehicles will not be parked on invasive plant </w:t>
+      </w:r>
+      <w:proofErr w:type="gramStart"/>
+      <w:r>
+        <w:rPr>
+          <w:rFonts w:ascii="Lato" w:eastAsia="Arial" w:hAnsi="Lato"/>
           <w:sz w:val="18"/>
           <w:szCs w:val="18"/>
-          <w:lang w:val="en-US"/>
-        </w:rPr>
-        <w:t xml:space="preserve"> </w:t>
-      </w:r>
-      <w:r>
-        <w:rPr>
-          <w:rFonts w:ascii="Lato" w:hAnsi="Lato" w:cs="0s{0"/>
-          <w:kern w:val="0"/>
+        </w:rPr>
+        <w:t>infestations.{</w:t>
+      </w:r>
+      <w:proofErr w:type="gramEnd"/>
+      <w:r>
+        <w:rPr>
+          <w:rFonts w:ascii="Lato" w:eastAsia="Arial" w:hAnsi="Lato"/>
           <w:sz w:val="18"/>
           <w:szCs w:val="18"/>
-          <w:lang w:val="en-US"/>
-        </w:rPr>
-        <w:t xml:space="preserve">plants.{d.invasivePlantChecklist.undercarrigesInspected:showEnd}{d.invasivePlantChecklist.revegetate:ifEQ(true):showBegin}Revegetate disturbed areas that have exposed mineral soil within one year of disturbance by seeding using Common #1 Forage Mixture or better. The certificate of seed analysis will be requested and seed that contains weed seeds of listed invasive plants and/or invasive plants that are high priority to the area will be rejected. Seeding will occur </w:t>
-      </w:r>
-      <w:r>
-        <w:rPr>
-          <w:rFonts w:ascii="Lato" w:hAnsi="Lato" w:cs="0s{0"/>
-          <w:kern w:val="0"/>
-          <w:sz w:val="18"/>
-          <w:szCs w:val="18"/>
-          <w:lang w:val="en-US"/>
-        </w:rPr>
-        <w:lastRenderedPageBreak/>
-        <w:t xml:space="preserve">around range developments and areas of cattle congregation where bare soil is exposed. Revegetated areas will be monitored and revegetated as necessary until exposed soil is </w:t>
-      </w:r>
-      <w:proofErr w:type="gramStart"/>
-      <w:r>
-        <w:rPr>
-          <w:rFonts w:ascii="Lato" w:hAnsi="Lato" w:cs="0s{0"/>
-          <w:kern w:val="0"/>
-          <w:sz w:val="18"/>
-          <w:szCs w:val="18"/>
-          <w:lang w:val="en-US"/>
-        </w:rPr>
-        <w:t>eliminated.{</w:t>
-      </w:r>
-      <w:proofErr w:type="spellStart"/>
-      <w:proofErr w:type="gramEnd"/>
-      <w:r>
-        <w:rPr>
-          <w:rFonts w:ascii="Lato" w:hAnsi="Lato" w:cs="0s{0"/>
-          <w:kern w:val="0"/>
-          <w:sz w:val="18"/>
-          <w:szCs w:val="18"/>
-          <w:lang w:val="en-US"/>
-        </w:rPr>
-        <w:t>d.invasivePlantChecklist.revegetate:showEnd</w:t>
-      </w:r>
-      <w:proofErr w:type="spellEnd"/>
-      <w:r>
-        <w:rPr>
-          <w:rFonts w:ascii="Lato" w:hAnsi="Lato" w:cs="0s{0"/>
-          <w:kern w:val="0"/>
-          <w:sz w:val="18"/>
-          <w:szCs w:val="18"/>
-          <w:lang w:val="en-US"/>
-        </w:rPr>
-        <w:t>}</w:t>
-      </w:r>
-      <w:r>
-        <w:rPr>
-          <w:rFonts w:ascii="Lato" w:eastAsia="Arial" w:hAnsi="Lato"/>
-          <w:sz w:val="18"/>
-          <w:szCs w:val="18"/>
-        </w:rPr>
-        <w:t>{d</w:t>
-      </w:r>
-      <w:r>
-        <w:rPr>
-          <w:rFonts w:ascii="Lato" w:eastAsia="Arial" w:hAnsi="Lato"/>
-          <w:sz w:val="18"/>
-          <w:szCs w:val="18"/>
-        </w:rPr>
-        <w:t>.</w:t>
-      </w:r>
-      <w:proofErr w:type="spellStart"/>
-      <w:r>
-        <w:rPr>
-          <w:rFonts w:ascii="Lato" w:hAnsi="Lato" w:cs="0s{0"/>
-          <w:kern w:val="0"/>
-          <w:sz w:val="18"/>
-          <w:szCs w:val="18"/>
-          <w:lang w:val="en-US"/>
-        </w:rPr>
-        <w:t>invasivePlantChecklist</w:t>
-      </w:r>
-      <w:r>
-        <w:rPr>
-          <w:rFonts w:ascii="Lato" w:hAnsi="Lato" w:cs="0s{0"/>
-          <w:kern w:val="0"/>
-          <w:sz w:val="18"/>
-          <w:szCs w:val="18"/>
-          <w:lang w:val="en-US"/>
-        </w:rPr>
-        <w:t>.other</w:t>
-      </w:r>
-      <w:proofErr w:type="spellEnd"/>
-      <w:r>
-        <w:rPr>
-          <w:rFonts w:ascii="Lato" w:eastAsia="Arial" w:hAnsi="Lato"/>
-          <w:sz w:val="18"/>
-          <w:szCs w:val="18"/>
-        </w:rPr>
-        <w:t>:</w:t>
-      </w:r>
-      <w:proofErr w:type="spellStart"/>
-      <w:r>
-        <w:rPr>
-          <w:rFonts w:ascii="Lato" w:eastAsia="Arial" w:hAnsi="Lato"/>
-          <w:sz w:val="18"/>
-          <w:szCs w:val="18"/>
-        </w:rPr>
-        <w:t>ifNEM</w:t>
-      </w:r>
-      <w:proofErr w:type="spellEnd"/>
-      <w:r>
-        <w:rPr>
-          <w:rFonts w:ascii="Lato" w:eastAsia="Arial" w:hAnsi="Lato"/>
-          <w:sz w:val="18"/>
-          <w:szCs w:val="18"/>
-        </w:rPr>
-        <w:t>():</w:t>
-      </w:r>
-      <w:proofErr w:type="spellStart"/>
-      <w:r>
-        <w:rPr>
-          <w:rFonts w:ascii="Lato" w:eastAsia="Arial" w:hAnsi="Lato"/>
-          <w:sz w:val="18"/>
-          <w:szCs w:val="18"/>
-        </w:rPr>
-        <w:t>showBegin</w:t>
-      </w:r>
-      <w:proofErr w:type="spellEnd"/>
-      <w:r>
-        <w:rPr>
-          <w:rFonts w:ascii="Lato" w:eastAsia="Arial" w:hAnsi="Lato"/>
-          <w:sz w:val="18"/>
-          <w:szCs w:val="18"/>
-        </w:rPr>
-        <w:t>}</w:t>
+        </w:rPr>
+        <w:t xml:space="preserve"> d.invasivePlantChecklist.equipmentAndVehiclesParking:showEnd}{d.invasivePlantChecklist.beginInUninfestedArea:ifEQ(true):showBegin}</w:t>
       </w:r>
     </w:p>
     <w:p>
       <w:pPr>
         <w:spacing w:line="360" w:lineRule="auto"/>
         <w:rPr>
-          <w:rFonts w:ascii="Lato" w:eastAsia="Arial" w:hAnsi="Lato"/>
+          <w:rFonts w:ascii="Wingdings 2" w:eastAsia="Arial" w:hAnsi="Wingdings 2"/>
           <w:sz w:val="18"/>
           <w:szCs w:val="18"/>
         </w:rPr>
@@ -13751,18 +13618,50 @@
           <w:sz w:val="18"/>
           <w:szCs w:val="18"/>
         </w:rPr>
-        <w:t>Other: (Please Describe)</w:t>
+        <w:t xml:space="preserve">- </w:t>
+      </w:r>
+      <w:r>
+        <w:rPr>
+          <w:rFonts w:ascii="Lato" w:eastAsia="Arial" w:hAnsi="Lato"/>
+          <w:sz w:val="18"/>
+          <w:szCs w:val="18"/>
+        </w:rPr>
+        <w:t>Any work will begin in un-infested areas before moving to infested</w:t>
+      </w:r>
+      <w:r>
+        <w:rPr>
+          <w:rFonts w:ascii="Lato" w:eastAsia="Arial" w:hAnsi="Lato"/>
+          <w:sz w:val="18"/>
+          <w:szCs w:val="18"/>
+        </w:rPr>
+        <w:t xml:space="preserve"> </w:t>
+      </w:r>
+      <w:proofErr w:type="gramStart"/>
+      <w:r>
+        <w:rPr>
+          <w:rFonts w:ascii="Lato" w:eastAsia="Arial" w:hAnsi="Lato"/>
+          <w:sz w:val="18"/>
+          <w:szCs w:val="18"/>
+        </w:rPr>
+        <w:t>locations.{</w:t>
+      </w:r>
+      <w:proofErr w:type="gramEnd"/>
+      <w:r>
+        <w:rPr>
+          <w:rFonts w:ascii="Lato" w:eastAsia="Arial" w:hAnsi="Lato"/>
+          <w:sz w:val="18"/>
+          <w:szCs w:val="18"/>
+        </w:rPr>
+        <w:t>d.invasivePlantChecklist.beginInUninfestedArea:showEnd}{d.invasivePlantChecklist.undercarrigesInspected:ifEQ(true):showBegin}</w:t>
       </w:r>
     </w:p>
     <w:p>
       <w:pPr>
         <w:spacing w:line="360" w:lineRule="auto"/>
         <w:rPr>
-          <w:rFonts w:ascii="Lato" w:hAnsi="Lato" w:cs="0s{0"/>
-          <w:kern w:val="0"/>
+          <w:rFonts w:ascii="Lato" w:eastAsia="Arial" w:hAnsi="Lato"/>
           <w:sz w:val="18"/>
           <w:szCs w:val="18"/>
-          <w:lang w:val="en-US"/>
         </w:rPr>
       </w:pPr>
       <w:r>
@@ -13771,49 +13670,41 @@
           <w:sz w:val="18"/>
           <w:szCs w:val="18"/>
         </w:rPr>
-        <w:t>{d.</w:t>
-      </w:r>
-      <w:r>
-        <w:rPr>
-          <w:rFonts w:ascii="Lato" w:hAnsi="Lato" w:cs="0s{0"/>
-          <w:kern w:val="0"/>
+        <w:t xml:space="preserve">- </w:t>
+      </w:r>
+      <w:r>
+        <w:rPr>
+          <w:rFonts w:ascii="Lato" w:eastAsia="Arial" w:hAnsi="Lato"/>
           <w:sz w:val="18"/>
           <w:szCs w:val="18"/>
-          <w:lang w:val="en-US"/>
-        </w:rPr>
-        <w:t xml:space="preserve"> </w:t>
-      </w:r>
-      <w:proofErr w:type="spellStart"/>
-      <w:r>
-        <w:rPr>
-          <w:rFonts w:ascii="Lato" w:hAnsi="Lato" w:cs="0s{0"/>
-          <w:kern w:val="0"/>
+        </w:rPr>
+        <w:t xml:space="preserve">Clothing and vehicle/equipment undercarriages will be regularly inspected for plant parts or propagules if working in an area known to contain invasive </w:t>
+      </w:r>
+      <w:proofErr w:type="gramStart"/>
+      <w:r>
+        <w:rPr>
+          <w:rFonts w:ascii="Lato" w:eastAsia="Arial" w:hAnsi="Lato"/>
           <w:sz w:val="18"/>
           <w:szCs w:val="18"/>
-          <w:lang w:val="en-US"/>
-        </w:rPr>
-        <w:t>invasivePlantChecklist</w:t>
-      </w:r>
-      <w:r>
-        <w:rPr>
-          <w:rFonts w:ascii="Lato" w:hAnsi="Lato" w:cs="0s{0"/>
-          <w:kern w:val="0"/>
+        </w:rPr>
+        <w:t>plants.</w:t>
+      </w:r>
+      <w:r>
+        <w:rPr>
+          <w:rFonts w:ascii="Lato" w:eastAsia="Arial" w:hAnsi="Lato"/>
           <w:sz w:val="18"/>
           <w:szCs w:val="18"/>
-          <w:lang w:val="en-US"/>
-        </w:rPr>
-        <w:t>.other</w:t>
-      </w:r>
-      <w:proofErr w:type="spellEnd"/>
-      <w:r>
-        <w:rPr>
-          <w:rFonts w:ascii="Lato" w:hAnsi="Lato" w:cs="0s{0"/>
-          <w:kern w:val="0"/>
+        </w:rPr>
+        <w:t>{</w:t>
+      </w:r>
+      <w:proofErr w:type="gramEnd"/>
+      <w:r>
+        <w:rPr>
+          <w:rFonts w:ascii="Lato" w:eastAsia="Arial" w:hAnsi="Lato"/>
           <w:sz w:val="18"/>
           <w:szCs w:val="18"/>
-          <w:lang w:val="en-US"/>
-        </w:rPr>
-        <w:t>}</w:t>
+        </w:rPr>
+        <w:t>d.invasivePlantChecklist.undercarrigesInspected:showEnd}{d.invasivePlantChecklist.revegetate:ifEQ(true):showBegin}</w:t>
       </w:r>
     </w:p>
     <w:p>
@@ -13831,131 +13722,281 @@
           <w:sz w:val="18"/>
           <w:szCs w:val="18"/>
         </w:rPr>
-        <w:t>{</w:t>
-      </w:r>
-      <w:proofErr w:type="gramStart"/>
+        <w:lastRenderedPageBreak/>
+        <w:t xml:space="preserve">- </w:t>
+      </w:r>
       <w:r>
         <w:rPr>
           <w:rFonts w:ascii="Lato" w:eastAsia="Arial" w:hAnsi="Lato"/>
           <w:sz w:val="18"/>
           <w:szCs w:val="18"/>
         </w:rPr>
-        <w:t>d.</w:t>
-      </w:r>
-      <w:proofErr w:type="spellStart"/>
-      <w:r>
-        <w:rPr>
-          <w:rFonts w:ascii="Lato" w:hAnsi="Lato" w:cs="0s{0"/>
-          <w:kern w:val="0"/>
+        <w:t xml:space="preserve">Revegetate disturbed areas that have exposed mineral soil within one year of disturbance by seeding using Common #1 Forage Mixture or better. The certificate of seed analysis will be requested and seed that contains weed seeds of listed invasive plants and/or invasive plants that are high priority to the area will be rejected. Seeding will occur around range developments and areas of cattle congregation where bare soil is exposed. Revegetated areas will be monitored and revegetated as necessary until exposed soil is </w:t>
+      </w:r>
+      <w:proofErr w:type="gramStart"/>
+      <w:r>
+        <w:rPr>
+          <w:rFonts w:ascii="Lato" w:eastAsia="Arial" w:hAnsi="Lato"/>
           <w:sz w:val="18"/>
           <w:szCs w:val="18"/>
-          <w:lang w:val="en-US"/>
-        </w:rPr>
-        <w:t>invasivePlantChecklist</w:t>
-      </w:r>
-      <w:r>
-        <w:rPr>
-          <w:rFonts w:ascii="Lato" w:hAnsi="Lato" w:cs="0s{0"/>
-          <w:kern w:val="0"/>
+        </w:rPr>
+        <w:t>eliminated.{</w:t>
+      </w:r>
+      <w:proofErr w:type="spellStart"/>
+      <w:proofErr w:type="gramEnd"/>
+      <w:r>
+        <w:rPr>
+          <w:rFonts w:ascii="Lato" w:eastAsia="Arial" w:hAnsi="Lato"/>
           <w:sz w:val="18"/>
           <w:szCs w:val="18"/>
-          <w:lang w:val="en-US"/>
-        </w:rPr>
-        <w:t>.other</w:t>
+        </w:rPr>
+        <w:t>d.invasivePlantChecklist.revegetate:showEnd</w:t>
       </w:r>
       <w:proofErr w:type="spellEnd"/>
-      <w:proofErr w:type="gramEnd"/>
       <w:r>
         <w:rPr>
           <w:rFonts w:ascii="Lato" w:eastAsia="Arial" w:hAnsi="Lato"/>
           <w:sz w:val="18"/>
           <w:szCs w:val="18"/>
         </w:rPr>
-        <w:t>:</w:t>
-      </w:r>
-      <w:proofErr w:type="spellStart"/>
+        <w:t>}</w:t>
+      </w:r>
       <w:r>
         <w:rPr>
           <w:rFonts w:ascii="Lato" w:eastAsia="Arial" w:hAnsi="Lato"/>
           <w:sz w:val="18"/>
           <w:szCs w:val="18"/>
         </w:rPr>
-        <w:t>showEnd</w:t>
-      </w:r>
-      <w:proofErr w:type="spellEnd"/>
+        <w:t>{d</w:t>
+      </w:r>
       <w:r>
         <w:rPr>
           <w:rFonts w:ascii="Lato" w:eastAsia="Arial" w:hAnsi="Lato"/>
           <w:sz w:val="18"/>
           <w:szCs w:val="18"/>
         </w:rPr>
-        <w:t>}</w:t>
-      </w:r>
-      <w:r>
-        <w:rPr>
-          <w:rFonts w:ascii="Lato" w:hAnsi="Lato" w:cs="0s{0"/>
-          <w:kern w:val="0"/>
+        <w:t>.</w:t>
+      </w:r>
+      <w:proofErr w:type="spellStart"/>
+      <w:r>
+        <w:rPr>
+          <w:rFonts w:ascii="Lato" w:eastAsia="Arial" w:hAnsi="Lato"/>
           <w:sz w:val="18"/>
           <w:szCs w:val="18"/>
-          <w:lang w:val="en-US"/>
-        </w:rPr>
-        <w:t>{</w:t>
-      </w:r>
-      <w:proofErr w:type="spellStart"/>
-      <w:r>
-        <w:rPr>
-          <w:rFonts w:ascii="Lato" w:hAnsi="Lato" w:cs="0s{0"/>
-          <w:kern w:val="0"/>
+        </w:rPr>
+        <w:t>invasivePlantChecklist.other</w:t>
+      </w:r>
+      <w:proofErr w:type="spellEnd"/>
+      <w:r>
+        <w:rPr>
+          <w:rFonts w:ascii="Lato" w:eastAsia="Arial" w:hAnsi="Lato"/>
           <w:sz w:val="18"/>
           <w:szCs w:val="18"/>
-          <w:lang w:val="en-US"/>
-        </w:rPr>
-        <w:t>d.invasivePlantChecklist.</w:t>
-      </w:r>
-      <w:r>
-        <w:rPr>
-          <w:rFonts w:ascii="Lato" w:hAnsi="Lato" w:cs="0s{0"/>
-          <w:kern w:val="0"/>
+        </w:rPr>
+        <w:t>:</w:t>
+      </w:r>
+      <w:proofErr w:type="spellStart"/>
+      <w:r>
+        <w:rPr>
+          <w:rFonts w:ascii="Lato" w:eastAsia="Arial" w:hAnsi="Lato"/>
           <w:sz w:val="18"/>
           <w:szCs w:val="18"/>
-          <w:lang w:val="en-US"/>
-        </w:rPr>
-        <w:t>isEmpty</w:t>
-      </w:r>
-      <w:r>
-        <w:rPr>
-          <w:rFonts w:ascii="Lato" w:hAnsi="Lato" w:cs="0s{0"/>
-          <w:kern w:val="0"/>
+        </w:rPr>
+        <w:t>ifNEM</w:t>
+      </w:r>
+      <w:proofErr w:type="spellEnd"/>
+      <w:r>
+        <w:rPr>
+          <w:rFonts w:ascii="Lato" w:eastAsia="Arial" w:hAnsi="Lato"/>
           <w:sz w:val="18"/>
           <w:szCs w:val="18"/>
-          <w:lang w:val="en-US"/>
-        </w:rPr>
-        <w:t>:show</w:t>
-      </w:r>
-      <w:r>
-        <w:rPr>
-          <w:rFonts w:ascii="Lato" w:hAnsi="Lato" w:cs="0s{0"/>
-          <w:kern w:val="0"/>
+        </w:rPr>
+        <w:t>():</w:t>
+      </w:r>
+      <w:proofErr w:type="spellStart"/>
+      <w:r>
+        <w:rPr>
+          <w:rFonts w:ascii="Lato" w:eastAsia="Arial" w:hAnsi="Lato"/>
           <w:sz w:val="18"/>
           <w:szCs w:val="18"/>
-          <w:lang w:val="en-US"/>
-        </w:rPr>
-        <w:t>End</w:t>
+        </w:rPr>
+        <w:t>showBegin</w:t>
       </w:r>
       <w:proofErr w:type="spellEnd"/>
       <w:r>
         <w:rPr>
-          <w:rFonts w:ascii="Lato" w:hAnsi="Lato" w:cs="0s{0"/>
-          <w:kern w:val="0"/>
+          <w:rFonts w:ascii="Lato" w:eastAsia="Arial" w:hAnsi="Lato"/>
           <w:sz w:val="18"/>
           <w:szCs w:val="18"/>
-          <w:lang w:val="en-US"/>
         </w:rPr>
         <w:t>}</w:t>
       </w:r>
     </w:p>
     <w:p>
       <w:pPr>
+        <w:spacing w:line="360" w:lineRule="auto"/>
+        <w:rPr>
+          <w:rFonts w:ascii="Lato" w:eastAsia="Arial" w:hAnsi="Lato"/>
+          <w:sz w:val="18"/>
+          <w:szCs w:val="18"/>
+        </w:rPr>
+      </w:pPr>
+      <w:r>
+        <w:rPr>
+          <w:rFonts w:ascii="Lato" w:eastAsia="Arial" w:hAnsi="Lato"/>
+          <w:sz w:val="18"/>
+          <w:szCs w:val="18"/>
+        </w:rPr>
+        <w:t xml:space="preserve">- </w:t>
+      </w:r>
+      <w:r>
+        <w:rPr>
+          <w:rFonts w:ascii="Lato" w:eastAsia="Arial" w:hAnsi="Lato"/>
+          <w:sz w:val="18"/>
+          <w:szCs w:val="18"/>
+        </w:rPr>
+        <w:t>Other: (Please Describe)</w:t>
+      </w:r>
+    </w:p>
+    <w:p>
+      <w:pPr>
+        <w:spacing w:line="360" w:lineRule="auto"/>
+        <w:rPr>
+          <w:rFonts w:ascii="Lato" w:eastAsia="Arial" w:hAnsi="Lato"/>
+          <w:sz w:val="18"/>
+          <w:szCs w:val="18"/>
+        </w:rPr>
+      </w:pPr>
+      <w:r>
+        <w:rPr>
+          <w:rFonts w:ascii="Lato" w:eastAsia="Arial" w:hAnsi="Lato"/>
+          <w:sz w:val="18"/>
+          <w:szCs w:val="18"/>
+        </w:rPr>
+        <w:t>{</w:t>
+      </w:r>
+      <w:proofErr w:type="spellStart"/>
+      <w:proofErr w:type="gramStart"/>
+      <w:r>
+        <w:rPr>
+          <w:rFonts w:ascii="Lato" w:eastAsia="Arial" w:hAnsi="Lato"/>
+          <w:sz w:val="18"/>
+          <w:szCs w:val="18"/>
+        </w:rPr>
+        <w:t>d.</w:t>
+      </w:r>
+      <w:r>
+        <w:rPr>
+          <w:rFonts w:ascii="Lato" w:eastAsia="Arial" w:hAnsi="Lato"/>
+          <w:sz w:val="18"/>
+          <w:szCs w:val="18"/>
+        </w:rPr>
+        <w:t>invasivePlantChecklist.other</w:t>
+      </w:r>
+      <w:proofErr w:type="spellEnd"/>
+      <w:proofErr w:type="gramEnd"/>
+      <w:r>
+        <w:rPr>
+          <w:rFonts w:ascii="Lato" w:eastAsia="Arial" w:hAnsi="Lato"/>
+          <w:sz w:val="18"/>
+          <w:szCs w:val="18"/>
+        </w:rPr>
+        <w:t>}</w:t>
+      </w:r>
+    </w:p>
+    <w:p>
+      <w:pPr>
+        <w:spacing w:line="360" w:lineRule="auto"/>
+        <w:rPr>
+          <w:rFonts w:ascii="Lato" w:eastAsia="Arial" w:hAnsi="Lato"/>
+          <w:sz w:val="18"/>
+          <w:szCs w:val="18"/>
+        </w:rPr>
+      </w:pPr>
+      <w:r>
+        <w:rPr>
+          <w:rFonts w:ascii="Lato" w:eastAsia="Arial" w:hAnsi="Lato"/>
+          <w:sz w:val="18"/>
+          <w:szCs w:val="18"/>
+        </w:rPr>
+        <w:t>{</w:t>
+      </w:r>
+      <w:proofErr w:type="gramStart"/>
+      <w:r>
+        <w:rPr>
+          <w:rFonts w:ascii="Lato" w:eastAsia="Arial" w:hAnsi="Lato"/>
+          <w:sz w:val="18"/>
+          <w:szCs w:val="18"/>
+        </w:rPr>
+        <w:t>d.</w:t>
+      </w:r>
+      <w:proofErr w:type="spellStart"/>
+      <w:r>
+        <w:rPr>
+          <w:rFonts w:ascii="Lato" w:eastAsia="Arial" w:hAnsi="Lato"/>
+          <w:sz w:val="18"/>
+          <w:szCs w:val="18"/>
+        </w:rPr>
+        <w:t>invasivePlantChecklist.other</w:t>
+      </w:r>
+      <w:proofErr w:type="spellEnd"/>
+      <w:proofErr w:type="gramEnd"/>
+      <w:r>
+        <w:rPr>
+          <w:rFonts w:ascii="Lato" w:eastAsia="Arial" w:hAnsi="Lato"/>
+          <w:sz w:val="18"/>
+          <w:szCs w:val="18"/>
+        </w:rPr>
+        <w:t>:</w:t>
+      </w:r>
+      <w:proofErr w:type="spellStart"/>
+      <w:r>
+        <w:rPr>
+          <w:rFonts w:ascii="Lato" w:eastAsia="Arial" w:hAnsi="Lato"/>
+          <w:sz w:val="18"/>
+          <w:szCs w:val="18"/>
+        </w:rPr>
+        <w:t>showEnd</w:t>
+      </w:r>
+      <w:proofErr w:type="spellEnd"/>
+      <w:r>
+        <w:rPr>
+          <w:rFonts w:ascii="Lato" w:eastAsia="Arial" w:hAnsi="Lato"/>
+          <w:sz w:val="18"/>
+          <w:szCs w:val="18"/>
+        </w:rPr>
+        <w:t>}</w:t>
+      </w:r>
+      <w:r>
+        <w:rPr>
+          <w:rFonts w:ascii="Lato" w:eastAsia="Arial" w:hAnsi="Lato"/>
+          <w:sz w:val="18"/>
+          <w:szCs w:val="18"/>
+        </w:rPr>
+        <w:t>{</w:t>
+      </w:r>
+      <w:proofErr w:type="spellStart"/>
+      <w:r>
+        <w:rPr>
+          <w:rFonts w:ascii="Lato" w:eastAsia="Arial" w:hAnsi="Lato"/>
+          <w:sz w:val="18"/>
+          <w:szCs w:val="18"/>
+        </w:rPr>
+        <w:t>d.invasivePlantChecklist.isEmpty:showEnd</w:t>
+      </w:r>
+      <w:proofErr w:type="spellEnd"/>
+      <w:r>
+        <w:rPr>
+          <w:rFonts w:ascii="Lato" w:eastAsia="Arial" w:hAnsi="Lato"/>
+          <w:sz w:val="18"/>
+          <w:szCs w:val="18"/>
+        </w:rPr>
+        <w:t>}</w:t>
+      </w:r>
+    </w:p>
+    <w:p>
+      <w:pPr>
+        <w:spacing w:line="360" w:lineRule="auto"/>
         <w:rPr>
           <w:rFonts w:ascii="Lato" w:eastAsia="Arial" w:hAnsi="Lato"/>
           <w:sz w:val="18"/>
@@ -16094,8 +16135,123 @@
       </w:rPr>
     </w:lvl>
   </w:abstractNum>
+  <w:abstractNum w:abstractNumId="1" w15:restartNumberingAfterBreak="0">
+    <w:nsid w:val="7BC750AE"/>
+    <w:multiLevelType w:val="hybridMultilevel"/>
+    <w:tmpl w:val="7318DB14"/>
+    <w:lvl w:ilvl="0" w:tplc="E37209FC">
+      <w:numFmt w:val="bullet"/>
+      <w:lvlText w:val="-"/>
+      <w:lvlJc w:val="left"/>
+      <w:pPr>
+        <w:ind w:left="720" w:hanging="360"/>
+      </w:pPr>
+      <w:rPr>
+        <w:rFonts w:ascii="Lato" w:eastAsia="Arial" w:hAnsi="Lato" w:cstheme="minorBidi" w:hint="default"/>
+      </w:rPr>
+    </w:lvl>
+    <w:lvl w:ilvl="1" w:tplc="04090003" w:tentative="1">
+      <w:start w:val="1"/>
+      <w:numFmt w:val="bullet"/>
+      <w:lvlText w:val="o"/>
+      <w:lvlJc w:val="left"/>
+      <w:pPr>
+        <w:ind w:left="1440" w:hanging="360"/>
+      </w:pPr>
+      <w:rPr>
+        <w:rFonts w:ascii="Courier New" w:hAnsi="Courier New" w:cs="Courier New" w:hint="default"/>
+      </w:rPr>
+    </w:lvl>
+    <w:lvl w:ilvl="2" w:tplc="04090005" w:tentative="1">
+      <w:start w:val="1"/>
+      <w:numFmt w:val="bullet"/>
+      <w:lvlText w:val=""/>
+      <w:lvlJc w:val="left"/>
+      <w:pPr>
+        <w:ind w:left="2160" w:hanging="360"/>
+      </w:pPr>
+      <w:rPr>
+        <w:rFonts w:ascii="Wingdings" w:hAnsi="Wingdings" w:hint="default"/>
+      </w:rPr>
+    </w:lvl>
+    <w:lvl w:ilvl="3" w:tplc="04090001" w:tentative="1">
+      <w:start w:val="1"/>
+      <w:numFmt w:val="bullet"/>
+      <w:lvlText w:val=""/>
+      <w:lvlJc w:val="left"/>
+      <w:pPr>
+        <w:ind w:left="2880" w:hanging="360"/>
+      </w:pPr>
+      <w:rPr>
+        <w:rFonts w:ascii="Symbol" w:hAnsi="Symbol" w:hint="default"/>
+      </w:rPr>
+    </w:lvl>
+    <w:lvl w:ilvl="4" w:tplc="04090003" w:tentative="1">
+      <w:start w:val="1"/>
+      <w:numFmt w:val="bullet"/>
+      <w:lvlText w:val="o"/>
+      <w:lvlJc w:val="left"/>
+      <w:pPr>
+        <w:ind w:left="3600" w:hanging="360"/>
+      </w:pPr>
+      <w:rPr>
+        <w:rFonts w:ascii="Courier New" w:hAnsi="Courier New" w:cs="Courier New" w:hint="default"/>
+      </w:rPr>
+    </w:lvl>
+    <w:lvl w:ilvl="5" w:tplc="04090005" w:tentative="1">
+      <w:start w:val="1"/>
+      <w:numFmt w:val="bullet"/>
+      <w:lvlText w:val=""/>
+      <w:lvlJc w:val="left"/>
+      <w:pPr>
+        <w:ind w:left="4320" w:hanging="360"/>
+      </w:pPr>
+      <w:rPr>
+        <w:rFonts w:ascii="Wingdings" w:hAnsi="Wingdings" w:hint="default"/>
+      </w:rPr>
+    </w:lvl>
+    <w:lvl w:ilvl="6" w:tplc="04090001" w:tentative="1">
+      <w:start w:val="1"/>
+      <w:numFmt w:val="bullet"/>
+      <w:lvlText w:val=""/>
+      <w:lvlJc w:val="left"/>
+      <w:pPr>
+        <w:ind w:left="5040" w:hanging="360"/>
+      </w:pPr>
+      <w:rPr>
+        <w:rFonts w:ascii="Symbol" w:hAnsi="Symbol" w:hint="default"/>
+      </w:rPr>
+    </w:lvl>
+    <w:lvl w:ilvl="7" w:tplc="04090003" w:tentative="1">
+      <w:start w:val="1"/>
+      <w:numFmt w:val="bullet"/>
+      <w:lvlText w:val="o"/>
+      <w:lvlJc w:val="left"/>
+      <w:pPr>
+        <w:ind w:left="5760" w:hanging="360"/>
+      </w:pPr>
+      <w:rPr>
+        <w:rFonts w:ascii="Courier New" w:hAnsi="Courier New" w:cs="Courier New" w:hint="default"/>
+      </w:rPr>
+    </w:lvl>
+    <w:lvl w:ilvl="8" w:tplc="04090005" w:tentative="1">
+      <w:start w:val="1"/>
+      <w:numFmt w:val="bullet"/>
+      <w:lvlText w:val=""/>
+      <w:lvlJc w:val="left"/>
+      <w:pPr>
+        <w:ind w:left="6480" w:hanging="360"/>
+      </w:pPr>
+      <w:rPr>
+        <w:rFonts w:ascii="Wingdings" w:hAnsi="Wingdings" w:hint="default"/>
+      </w:rPr>
+    </w:lvl>
+  </w:abstractNum>
   <w:num w:numId="1" w16cid:durableId="637877459">
     <w:abstractNumId w:val="0"/>
+  </w:num>
+  <w:num w:numId="2" w16cid:durableId="1958754443">
+    <w:abstractNumId w:val="1"/>
   </w:num>
 </w:numbering>
 </file>

</xml_diff>

<commit_message>
AH confirmation date, PLD percent, minister issues title fix
</commit_message>
<xml_diff>
--- a/planTemplate.docx
+++ b/planTemplate.docx
@@ -756,6 +756,29 @@
       <w:proofErr w:type="spellEnd"/>
       <w:r>
         <w:rPr>
+          <w:rFonts w:ascii="Lato" w:eastAsia="Arial" w:hAnsi="Lato"/>
+          <w:sz w:val="27"/>
+        </w:rPr>
+        <w:t>:</w:t>
+      </w:r>
+      <w:proofErr w:type="spellStart"/>
+      <w:r>
+        <w:rPr>
+          <w:rFonts w:ascii="Lato" w:eastAsia="Arial" w:hAnsi="Lato"/>
+          <w:sz w:val="27"/>
+        </w:rPr>
+        <w:t>formatD</w:t>
+      </w:r>
+      <w:proofErr w:type="spellEnd"/>
+      <w:r>
+        <w:rPr>
+          <w:rFonts w:ascii="Lato" w:eastAsia="Arial" w:hAnsi="Lato"/>
+          <w:sz w:val="27"/>
+        </w:rPr>
+        <w:t>('LL')</w:t>
+      </w:r>
+      <w:r>
+        <w:rPr>
           <w:rFonts w:ascii="0s{0" w:hAnsi="0s{0" w:cs="0s{0"/>
           <w:kern w:val="0"/>
           <w:sz w:val="28"/>
@@ -787,7 +810,6 @@
         <w:t>{</w:t>
       </w:r>
       <w:proofErr w:type="spellStart"/>
-      <w:proofErr w:type="gramStart"/>
       <w:r>
         <w:rPr>
           <w:rFonts w:ascii="0s{0" w:hAnsi="0s{0" w:cs="0s{0"/>
@@ -796,9 +818,9 @@
           <w:szCs w:val="28"/>
           <w:lang w:val="en-US"/>
         </w:rPr>
-        <w:t>d.agreement</w:t>
-      </w:r>
-      <w:proofErr w:type="gramEnd"/>
+        <w:t>d.agreement.clients</w:t>
+      </w:r>
+      <w:proofErr w:type="spellEnd"/>
       <w:r>
         <w:rPr>
           <w:rFonts w:ascii="0s{0" w:hAnsi="0s{0" w:cs="0s{0"/>
@@ -807,9 +829,8 @@
           <w:szCs w:val="28"/>
           <w:lang w:val="en-US"/>
         </w:rPr>
-        <w:t>.clients</w:t>
-      </w:r>
-      <w:proofErr w:type="spellEnd"/>
+        <w:t>[i+1].name}</w:t>
+      </w:r>
       <w:r>
         <w:rPr>
           <w:rFonts w:ascii="0s{0" w:hAnsi="0s{0" w:cs="0s{0"/>
@@ -818,7 +839,7 @@
           <w:szCs w:val="28"/>
           <w:lang w:val="en-US"/>
         </w:rPr>
-        <w:t>[i+1].name}</w:t>
+        <w:t xml:space="preserve"> </w:t>
       </w:r>
       <w:r>
         <w:rPr>
@@ -828,8 +849,9 @@
           <w:szCs w:val="28"/>
           <w:lang w:val="en-US"/>
         </w:rPr>
-        <w:t xml:space="preserve"> </w:t>
-      </w:r>
+        <w:t>{</w:t>
+      </w:r>
+      <w:proofErr w:type="spellStart"/>
       <w:r>
         <w:rPr>
           <w:rFonts w:ascii="0s{0" w:hAnsi="0s{0" w:cs="0s{0"/>
@@ -838,9 +860,9 @@
           <w:szCs w:val="28"/>
           <w:lang w:val="en-US"/>
         </w:rPr>
-        <w:t>{</w:t>
-      </w:r>
-      <w:proofErr w:type="spellStart"/>
+        <w:t>d.agreement.clients</w:t>
+      </w:r>
+      <w:proofErr w:type="spellEnd"/>
       <w:r>
         <w:rPr>
           <w:rFonts w:ascii="0s{0" w:hAnsi="0s{0" w:cs="0s{0"/>
@@ -849,9 +871,9 @@
           <w:szCs w:val="28"/>
           <w:lang w:val="en-US"/>
         </w:rPr>
-        <w:t>d.agreement.clients</w:t>
-      </w:r>
-      <w:proofErr w:type="spellEnd"/>
+        <w:t>[i+1].</w:t>
+      </w:r>
+      <w:proofErr w:type="spellStart"/>
       <w:r>
         <w:rPr>
           <w:rFonts w:ascii="0s{0" w:hAnsi="0s{0" w:cs="0s{0"/>
@@ -860,20 +882,32 @@
           <w:szCs w:val="28"/>
           <w:lang w:val="en-US"/>
         </w:rPr>
-        <w:t>[i+1].</w:t>
+        <w:t>confirmationDate</w:t>
+      </w:r>
+      <w:proofErr w:type="spellEnd"/>
+      <w:r>
+        <w:rPr>
+          <w:rFonts w:ascii="Lato" w:eastAsia="Arial" w:hAnsi="Lato"/>
+          <w:sz w:val="27"/>
+        </w:rPr>
+        <w:t>:</w:t>
       </w:r>
       <w:proofErr w:type="spellStart"/>
       <w:r>
         <w:rPr>
-          <w:rFonts w:ascii="0s{0" w:hAnsi="0s{0" w:cs="0s{0"/>
-          <w:kern w:val="0"/>
-          <w:sz w:val="28"/>
-          <w:szCs w:val="28"/>
-          <w:lang w:val="en-US"/>
-        </w:rPr>
-        <w:t>confirmationDate</w:t>
+          <w:rFonts w:ascii="Lato" w:eastAsia="Arial" w:hAnsi="Lato"/>
+          <w:sz w:val="27"/>
+        </w:rPr>
+        <w:t>formatD</w:t>
       </w:r>
       <w:proofErr w:type="spellEnd"/>
+      <w:r>
+        <w:rPr>
+          <w:rFonts w:ascii="Lato" w:eastAsia="Arial" w:hAnsi="Lato"/>
+          <w:sz w:val="27"/>
+        </w:rPr>
+        <w:t>('LL')</w:t>
+      </w:r>
       <w:r>
         <w:rPr>
           <w:rFonts w:ascii="0s{0" w:hAnsi="0s{0" w:cs="0s{0"/>
@@ -4179,6 +4213,30 @@
                       <w:szCs w:val="18"/>
                     </w:rPr>
                     <w:t>pldPercent</w:t>
+                  </w:r>
+                  <w:r>
+                    <w:rPr>
+                      <w:rFonts w:ascii="Lato" w:eastAsia="Arial" w:hAnsi="Lato"/>
+                      <w:sz w:val="18"/>
+                      <w:szCs w:val="18"/>
+                    </w:rPr>
+                    <w:t>Co</w:t>
+                  </w:r>
+                  <w:r>
+                    <w:rPr>
+                      <w:rFonts w:ascii="Lato" w:eastAsia="Arial" w:hAnsi="Lato"/>
+                      <w:sz w:val="18"/>
+                      <w:szCs w:val="18"/>
+                    </w:rPr>
+                    <w:t>n</w:t>
+                  </w:r>
+                  <w:r>
+                    <w:rPr>
+                      <w:rFonts w:ascii="Lato" w:eastAsia="Arial" w:hAnsi="Lato"/>
+                      <w:sz w:val="18"/>
+                      <w:szCs w:val="18"/>
+                    </w:rPr>
+                    <w:t>verted</w:t>
                   </w:r>
                   <w:proofErr w:type="spellEnd"/>
                   <w:r>
@@ -12433,7 +12491,7 @@
         <w:tblLook w:val="04A0" w:firstRow="1" w:lastRow="0" w:firstColumn="1" w:lastColumn="0" w:noHBand="0" w:noVBand="1"/>
       </w:tblPr>
       <w:tblGrid>
-        <w:gridCol w:w="9350"/>
+        <w:gridCol w:w="9360"/>
       </w:tblGrid>
       <w:tr>
         <w:tc>
@@ -12875,80 +12933,6 @@
               <w:t>pastureName</w:t>
             </w:r>
             <w:proofErr w:type="spellEnd"/>
-            <w:r>
-              <w:rPr>
-                <w:rFonts w:ascii="Lato" w:eastAsia="Arial" w:hAnsi="Lato"/>
-                <w:sz w:val="18"/>
-                <w:szCs w:val="18"/>
-              </w:rPr>
-              <w:t>}</w:t>
-            </w:r>
-          </w:p>
-        </w:tc>
-      </w:tr>
-      <w:tr>
-        <w:tc>
-          <w:tcPr>
-            <w:tcW w:w="9350" w:type="dxa"/>
-            <w:vAlign w:val="center"/>
-          </w:tcPr>
-          <w:p>
-            <w:pPr>
-              <w:spacing w:line="360" w:lineRule="auto"/>
-              <w:ind w:left="-105"/>
-              <w:rPr>
-                <w:rFonts w:ascii="Lato" w:eastAsia="Arial" w:hAnsi="Lato"/>
-                <w:sz w:val="22"/>
-                <w:szCs w:val="22"/>
-              </w:rPr>
-            </w:pPr>
-            <w:r>
-              <w:rPr>
-                <w:rFonts w:ascii="Lato" w:eastAsia="Arial" w:hAnsi="Lato"/>
-                <w:sz w:val="22"/>
-                <w:szCs w:val="22"/>
-              </w:rPr>
-              <w:t>Details</w:t>
-            </w:r>
-          </w:p>
-          <w:p>
-            <w:pPr>
-              <w:spacing w:line="360" w:lineRule="auto"/>
-              <w:ind w:left="-105"/>
-              <w:rPr>
-                <w:rFonts w:ascii="Lato" w:eastAsia="Arial" w:hAnsi="Lato"/>
-                <w:sz w:val="18"/>
-                <w:szCs w:val="18"/>
-              </w:rPr>
-            </w:pPr>
-            <w:r>
-              <w:rPr>
-                <w:rFonts w:ascii="Lato" w:eastAsia="Arial" w:hAnsi="Lato"/>
-                <w:sz w:val="18"/>
-                <w:szCs w:val="18"/>
-              </w:rPr>
-              <w:t>{$issue[</w:t>
-            </w:r>
-            <w:proofErr w:type="spellStart"/>
-            <w:r>
-              <w:rPr>
-                <w:rFonts w:ascii="Lato" w:eastAsia="Arial" w:hAnsi="Lato"/>
-                <w:sz w:val="18"/>
-                <w:szCs w:val="18"/>
-              </w:rPr>
-              <w:t>i</w:t>
-            </w:r>
-            <w:proofErr w:type="spellEnd"/>
-            <w:proofErr w:type="gramStart"/>
-            <w:r>
-              <w:rPr>
-                <w:rFonts w:ascii="Lato" w:eastAsia="Arial" w:hAnsi="Lato"/>
-                <w:sz w:val="18"/>
-                <w:szCs w:val="18"/>
-              </w:rPr>
-              <w:t>].detail</w:t>
-            </w:r>
-            <w:proofErr w:type="gramEnd"/>
             <w:r>
               <w:rPr>
                 <w:rFonts w:ascii="Lato" w:eastAsia="Arial" w:hAnsi="Lato"/>
@@ -13077,6 +13061,192 @@
               </w:rPr>
               <w:t>].ministerIssueActionType.name}</w:t>
             </w:r>
+            <w:r>
+              <w:rPr>
+                <w:rFonts w:ascii="Lato" w:eastAsia="Arial" w:hAnsi="Lato"/>
+                <w:sz w:val="18"/>
+                <w:szCs w:val="18"/>
+              </w:rPr>
+              <w:t xml:space="preserve"> </w:t>
+            </w:r>
+            <w:r>
+              <w:rPr>
+                <w:rFonts w:ascii="Lato" w:eastAsia="Arial" w:hAnsi="Lato"/>
+                <w:sz w:val="18"/>
+                <w:szCs w:val="18"/>
+              </w:rPr>
+              <w:t>{$issue[</w:t>
+            </w:r>
+            <w:proofErr w:type="spellStart"/>
+            <w:r>
+              <w:rPr>
+                <w:rFonts w:ascii="Lato" w:eastAsia="Arial" w:hAnsi="Lato"/>
+                <w:sz w:val="18"/>
+                <w:szCs w:val="18"/>
+              </w:rPr>
+              <w:t>i</w:t>
+            </w:r>
+            <w:proofErr w:type="spellEnd"/>
+            <w:r>
+              <w:rPr>
+                <w:rFonts w:ascii="Lato" w:eastAsia="Arial" w:hAnsi="Lato"/>
+                <w:sz w:val="18"/>
+                <w:szCs w:val="18"/>
+              </w:rPr>
+              <w:t>].</w:t>
+            </w:r>
+            <w:proofErr w:type="spellStart"/>
+            <w:r>
+              <w:rPr>
+                <w:rFonts w:ascii="Lato" w:eastAsia="Arial" w:hAnsi="Lato"/>
+                <w:sz w:val="18"/>
+                <w:szCs w:val="18"/>
+              </w:rPr>
+              <w:t>ministerIssueActions</w:t>
+            </w:r>
+            <w:proofErr w:type="spellEnd"/>
+            <w:r>
+              <w:rPr>
+                <w:rFonts w:ascii="Lato" w:eastAsia="Arial" w:hAnsi="Lato"/>
+                <w:sz w:val="18"/>
+                <w:szCs w:val="18"/>
+              </w:rPr>
+              <w:t>[</w:t>
+            </w:r>
+            <w:proofErr w:type="spellStart"/>
+            <w:r>
+              <w:rPr>
+                <w:rFonts w:ascii="Lato" w:eastAsia="Arial" w:hAnsi="Lato"/>
+                <w:sz w:val="18"/>
+                <w:szCs w:val="18"/>
+              </w:rPr>
+              <w:t>i</w:t>
+            </w:r>
+            <w:proofErr w:type="spellEnd"/>
+            <w:r>
+              <w:rPr>
+                <w:rFonts w:ascii="Lato" w:eastAsia="Arial" w:hAnsi="Lato"/>
+                <w:sz w:val="18"/>
+                <w:szCs w:val="18"/>
+              </w:rPr>
+              <w:t>].</w:t>
+            </w:r>
+            <w:proofErr w:type="spellStart"/>
+            <w:r>
+              <w:rPr>
+                <w:rFonts w:ascii="Lato" w:eastAsia="Arial" w:hAnsi="Lato"/>
+                <w:sz w:val="18"/>
+                <w:szCs w:val="18"/>
+              </w:rPr>
+              <w:t>other</w:t>
+            </w:r>
+            <w:r>
+              <w:rPr>
+                <w:rFonts w:ascii="Lato" w:eastAsia="Arial" w:hAnsi="Lato"/>
+                <w:sz w:val="18"/>
+                <w:szCs w:val="18"/>
+              </w:rPr>
+              <w:t>:ifNEM</w:t>
+            </w:r>
+            <w:proofErr w:type="spellEnd"/>
+            <w:r>
+              <w:rPr>
+                <w:rFonts w:ascii="Lato" w:eastAsia="Arial" w:hAnsi="Lato"/>
+                <w:sz w:val="18"/>
+                <w:szCs w:val="18"/>
+              </w:rPr>
+              <w:t>():</w:t>
+            </w:r>
+            <w:proofErr w:type="spellStart"/>
+            <w:r>
+              <w:rPr>
+                <w:rFonts w:ascii="Lato" w:eastAsia="Arial" w:hAnsi="Lato"/>
+                <w:sz w:val="18"/>
+                <w:szCs w:val="18"/>
+              </w:rPr>
+              <w:t>showBegin</w:t>
+            </w:r>
+            <w:proofErr w:type="spellEnd"/>
+            <w:r>
+              <w:rPr>
+                <w:rFonts w:ascii="Lato" w:eastAsia="Arial" w:hAnsi="Lato"/>
+                <w:sz w:val="18"/>
+                <w:szCs w:val="18"/>
+              </w:rPr>
+              <w:t>}</w:t>
+            </w:r>
+            <w:r>
+              <w:rPr>
+                <w:rFonts w:ascii="Lato" w:eastAsia="Arial" w:hAnsi="Lato"/>
+                <w:sz w:val="18"/>
+                <w:szCs w:val="18"/>
+              </w:rPr>
+              <w:t xml:space="preserve">: </w:t>
+            </w:r>
+            <w:r>
+              <w:rPr>
+                <w:rFonts w:ascii="Lato" w:eastAsia="Arial" w:hAnsi="Lato"/>
+                <w:sz w:val="18"/>
+                <w:szCs w:val="18"/>
+              </w:rPr>
+              <w:t>{$issue[i].ministerIssueActions[i].</w:t>
+            </w:r>
+            <w:r>
+              <w:rPr>
+                <w:rFonts w:ascii="Lato" w:eastAsia="Arial" w:hAnsi="Lato"/>
+                <w:sz w:val="18"/>
+                <w:szCs w:val="18"/>
+              </w:rPr>
+              <w:t>othe</w:t>
+            </w:r>
+            <w:r>
+              <w:rPr>
+                <w:rFonts w:ascii="Lato" w:eastAsia="Arial" w:hAnsi="Lato"/>
+                <w:sz w:val="18"/>
+                <w:szCs w:val="18"/>
+              </w:rPr>
+              <w:t>r</w:t>
+            </w:r>
+            <w:r>
+              <w:rPr>
+                <w:rFonts w:ascii="Lato" w:eastAsia="Arial" w:hAnsi="Lato"/>
+                <w:sz w:val="18"/>
+                <w:szCs w:val="18"/>
+              </w:rPr>
+              <w:t>}</w:t>
+            </w:r>
+            <w:r>
+              <w:rPr>
+                <w:rFonts w:ascii="Lato" w:eastAsia="Arial" w:hAnsi="Lato"/>
+                <w:sz w:val="18"/>
+                <w:szCs w:val="18"/>
+              </w:rPr>
+              <w:t>{$issue[i].ministerIssueActions[i].</w:t>
+            </w:r>
+            <w:r>
+              <w:rPr>
+                <w:rFonts w:ascii="Lato" w:eastAsia="Arial" w:hAnsi="Lato"/>
+                <w:sz w:val="18"/>
+                <w:szCs w:val="18"/>
+              </w:rPr>
+              <w:t>other:show</w:t>
+            </w:r>
+            <w:r>
+              <w:rPr>
+                <w:rFonts w:ascii="Lato" w:eastAsia="Arial" w:hAnsi="Lato"/>
+                <w:sz w:val="18"/>
+                <w:szCs w:val="18"/>
+              </w:rPr>
+              <w:t>End</w:t>
+            </w:r>
+            <w:r>
+              <w:rPr>
+                <w:rFonts w:ascii="Lato" w:eastAsia="Arial" w:hAnsi="Lato"/>
+                <w:sz w:val="18"/>
+                <w:szCs w:val="18"/>
+              </w:rPr>
+              <w:t>}</w:t>
+            </w:r>
           </w:p>
           <w:p>
             <w:pPr>
@@ -13201,6 +13371,158 @@
                 <w:szCs w:val="18"/>
               </w:rPr>
               <w:t>[i+1].ministerIssueActionType.name}</w:t>
+            </w:r>
+            <w:r>
+              <w:rPr>
+                <w:rFonts w:ascii="Lato" w:eastAsia="Arial" w:hAnsi="Lato"/>
+                <w:sz w:val="18"/>
+                <w:szCs w:val="18"/>
+              </w:rPr>
+              <w:t>{$issue[i].ministerIssueActions[i</w:t>
+            </w:r>
+            <w:r>
+              <w:rPr>
+                <w:rFonts w:ascii="Lato" w:eastAsia="Arial" w:hAnsi="Lato"/>
+                <w:sz w:val="18"/>
+                <w:szCs w:val="18"/>
+              </w:rPr>
+              <w:t>+1</w:t>
+            </w:r>
+            <w:r>
+              <w:rPr>
+                <w:rFonts w:ascii="Lato" w:eastAsia="Arial" w:hAnsi="Lato"/>
+                <w:sz w:val="18"/>
+                <w:szCs w:val="18"/>
+              </w:rPr>
+              <w:t>].</w:t>
+            </w:r>
+            <w:r>
+              <w:rPr>
+                <w:rFonts w:ascii="Lato" w:eastAsia="Arial" w:hAnsi="Lato"/>
+                <w:sz w:val="18"/>
+                <w:szCs w:val="18"/>
+              </w:rPr>
+              <w:t>other:ifNEM():showBegin</w:t>
+            </w:r>
+            <w:r>
+              <w:rPr>
+                <w:rFonts w:ascii="Lato" w:eastAsia="Arial" w:hAnsi="Lato"/>
+                <w:sz w:val="18"/>
+                <w:szCs w:val="18"/>
+              </w:rPr>
+              <w:t>}</w:t>
+            </w:r>
+            <w:r>
+              <w:rPr>
+                <w:rFonts w:ascii="Lato" w:eastAsia="Arial" w:hAnsi="Lato"/>
+                <w:sz w:val="18"/>
+                <w:szCs w:val="18"/>
+              </w:rPr>
+              <w:t>:</w:t>
+            </w:r>
+            <w:r>
+              <w:rPr>
+                <w:rFonts w:ascii="Lato" w:eastAsia="Arial" w:hAnsi="Lato"/>
+                <w:sz w:val="18"/>
+                <w:szCs w:val="18"/>
+              </w:rPr>
+              <w:t xml:space="preserve"> </w:t>
+            </w:r>
+            <w:r>
+              <w:rPr>
+                <w:rFonts w:ascii="Lato" w:eastAsia="Arial" w:hAnsi="Lato"/>
+                <w:sz w:val="18"/>
+                <w:szCs w:val="18"/>
+              </w:rPr>
+              <w:t>{$issue[i].ministerIssueActions[i</w:t>
+            </w:r>
+            <w:r>
+              <w:rPr>
+                <w:rFonts w:ascii="Lato" w:eastAsia="Arial" w:hAnsi="Lato"/>
+                <w:sz w:val="18"/>
+                <w:szCs w:val="18"/>
+              </w:rPr>
+              <w:t>+1</w:t>
+            </w:r>
+            <w:r>
+              <w:rPr>
+                <w:rFonts w:ascii="Lato" w:eastAsia="Arial" w:hAnsi="Lato"/>
+                <w:sz w:val="18"/>
+                <w:szCs w:val="18"/>
+              </w:rPr>
+              <w:t>].</w:t>
+            </w:r>
+            <w:r>
+              <w:rPr>
+                <w:rFonts w:ascii="Lato" w:eastAsia="Arial" w:hAnsi="Lato"/>
+                <w:sz w:val="18"/>
+                <w:szCs w:val="18"/>
+              </w:rPr>
+              <w:t>other</w:t>
+            </w:r>
+            <w:r>
+              <w:rPr>
+                <w:rFonts w:ascii="Lato" w:eastAsia="Arial" w:hAnsi="Lato"/>
+                <w:sz w:val="18"/>
+                <w:szCs w:val="18"/>
+              </w:rPr>
+              <w:t>}</w:t>
+            </w:r>
+            <w:r>
+              <w:rPr>
+                <w:rFonts w:ascii="Lato" w:eastAsia="Arial" w:hAnsi="Lato"/>
+                <w:sz w:val="18"/>
+                <w:szCs w:val="18"/>
+              </w:rPr>
+              <w:t>{$issue[i].ministerIssueActions[i</w:t>
+            </w:r>
+            <w:r>
+              <w:rPr>
+                <w:rFonts w:ascii="Lato" w:eastAsia="Arial" w:hAnsi="Lato"/>
+                <w:sz w:val="18"/>
+                <w:szCs w:val="18"/>
+              </w:rPr>
+              <w:t>+1</w:t>
+            </w:r>
+            <w:r>
+              <w:rPr>
+                <w:rFonts w:ascii="Lato" w:eastAsia="Arial" w:hAnsi="Lato"/>
+                <w:sz w:val="18"/>
+                <w:szCs w:val="18"/>
+              </w:rPr>
+              <w:t>].</w:t>
+            </w:r>
+            <w:r>
+              <w:rPr>
+                <w:rFonts w:ascii="Lato" w:eastAsia="Arial" w:hAnsi="Lato"/>
+                <w:sz w:val="18"/>
+                <w:szCs w:val="18"/>
+              </w:rPr>
+              <w:t>other:show</w:t>
+            </w:r>
+            <w:r>
+              <w:rPr>
+                <w:rFonts w:ascii="Lato" w:eastAsia="Arial" w:hAnsi="Lato"/>
+                <w:sz w:val="18"/>
+                <w:szCs w:val="18"/>
+              </w:rPr>
+              <w:t>End</w:t>
+            </w:r>
+            <w:r>
+              <w:rPr>
+                <w:rFonts w:ascii="Lato" w:eastAsia="Arial" w:hAnsi="Lato"/>
+                <w:sz w:val="18"/>
+                <w:szCs w:val="18"/>
+              </w:rPr>
+              <w:t>}</w:t>
+            </w:r>
+            <w:r>
+              <w:rPr>
+                <w:rFonts w:ascii="Lato" w:eastAsia="Arial" w:hAnsi="Lato"/>
+                <w:sz w:val="18"/>
+                <w:szCs w:val="18"/>
+              </w:rPr>
+              <w:t>:</w:t>
             </w:r>
           </w:p>
           <w:p>
@@ -13742,7 +14064,6 @@
         </w:rPr>
         <w:t>eliminated.{</w:t>
       </w:r>
-      <w:proofErr w:type="spellStart"/>
       <w:proofErr w:type="gramEnd"/>
       <w:r>
         <w:rPr>
@@ -13750,16 +14071,15 @@
           <w:sz w:val="18"/>
           <w:szCs w:val="18"/>
         </w:rPr>
-        <w:t>d.invasivePlantChecklist.revegetate:showEnd</w:t>
-      </w:r>
-      <w:proofErr w:type="spellEnd"/>
+        <w:t>d.invasivePlantChecklist.revegetate:showEnd}</w:t>
+      </w:r>
       <w:r>
         <w:rPr>
           <w:rFonts w:ascii="Lato" w:eastAsia="Arial" w:hAnsi="Lato"/>
           <w:sz w:val="18"/>
           <w:szCs w:val="18"/>
         </w:rPr>
-        <w:t>}</w:t>
+        <w:t>{d</w:t>
       </w:r>
       <w:r>
         <w:rPr>
@@ -13767,7 +14087,7 @@
           <w:sz w:val="18"/>
           <w:szCs w:val="18"/>
         </w:rPr>
-        <w:t>{d</w:t>
+        <w:t>.</w:t>
       </w:r>
       <w:r>
         <w:rPr>
@@ -13775,61 +14095,15 @@
           <w:sz w:val="18"/>
           <w:szCs w:val="18"/>
         </w:rPr>
-        <w:t>.</w:t>
-      </w:r>
-      <w:proofErr w:type="spellStart"/>
+        <w:t>invasivePlantChecklist.other</w:t>
+      </w:r>
       <w:r>
         <w:rPr>
           <w:rFonts w:ascii="Lato" w:eastAsia="Arial" w:hAnsi="Lato"/>
           <w:sz w:val="18"/>
           <w:szCs w:val="18"/>
         </w:rPr>
-        <w:t>invasivePlantChecklist.other</w:t>
-      </w:r>
-      <w:proofErr w:type="spellEnd"/>
-      <w:r>
-        <w:rPr>
-          <w:rFonts w:ascii="Lato" w:eastAsia="Arial" w:hAnsi="Lato"/>
-          <w:sz w:val="18"/>
-          <w:szCs w:val="18"/>
-        </w:rPr>
-        <w:t>:</w:t>
-      </w:r>
-      <w:proofErr w:type="spellStart"/>
-      <w:r>
-        <w:rPr>
-          <w:rFonts w:ascii="Lato" w:eastAsia="Arial" w:hAnsi="Lato"/>
-          <w:sz w:val="18"/>
-          <w:szCs w:val="18"/>
-        </w:rPr>
-        <w:t>ifNEM</w:t>
-      </w:r>
-      <w:proofErr w:type="spellEnd"/>
-      <w:r>
-        <w:rPr>
-          <w:rFonts w:ascii="Lato" w:eastAsia="Arial" w:hAnsi="Lato"/>
-          <w:sz w:val="18"/>
-          <w:szCs w:val="18"/>
-        </w:rPr>
-        <w:t>():</w:t>
-      </w:r>
-      <w:proofErr w:type="spellStart"/>
-      <w:r>
-        <w:rPr>
-          <w:rFonts w:ascii="Lato" w:eastAsia="Arial" w:hAnsi="Lato"/>
-          <w:sz w:val="18"/>
-          <w:szCs w:val="18"/>
-        </w:rPr>
-        <w:t>showBegin</w:t>
-      </w:r>
-      <w:proofErr w:type="spellEnd"/>
-      <w:r>
-        <w:rPr>
-          <w:rFonts w:ascii="Lato" w:eastAsia="Arial" w:hAnsi="Lato"/>
-          <w:sz w:val="18"/>
-          <w:szCs w:val="18"/>
-        </w:rPr>
-        <w:t>}</w:t>
+        <w:t>:ifNEM():showBegin}</w:t>
       </w:r>
     </w:p>
     <w:p>
@@ -13930,7 +14204,6 @@
         </w:rPr>
         <w:t>d.</w:t>
       </w:r>
-      <w:proofErr w:type="spellStart"/>
       <w:r>
         <w:rPr>
           <w:rFonts w:ascii="Lato" w:eastAsia="Arial" w:hAnsi="Lato"/>
@@ -13939,7 +14212,6 @@
         </w:rPr>
         <w:t>invasivePlantChecklist.other</w:t>
       </w:r>
-      <w:proofErr w:type="spellEnd"/>
       <w:proofErr w:type="gramEnd"/>
       <w:r>
         <w:rPr>
@@ -13947,51 +14219,15 @@
           <w:sz w:val="18"/>
           <w:szCs w:val="18"/>
         </w:rPr>
-        <w:t>:</w:t>
-      </w:r>
-      <w:proofErr w:type="spellStart"/>
+        <w:t>:showEnd}</w:t>
+      </w:r>
       <w:r>
         <w:rPr>
           <w:rFonts w:ascii="Lato" w:eastAsia="Arial" w:hAnsi="Lato"/>
           <w:sz w:val="18"/>
           <w:szCs w:val="18"/>
         </w:rPr>
-        <w:t>showEnd</w:t>
-      </w:r>
-      <w:proofErr w:type="spellEnd"/>
-      <w:r>
-        <w:rPr>
-          <w:rFonts w:ascii="Lato" w:eastAsia="Arial" w:hAnsi="Lato"/>
-          <w:sz w:val="18"/>
-          <w:szCs w:val="18"/>
-        </w:rPr>
-        <w:t>}</w:t>
-      </w:r>
-      <w:r>
-        <w:rPr>
-          <w:rFonts w:ascii="Lato" w:eastAsia="Arial" w:hAnsi="Lato"/>
-          <w:sz w:val="18"/>
-          <w:szCs w:val="18"/>
-        </w:rPr>
-        <w:t>{</w:t>
-      </w:r>
-      <w:proofErr w:type="spellStart"/>
-      <w:r>
-        <w:rPr>
-          <w:rFonts w:ascii="Lato" w:eastAsia="Arial" w:hAnsi="Lato"/>
-          <w:sz w:val="18"/>
-          <w:szCs w:val="18"/>
-        </w:rPr>
-        <w:t>d.invasivePlantChecklist.isEmpty:showEnd</w:t>
-      </w:r>
-      <w:proofErr w:type="spellEnd"/>
-      <w:r>
-        <w:rPr>
-          <w:rFonts w:ascii="Lato" w:eastAsia="Arial" w:hAnsi="Lato"/>
-          <w:sz w:val="18"/>
-          <w:szCs w:val="18"/>
-        </w:rPr>
-        <w:t>}</w:t>
+        <w:t>{d.invasivePlantChecklist.isEmpty:showEnd}</w:t>
       </w:r>
     </w:p>
     <w:p>

</xml_diff>

<commit_message>
Added an empty line after plant community actions to fix PDF generation issue
</commit_message>
<xml_diff>
--- a/planTemplate.docx
+++ b/planTemplate.docx
@@ -7092,6 +7092,17 @@
                     <w:spacing w:line="276" w:lineRule="auto"/>
                     <w:rPr>
                       <w:rFonts w:ascii="Lato" w:eastAsia="Arial" w:hAnsi="Lato"/>
+                      <w:color w:val="1F3864" w:themeColor="accent1" w:themeShade="80"/>
+                      <w:sz w:val="22"/>
+                      <w:szCs w:val="22"/>
+                    </w:rPr>
+                  </w:pPr>
+                </w:p>
+                <w:p>
+                  <w:pPr>
+                    <w:spacing w:line="276" w:lineRule="auto"/>
+                    <w:rPr>
+                      <w:rFonts w:ascii="Lato" w:eastAsia="Arial" w:hAnsi="Lato"/>
                       <w:b/>
                       <w:bCs/>
                       <w:color w:val="1F3864" w:themeColor="accent1" w:themeShade="80"/>
@@ -7106,7 +7117,6 @@
                       <w:sz w:val="22"/>
                       <w:szCs w:val="22"/>
                     </w:rPr>
-                    <w:lastRenderedPageBreak/>
                     <w:t>Criteria</w:t>
                   </w:r>
                   <w:r>
@@ -9623,6 +9633,7 @@
                       <w:sz w:val="22"/>
                       <w:szCs w:val="22"/>
                     </w:rPr>
+                    <w:lastRenderedPageBreak/>
                     <w:t>Shrub Use</w:t>
                   </w:r>
                 </w:p>
@@ -9656,7 +9667,6 @@
                       <w:szCs w:val="18"/>
                       <w:lang w:val="en-US"/>
                     </w:rPr>
-                    <w:lastRenderedPageBreak/>
                     <w:t>Unless otherwise indicated above, shrub species may be browsed at 25% of current annual growth.</w:t>
                   </w:r>
                 </w:p>

</xml_diff>

<commit_message>
Fix PDF generationg issue
Monitoring areas - purpose section needed removal of space after ,
</commit_message>
<xml_diff>
--- a/planTemplate.docx
+++ b/planTemplate.docx
@@ -3605,7 +3605,25 @@
                             <w:sz w:val="18"/>
                             <w:szCs w:val="18"/>
                           </w:rPr>
-                          <w:t>{d.pastures[i].plantCommunities[i].monitoringAreas[i].purposes[i].purposeType.name}, {d.pastures[i].plantCommunities[i].monitoringAreas[i].purposes[i+1].purposeType.name}</w:t>
+                          <w:t>{d.pastures[i].plantCommunities[i].monitoringAreas[i].purposes[i].purposeType.name}</w:t>
+                        </w:r>
+                        <w:r>
+                          <w:rPr>
+                            <w:rFonts w:ascii="Lato" w:eastAsia="Arial" w:hAnsi="Lato"/>
+                            <w:color w:val="1F3864" w:themeColor="accent1" w:themeShade="80"/>
+                            <w:sz w:val="18"/>
+                            <w:szCs w:val="18"/>
+                          </w:rPr>
+                          <w:t xml:space="preserve">, </w:t>
+                        </w:r>
+                        <w:r>
+                          <w:rPr>
+                            <w:rFonts w:ascii="Lato" w:eastAsia="Arial" w:hAnsi="Lato"/>
+                            <w:color w:val="1F3864" w:themeColor="accent1" w:themeShade="80"/>
+                            <w:sz w:val="18"/>
+                            <w:szCs w:val="18"/>
+                          </w:rPr>
+                          <w:t>{d.pastures[i].plantCommunities[i].monitoringAreas[i].purposes[i+1].purposeType.name}</w:t>
                         </w:r>
                       </w:p>
                     </w:tc>

</xml_diff>

<commit_message>
#1258 - Updated template to fix schedule not showing
</commit_message>
<xml_diff>
--- a/planTemplate.docx
+++ b/planTemplate.docx
@@ -152,8 +152,9 @@
           <w:szCs w:val="20"/>
           <w:shd w:val="clear" w:color="auto" w:fill="F8F8F8"/>
         </w:rPr>
-        <w:t>{</w:t>
-      </w:r>
+        <w:t>{$</w:t>
+      </w:r>
+      <w:proofErr w:type="spellStart"/>
       <w:r>
         <w:rPr>
           <w:rFonts w:ascii="Arial" w:hAnsi="Arial" w:cs="Arial"/>
@@ -162,10 +163,9 @@
           <w:szCs w:val="20"/>
           <w:shd w:val="clear" w:color="auto" w:fill="F8F8F8"/>
         </w:rPr>
-        <w:t>$</w:t>
-      </w:r>
-      <w:proofErr w:type="spellStart"/>
-      <w:proofErr w:type="gramStart"/>
+        <w:t>at:ifEQ</w:t>
+      </w:r>
+      <w:proofErr w:type="spellEnd"/>
       <w:r>
         <w:rPr>
           <w:rFonts w:ascii="Arial" w:hAnsi="Arial" w:cs="Arial"/>
@@ -174,8 +174,9 @@
           <w:szCs w:val="20"/>
           <w:shd w:val="clear" w:color="auto" w:fill="F8F8F8"/>
         </w:rPr>
-        <w:t>at</w:t>
-      </w:r>
+        <w:t>(1):</w:t>
+      </w:r>
+      <w:proofErr w:type="spellStart"/>
       <w:r>
         <w:rPr>
           <w:rFonts w:ascii="Arial" w:hAnsi="Arial" w:cs="Arial"/>
@@ -184,10 +185,9 @@
           <w:szCs w:val="20"/>
           <w:shd w:val="clear" w:color="auto" w:fill="F8F8F8"/>
         </w:rPr>
-        <w:t>:ifEQ</w:t>
+        <w:t>or:ifEQ</w:t>
       </w:r>
       <w:proofErr w:type="spellEnd"/>
-      <w:proofErr w:type="gramEnd"/>
       <w:r>
         <w:rPr>
           <w:rFonts w:ascii="Arial" w:hAnsi="Arial" w:cs="Arial"/>
@@ -196,8 +196,9 @@
           <w:szCs w:val="20"/>
           <w:shd w:val="clear" w:color="auto" w:fill="F8F8F8"/>
         </w:rPr>
-        <w:t>(</w:t>
-      </w:r>
+        <w:t>(2):</w:t>
+      </w:r>
+      <w:proofErr w:type="spellStart"/>
       <w:r>
         <w:rPr>
           <w:rFonts w:ascii="Arial" w:hAnsi="Arial" w:cs="Arial"/>
@@ -206,9 +207,9 @@
           <w:szCs w:val="20"/>
           <w:shd w:val="clear" w:color="auto" w:fill="F8F8F8"/>
         </w:rPr>
-        <w:t>1</w:t>
-      </w:r>
-      <w:proofErr w:type="gramStart"/>
+        <w:t>showBegin</w:t>
+      </w:r>
+      <w:proofErr w:type="spellEnd"/>
       <w:r>
         <w:rPr>
           <w:rFonts w:ascii="Arial" w:hAnsi="Arial" w:cs="Arial"/>
@@ -217,7 +218,29 @@
           <w:szCs w:val="20"/>
           <w:shd w:val="clear" w:color="auto" w:fill="F8F8F8"/>
         </w:rPr>
-        <w:t>):</w:t>
+        <w:t>}</w:t>
+      </w:r>
+      <w:r>
+        <w:rPr>
+          <w:rFonts w:ascii="Lato" w:eastAsia="Arial" w:hAnsi="Lato"/>
+          <w:b/>
+          <w:bCs/>
+          <w:color w:val="002C71"/>
+          <w:sz w:val="42"/>
+          <w:szCs w:val="42"/>
+        </w:rPr>
+        <w:t>Range Use Plan</w:t>
+      </w:r>
+      <w:r>
+        <w:rPr>
+          <w:rFonts w:ascii="Lato" w:eastAsia="Arial" w:hAnsi="Lato"/>
+          <w:b/>
+          <w:bCs/>
+          <w:color w:val="002C71"/>
+          <w:sz w:val="42"/>
+          <w:szCs w:val="42"/>
+        </w:rPr>
+        <w:t xml:space="preserve"> for Grazing License</w:t>
       </w:r>
       <w:r>
         <w:rPr>
@@ -227,9 +250,8 @@
           <w:szCs w:val="20"/>
           <w:shd w:val="clear" w:color="auto" w:fill="F8F8F8"/>
         </w:rPr>
-        <w:t>or</w:t>
-      </w:r>
-      <w:proofErr w:type="gramEnd"/>
+        <w:t>{</w:t>
+      </w:r>
       <w:r>
         <w:rPr>
           <w:rFonts w:ascii="Arial" w:hAnsi="Arial" w:cs="Arial"/>
@@ -238,9 +260,9 @@
           <w:szCs w:val="20"/>
           <w:shd w:val="clear" w:color="auto" w:fill="F8F8F8"/>
         </w:rPr>
-        <w:t>($at</w:t>
-      </w:r>
-      <w:proofErr w:type="gramStart"/>
+        <w:t>$</w:t>
+      </w:r>
+      <w:proofErr w:type="spellStart"/>
       <w:r>
         <w:rPr>
           <w:rFonts w:ascii="Arial" w:hAnsi="Arial" w:cs="Arial"/>
@@ -249,9 +271,8 @@
           <w:szCs w:val="20"/>
           <w:shd w:val="clear" w:color="auto" w:fill="F8F8F8"/>
         </w:rPr>
-        <w:t>):</w:t>
-      </w:r>
-      <w:proofErr w:type="spellStart"/>
+        <w:t>at</w:t>
+      </w:r>
       <w:r>
         <w:rPr>
           <w:rFonts w:ascii="Arial" w:hAnsi="Arial" w:cs="Arial"/>
@@ -260,10 +281,8 @@
           <w:szCs w:val="20"/>
           <w:shd w:val="clear" w:color="auto" w:fill="F8F8F8"/>
         </w:rPr>
-        <w:t>ifEQ</w:t>
-      </w:r>
-      <w:proofErr w:type="spellEnd"/>
-      <w:proofErr w:type="gramEnd"/>
+        <w:t>:show</w:t>
+      </w:r>
       <w:r>
         <w:rPr>
           <w:rFonts w:ascii="Arial" w:hAnsi="Arial" w:cs="Arial"/>
@@ -272,9 +291,9 @@
           <w:szCs w:val="20"/>
           <w:shd w:val="clear" w:color="auto" w:fill="F8F8F8"/>
         </w:rPr>
-        <w:t>(2</w:t>
-      </w:r>
-      <w:proofErr w:type="gramStart"/>
+        <w:t>End</w:t>
+      </w:r>
+      <w:proofErr w:type="spellEnd"/>
       <w:r>
         <w:rPr>
           <w:rFonts w:ascii="Arial" w:hAnsi="Arial" w:cs="Arial"/>
@@ -283,9 +302,8 @@
           <w:szCs w:val="20"/>
           <w:shd w:val="clear" w:color="auto" w:fill="F8F8F8"/>
         </w:rPr>
-        <w:t>):</w:t>
-      </w:r>
-      <w:proofErr w:type="spellStart"/>
+        <w:t>}{</w:t>
+      </w:r>
       <w:r>
         <w:rPr>
           <w:rFonts w:ascii="Arial" w:hAnsi="Arial" w:cs="Arial"/>
@@ -294,10 +312,9 @@
           <w:szCs w:val="20"/>
           <w:shd w:val="clear" w:color="auto" w:fill="F8F8F8"/>
         </w:rPr>
-        <w:t>showBegin</w:t>
-      </w:r>
-      <w:proofErr w:type="spellEnd"/>
-      <w:proofErr w:type="gramEnd"/>
+        <w:t>$</w:t>
+      </w:r>
+      <w:proofErr w:type="spellStart"/>
       <w:r>
         <w:rPr>
           <w:rFonts w:ascii="Arial" w:hAnsi="Arial" w:cs="Arial"/>
@@ -306,6 +323,71 @@
           <w:szCs w:val="20"/>
           <w:shd w:val="clear" w:color="auto" w:fill="F8F8F8"/>
         </w:rPr>
+        <w:t>at:ifEQ</w:t>
+      </w:r>
+      <w:proofErr w:type="spellEnd"/>
+      <w:r>
+        <w:rPr>
+          <w:rFonts w:ascii="Arial" w:hAnsi="Arial" w:cs="Arial"/>
+          <w:color w:val="270333"/>
+          <w:sz w:val="20"/>
+          <w:szCs w:val="20"/>
+          <w:shd w:val="clear" w:color="auto" w:fill="F8F8F8"/>
+        </w:rPr>
+        <w:t>(3):</w:t>
+      </w:r>
+      <w:proofErr w:type="spellStart"/>
+      <w:r>
+        <w:rPr>
+          <w:rFonts w:ascii="Arial" w:hAnsi="Arial" w:cs="Arial"/>
+          <w:color w:val="270333"/>
+          <w:sz w:val="20"/>
+          <w:szCs w:val="20"/>
+          <w:shd w:val="clear" w:color="auto" w:fill="F8F8F8"/>
+        </w:rPr>
+        <w:t>or:ifEQ</w:t>
+      </w:r>
+      <w:proofErr w:type="spellEnd"/>
+      <w:r>
+        <w:rPr>
+          <w:rFonts w:ascii="Arial" w:hAnsi="Arial" w:cs="Arial"/>
+          <w:color w:val="270333"/>
+          <w:sz w:val="20"/>
+          <w:szCs w:val="20"/>
+          <w:shd w:val="clear" w:color="auto" w:fill="F8F8F8"/>
+        </w:rPr>
+        <w:t>(4)</w:t>
+      </w:r>
+      <w:r>
+        <w:rPr>
+          <w:rFonts w:ascii="Arial" w:hAnsi="Arial" w:cs="Arial"/>
+          <w:color w:val="270333"/>
+          <w:sz w:val="20"/>
+          <w:szCs w:val="20"/>
+          <w:shd w:val="clear" w:color="auto" w:fill="F8F8F8"/>
+        </w:rPr>
+        <w:t>:</w:t>
+      </w:r>
+      <w:proofErr w:type="spellStart"/>
+      <w:r>
+        <w:rPr>
+          <w:rFonts w:ascii="Arial" w:hAnsi="Arial" w:cs="Arial"/>
+          <w:color w:val="270333"/>
+          <w:sz w:val="20"/>
+          <w:szCs w:val="20"/>
+          <w:shd w:val="clear" w:color="auto" w:fill="F8F8F8"/>
+        </w:rPr>
+        <w:t>showBegin</w:t>
+      </w:r>
+      <w:proofErr w:type="spellEnd"/>
+      <w:r>
+        <w:rPr>
+          <w:rFonts w:ascii="Arial" w:hAnsi="Arial" w:cs="Arial"/>
+          <w:color w:val="270333"/>
+          <w:sz w:val="20"/>
+          <w:szCs w:val="20"/>
+          <w:shd w:val="clear" w:color="auto" w:fill="F8F8F8"/>
+        </w:rPr>
         <w:t>}</w:t>
       </w:r>
       <w:r>
@@ -328,7 +410,29 @@
           <w:sz w:val="42"/>
           <w:szCs w:val="42"/>
         </w:rPr>
-        <w:t xml:space="preserve"> for Grazing License</w:t>
+        <w:t xml:space="preserve"> for </w:t>
+      </w:r>
+      <w:r>
+        <w:rPr>
+          <w:rFonts w:ascii="Lato" w:eastAsia="Arial" w:hAnsi="Lato"/>
+          <w:b/>
+          <w:bCs/>
+          <w:color w:val="002C71"/>
+          <w:sz w:val="42"/>
+          <w:szCs w:val="42"/>
+        </w:rPr>
+        <w:t>Hay Cutting</w:t>
+      </w:r>
+      <w:r>
+        <w:rPr>
+          <w:rFonts w:ascii="Lato" w:eastAsia="Arial" w:hAnsi="Lato"/>
+          <w:b/>
+          <w:bCs/>
+          <w:color w:val="002C71"/>
+          <w:sz w:val="42"/>
+          <w:szCs w:val="42"/>
+        </w:rPr>
+        <w:t xml:space="preserve"> License</w:t>
       </w:r>
       <w:r>
         <w:rPr>
@@ -351,7 +455,6 @@
         <w:t>$</w:t>
       </w:r>
       <w:proofErr w:type="spellStart"/>
-      <w:proofErr w:type="gramStart"/>
       <w:r>
         <w:rPr>
           <w:rFonts w:ascii="Arial" w:hAnsi="Arial" w:cs="Arial"/>
@@ -383,269 +486,6 @@
         <w:t>End</w:t>
       </w:r>
       <w:proofErr w:type="spellEnd"/>
-      <w:proofErr w:type="gramEnd"/>
-      <w:r>
-        <w:rPr>
-          <w:rFonts w:ascii="Arial" w:hAnsi="Arial" w:cs="Arial"/>
-          <w:color w:val="270333"/>
-          <w:sz w:val="20"/>
-          <w:szCs w:val="20"/>
-          <w:shd w:val="clear" w:color="auto" w:fill="F8F8F8"/>
-        </w:rPr>
-        <w:t>}{</w:t>
-      </w:r>
-      <w:r>
-        <w:rPr>
-          <w:rFonts w:ascii="Arial" w:hAnsi="Arial" w:cs="Arial"/>
-          <w:color w:val="270333"/>
-          <w:sz w:val="20"/>
-          <w:szCs w:val="20"/>
-          <w:shd w:val="clear" w:color="auto" w:fill="F8F8F8"/>
-        </w:rPr>
-        <w:t>$</w:t>
-      </w:r>
-      <w:proofErr w:type="spellStart"/>
-      <w:proofErr w:type="gramStart"/>
-      <w:r>
-        <w:rPr>
-          <w:rFonts w:ascii="Arial" w:hAnsi="Arial" w:cs="Arial"/>
-          <w:color w:val="270333"/>
-          <w:sz w:val="20"/>
-          <w:szCs w:val="20"/>
-          <w:shd w:val="clear" w:color="auto" w:fill="F8F8F8"/>
-        </w:rPr>
-        <w:t>at</w:t>
-      </w:r>
-      <w:r>
-        <w:rPr>
-          <w:rFonts w:ascii="Arial" w:hAnsi="Arial" w:cs="Arial"/>
-          <w:color w:val="270333"/>
-          <w:sz w:val="20"/>
-          <w:szCs w:val="20"/>
-          <w:shd w:val="clear" w:color="auto" w:fill="F8F8F8"/>
-        </w:rPr>
-        <w:t>:ifEQ</w:t>
-      </w:r>
-      <w:proofErr w:type="spellEnd"/>
-      <w:proofErr w:type="gramEnd"/>
-      <w:r>
-        <w:rPr>
-          <w:rFonts w:ascii="Arial" w:hAnsi="Arial" w:cs="Arial"/>
-          <w:color w:val="270333"/>
-          <w:sz w:val="20"/>
-          <w:szCs w:val="20"/>
-          <w:shd w:val="clear" w:color="auto" w:fill="F8F8F8"/>
-        </w:rPr>
-        <w:t>(</w:t>
-      </w:r>
-      <w:r>
-        <w:rPr>
-          <w:rFonts w:ascii="Arial" w:hAnsi="Arial" w:cs="Arial"/>
-          <w:color w:val="270333"/>
-          <w:sz w:val="20"/>
-          <w:szCs w:val="20"/>
-          <w:shd w:val="clear" w:color="auto" w:fill="F8F8F8"/>
-        </w:rPr>
-        <w:t>3</w:t>
-      </w:r>
-      <w:proofErr w:type="gramStart"/>
-      <w:r>
-        <w:rPr>
-          <w:rFonts w:ascii="Arial" w:hAnsi="Arial" w:cs="Arial"/>
-          <w:color w:val="270333"/>
-          <w:sz w:val="20"/>
-          <w:szCs w:val="20"/>
-          <w:shd w:val="clear" w:color="auto" w:fill="F8F8F8"/>
-        </w:rPr>
-        <w:t>):</w:t>
-      </w:r>
-      <w:r>
-        <w:rPr>
-          <w:rFonts w:ascii="Arial" w:hAnsi="Arial" w:cs="Arial"/>
-          <w:color w:val="270333"/>
-          <w:sz w:val="20"/>
-          <w:szCs w:val="20"/>
-          <w:shd w:val="clear" w:color="auto" w:fill="F8F8F8"/>
-        </w:rPr>
-        <w:t>or</w:t>
-      </w:r>
-      <w:proofErr w:type="gramEnd"/>
-      <w:r>
-        <w:rPr>
-          <w:rFonts w:ascii="Arial" w:hAnsi="Arial" w:cs="Arial"/>
-          <w:color w:val="270333"/>
-          <w:sz w:val="20"/>
-          <w:szCs w:val="20"/>
-          <w:shd w:val="clear" w:color="auto" w:fill="F8F8F8"/>
-        </w:rPr>
-        <w:t>($at</w:t>
-      </w:r>
-      <w:proofErr w:type="gramStart"/>
-      <w:r>
-        <w:rPr>
-          <w:rFonts w:ascii="Arial" w:hAnsi="Arial" w:cs="Arial"/>
-          <w:color w:val="270333"/>
-          <w:sz w:val="20"/>
-          <w:szCs w:val="20"/>
-          <w:shd w:val="clear" w:color="auto" w:fill="F8F8F8"/>
-        </w:rPr>
-        <w:t>):</w:t>
-      </w:r>
-      <w:proofErr w:type="spellStart"/>
-      <w:r>
-        <w:rPr>
-          <w:rFonts w:ascii="Arial" w:hAnsi="Arial" w:cs="Arial"/>
-          <w:color w:val="270333"/>
-          <w:sz w:val="20"/>
-          <w:szCs w:val="20"/>
-          <w:shd w:val="clear" w:color="auto" w:fill="F8F8F8"/>
-        </w:rPr>
-        <w:t>ifEQ</w:t>
-      </w:r>
-      <w:proofErr w:type="spellEnd"/>
-      <w:proofErr w:type="gramEnd"/>
-      <w:r>
-        <w:rPr>
-          <w:rFonts w:ascii="Arial" w:hAnsi="Arial" w:cs="Arial"/>
-          <w:color w:val="270333"/>
-          <w:sz w:val="20"/>
-          <w:szCs w:val="20"/>
-          <w:shd w:val="clear" w:color="auto" w:fill="F8F8F8"/>
-        </w:rPr>
-        <w:t>(4</w:t>
-      </w:r>
-      <w:proofErr w:type="gramStart"/>
-      <w:r>
-        <w:rPr>
-          <w:rFonts w:ascii="Arial" w:hAnsi="Arial" w:cs="Arial"/>
-          <w:color w:val="270333"/>
-          <w:sz w:val="20"/>
-          <w:szCs w:val="20"/>
-          <w:shd w:val="clear" w:color="auto" w:fill="F8F8F8"/>
-        </w:rPr>
-        <w:t>):</w:t>
-      </w:r>
-      <w:proofErr w:type="spellStart"/>
-      <w:r>
-        <w:rPr>
-          <w:rFonts w:ascii="Arial" w:hAnsi="Arial" w:cs="Arial"/>
-          <w:color w:val="270333"/>
-          <w:sz w:val="20"/>
-          <w:szCs w:val="20"/>
-          <w:shd w:val="clear" w:color="auto" w:fill="F8F8F8"/>
-        </w:rPr>
-        <w:t>showBegin</w:t>
-      </w:r>
-      <w:proofErr w:type="spellEnd"/>
-      <w:proofErr w:type="gramEnd"/>
-      <w:r>
-        <w:rPr>
-          <w:rFonts w:ascii="Arial" w:hAnsi="Arial" w:cs="Arial"/>
-          <w:color w:val="270333"/>
-          <w:sz w:val="20"/>
-          <w:szCs w:val="20"/>
-          <w:shd w:val="clear" w:color="auto" w:fill="F8F8F8"/>
-        </w:rPr>
-        <w:t>}</w:t>
-      </w:r>
-      <w:r>
-        <w:rPr>
-          <w:rFonts w:ascii="Lato" w:eastAsia="Arial" w:hAnsi="Lato"/>
-          <w:b/>
-          <w:bCs/>
-          <w:color w:val="002C71"/>
-          <w:sz w:val="42"/>
-          <w:szCs w:val="42"/>
-        </w:rPr>
-        <w:t>Range Use Plan</w:t>
-      </w:r>
-      <w:r>
-        <w:rPr>
-          <w:rFonts w:ascii="Lato" w:eastAsia="Arial" w:hAnsi="Lato"/>
-          <w:b/>
-          <w:bCs/>
-          <w:color w:val="002C71"/>
-          <w:sz w:val="42"/>
-          <w:szCs w:val="42"/>
-        </w:rPr>
-        <w:t xml:space="preserve"> for </w:t>
-      </w:r>
-      <w:r>
-        <w:rPr>
-          <w:rFonts w:ascii="Lato" w:eastAsia="Arial" w:hAnsi="Lato"/>
-          <w:b/>
-          <w:bCs/>
-          <w:color w:val="002C71"/>
-          <w:sz w:val="42"/>
-          <w:szCs w:val="42"/>
-        </w:rPr>
-        <w:t>Hay Cutting</w:t>
-      </w:r>
-      <w:r>
-        <w:rPr>
-          <w:rFonts w:ascii="Lato" w:eastAsia="Arial" w:hAnsi="Lato"/>
-          <w:b/>
-          <w:bCs/>
-          <w:color w:val="002C71"/>
-          <w:sz w:val="42"/>
-          <w:szCs w:val="42"/>
-        </w:rPr>
-        <w:t xml:space="preserve"> License</w:t>
-      </w:r>
-      <w:r>
-        <w:rPr>
-          <w:rFonts w:ascii="Arial" w:hAnsi="Arial" w:cs="Arial"/>
-          <w:color w:val="270333"/>
-          <w:sz w:val="20"/>
-          <w:szCs w:val="20"/>
-          <w:shd w:val="clear" w:color="auto" w:fill="F8F8F8"/>
-        </w:rPr>
-        <w:t>{</w:t>
-      </w:r>
-      <w:r>
-        <w:rPr>
-          <w:rFonts w:ascii="Arial" w:hAnsi="Arial" w:cs="Arial"/>
-          <w:color w:val="270333"/>
-          <w:sz w:val="20"/>
-          <w:szCs w:val="20"/>
-          <w:shd w:val="clear" w:color="auto" w:fill="F8F8F8"/>
-        </w:rPr>
-        <w:t>$</w:t>
-      </w:r>
-      <w:proofErr w:type="spellStart"/>
-      <w:proofErr w:type="gramStart"/>
-      <w:r>
-        <w:rPr>
-          <w:rFonts w:ascii="Arial" w:hAnsi="Arial" w:cs="Arial"/>
-          <w:color w:val="270333"/>
-          <w:sz w:val="20"/>
-          <w:szCs w:val="20"/>
-          <w:shd w:val="clear" w:color="auto" w:fill="F8F8F8"/>
-        </w:rPr>
-        <w:t>at</w:t>
-      </w:r>
-      <w:r>
-        <w:rPr>
-          <w:rFonts w:ascii="Arial" w:hAnsi="Arial" w:cs="Arial"/>
-          <w:color w:val="270333"/>
-          <w:sz w:val="20"/>
-          <w:szCs w:val="20"/>
-          <w:shd w:val="clear" w:color="auto" w:fill="F8F8F8"/>
-        </w:rPr>
-        <w:t>:show</w:t>
-      </w:r>
-      <w:r>
-        <w:rPr>
-          <w:rFonts w:ascii="Arial" w:hAnsi="Arial" w:cs="Arial"/>
-          <w:color w:val="270333"/>
-          <w:sz w:val="20"/>
-          <w:szCs w:val="20"/>
-          <w:shd w:val="clear" w:color="auto" w:fill="F8F8F8"/>
-        </w:rPr>
-        <w:t>End</w:t>
-      </w:r>
-      <w:proofErr w:type="spellEnd"/>
-      <w:proofErr w:type="gramEnd"/>
       <w:r>
         <w:rPr>
           <w:rFonts w:ascii="Arial" w:hAnsi="Arial" w:cs="Arial"/>
@@ -4821,7 +4661,7 @@
           <w:sz w:val="13"/>
           <w:szCs w:val="13"/>
         </w:rPr>
-        <w:t>($at</w:t>
+        <w:t>:ifEQ(2</w:t>
       </w:r>
       <w:proofErr w:type="gramStart"/>
       <w:r>
@@ -4832,9 +4672,8 @@
           <w:sz w:val="13"/>
           <w:szCs w:val="13"/>
         </w:rPr>
-        <w:t>):ifEQ</w:t>
-      </w:r>
-      <w:proofErr w:type="gramEnd"/>
+        <w:t>):</w:t>
+      </w:r>
       <w:r>
         <w:rPr>
           <w:rFonts w:ascii="Lato" w:eastAsia="Arial" w:hAnsi="Lato"/>
@@ -4843,9 +4682,9 @@
           <w:sz w:val="13"/>
           <w:szCs w:val="13"/>
         </w:rPr>
-        <w:t>(2</w:t>
-      </w:r>
-      <w:proofErr w:type="gramStart"/>
+        <w:t>showBegin</w:t>
+      </w:r>
+      <w:proofErr w:type="gramEnd"/>
       <w:r>
         <w:rPr>
           <w:rFonts w:ascii="Lato" w:eastAsia="Arial" w:hAnsi="Lato"/>
@@ -4854,9 +4693,18 @@
           <w:sz w:val="13"/>
           <w:szCs w:val="13"/>
         </w:rPr>
-        <w:t>):showBegin</w:t>
-      </w:r>
-      <w:proofErr w:type="gramEnd"/>
+        <w:t>}</w:t>
+      </w:r>
+      <w:r>
+        <w:rPr>
+          <w:rFonts w:ascii="Lato" w:eastAsia="Arial" w:hAnsi="Lato"/>
+          <w:b/>
+          <w:bCs/>
+          <w:sz w:val="32"/>
+          <w:szCs w:val="32"/>
+        </w:rPr>
+        <w:t>Pastures</w:t>
+      </w:r>
       <w:r>
         <w:rPr>
           <w:rFonts w:ascii="Lato" w:eastAsia="Arial" w:hAnsi="Lato"/>
@@ -4865,18 +4713,9 @@
           <w:sz w:val="13"/>
           <w:szCs w:val="13"/>
         </w:rPr>
-        <w:t>}</w:t>
-      </w:r>
-      <w:r>
-        <w:rPr>
-          <w:rFonts w:ascii="Lato" w:eastAsia="Arial" w:hAnsi="Lato"/>
-          <w:b/>
-          <w:bCs/>
-          <w:sz w:val="32"/>
-          <w:szCs w:val="32"/>
-        </w:rPr>
-        <w:t>Pastures</w:t>
-      </w:r>
+        <w:t>{$</w:t>
+      </w:r>
+      <w:proofErr w:type="gramStart"/>
       <w:r>
         <w:rPr>
           <w:rFonts w:ascii="Lato" w:eastAsia="Arial" w:hAnsi="Lato"/>
@@ -4885,9 +4724,9 @@
           <w:sz w:val="13"/>
           <w:szCs w:val="13"/>
         </w:rPr>
-        <w:t>{$</w:t>
-      </w:r>
-      <w:proofErr w:type="gramStart"/>
+        <w:t>at:showEnd</w:t>
+      </w:r>
+      <w:proofErr w:type="gramEnd"/>
       <w:r>
         <w:rPr>
           <w:rFonts w:ascii="Lato" w:eastAsia="Arial" w:hAnsi="Lato"/>
@@ -4896,9 +4735,8 @@
           <w:sz w:val="13"/>
           <w:szCs w:val="13"/>
         </w:rPr>
-        <w:t>at:showEnd</w:t>
-      </w:r>
-      <w:proofErr w:type="gramEnd"/>
+        <w:t>}{</w:t>
+      </w:r>
       <w:r>
         <w:rPr>
           <w:rFonts w:ascii="Lato" w:eastAsia="Arial" w:hAnsi="Lato"/>
@@ -4907,7 +4745,7 @@
           <w:sz w:val="13"/>
           <w:szCs w:val="13"/>
         </w:rPr>
-        <w:t>}{$</w:t>
+        <w:t>$</w:t>
       </w:r>
       <w:proofErr w:type="gramStart"/>
       <w:r>
@@ -4951,7 +4789,7 @@
           <w:sz w:val="13"/>
           <w:szCs w:val="13"/>
         </w:rPr>
-        <w:t>($at</w:t>
+        <w:t>:ifEQ(4</w:t>
       </w:r>
       <w:proofErr w:type="gramStart"/>
       <w:r>
@@ -4962,9 +4800,8 @@
           <w:sz w:val="13"/>
           <w:szCs w:val="13"/>
         </w:rPr>
-        <w:t>):ifEQ</w:t>
-      </w:r>
-      <w:proofErr w:type="gramEnd"/>
+        <w:t>)</w:t>
+      </w:r>
       <w:r>
         <w:rPr>
           <w:rFonts w:ascii="Lato" w:eastAsia="Arial" w:hAnsi="Lato"/>
@@ -4973,18 +4810,7 @@
           <w:sz w:val="13"/>
           <w:szCs w:val="13"/>
         </w:rPr>
-        <w:t>(4</w:t>
-      </w:r>
-      <w:proofErr w:type="gramStart"/>
-      <w:r>
-        <w:rPr>
-          <w:rFonts w:ascii="Lato" w:eastAsia="Arial" w:hAnsi="Lato"/>
-          <w:b/>
-          <w:bCs/>
-          <w:sz w:val="13"/>
-          <w:szCs w:val="13"/>
-        </w:rPr>
-        <w:t>):showBegin</w:t>
+        <w:t>:showBegin</w:t>
       </w:r>
       <w:proofErr w:type="gramEnd"/>
       <w:r>
@@ -5218,7 +5044,7 @@
                 <w:sz w:val="13"/>
                 <w:szCs w:val="13"/>
               </w:rPr>
-              <w:t>($at</w:t>
+              <w:t>:ifEQ(2</w:t>
             </w:r>
             <w:proofErr w:type="gramStart"/>
             <w:r>
@@ -5227,78 +5053,76 @@
                 <w:sz w:val="13"/>
                 <w:szCs w:val="13"/>
               </w:rPr>
-              <w:t>):ifEQ</w:t>
-            </w:r>
-            <w:proofErr w:type="gramEnd"/>
+              <w:t>):</w:t>
+            </w:r>
             <w:r>
               <w:rPr>
                 <w:rFonts w:ascii="Lato" w:eastAsia="Arial" w:hAnsi="Lato"/>
                 <w:sz w:val="13"/>
                 <w:szCs w:val="13"/>
               </w:rPr>
-              <w:t>(2</w:t>
-            </w:r>
-            <w:proofErr w:type="gramStart"/>
+              <w:t>showBegin</w:t>
+            </w:r>
+            <w:proofErr w:type="gramEnd"/>
             <w:r>
               <w:rPr>
                 <w:rFonts w:ascii="Lato" w:eastAsia="Arial" w:hAnsi="Lato"/>
                 <w:sz w:val="13"/>
                 <w:szCs w:val="13"/>
               </w:rPr>
-              <w:t>):showBegin</w:t>
-            </w:r>
-            <w:proofErr w:type="gramEnd"/>
+              <w:t>}</w:t>
+            </w:r>
+            <w:proofErr w:type="gramStart"/>
+            <w:r>
+              <w:rPr>
+                <w:rFonts w:ascii="Lato" w:eastAsia="Arial" w:hAnsi="Lato"/>
+                <w:sz w:val="32"/>
+                <w:szCs w:val="32"/>
+              </w:rPr>
+              <w:t>Pasture:</w:t>
+            </w:r>
             <w:r>
               <w:rPr>
                 <w:rFonts w:ascii="Lato" w:eastAsia="Arial" w:hAnsi="Lato"/>
                 <w:sz w:val="13"/>
                 <w:szCs w:val="13"/>
               </w:rPr>
-              <w:t>}</w:t>
-            </w:r>
-            <w:proofErr w:type="gramStart"/>
-            <w:r>
-              <w:rPr>
-                <w:rFonts w:ascii="Lato" w:eastAsia="Arial" w:hAnsi="Lato"/>
-                <w:sz w:val="32"/>
-                <w:szCs w:val="32"/>
-              </w:rPr>
-              <w:t>Pasture:</w:t>
-            </w:r>
+              <w:t>{</w:t>
+            </w:r>
+            <w:proofErr w:type="gramEnd"/>
             <w:r>
               <w:rPr>
                 <w:rFonts w:ascii="Lato" w:eastAsia="Arial" w:hAnsi="Lato"/>
                 <w:sz w:val="13"/>
                 <w:szCs w:val="13"/>
               </w:rPr>
-              <w:t>{</w:t>
-            </w:r>
-            <w:proofErr w:type="gramEnd"/>
+              <w:t>$</w:t>
+            </w:r>
+            <w:proofErr w:type="gramStart"/>
             <w:r>
               <w:rPr>
                 <w:rFonts w:ascii="Lato" w:eastAsia="Arial" w:hAnsi="Lato"/>
                 <w:sz w:val="13"/>
                 <w:szCs w:val="13"/>
               </w:rPr>
-              <w:t>$</w:t>
-            </w:r>
-            <w:proofErr w:type="gramStart"/>
+              <w:t>at:showEnd</w:t>
+            </w:r>
+            <w:proofErr w:type="gramEnd"/>
             <w:r>
               <w:rPr>
                 <w:rFonts w:ascii="Lato" w:eastAsia="Arial" w:hAnsi="Lato"/>
                 <w:sz w:val="13"/>
                 <w:szCs w:val="13"/>
               </w:rPr>
-              <w:t>at:showEnd</w:t>
-            </w:r>
-            <w:proofErr w:type="gramEnd"/>
+              <w:t>}{</w:t>
+            </w:r>
             <w:r>
               <w:rPr>
                 <w:rFonts w:ascii="Lato" w:eastAsia="Arial" w:hAnsi="Lato"/>
                 <w:sz w:val="13"/>
                 <w:szCs w:val="13"/>
               </w:rPr>
-              <w:t>}{$</w:t>
+              <w:t>$</w:t>
             </w:r>
             <w:proofErr w:type="gramStart"/>
             <w:r>
@@ -5334,7 +5158,7 @@
                 <w:sz w:val="13"/>
                 <w:szCs w:val="13"/>
               </w:rPr>
-              <w:t>($at</w:t>
+              <w:t>:ifEQ(4</w:t>
             </w:r>
             <w:proofErr w:type="gramStart"/>
             <w:r>
@@ -5343,25 +5167,15 @@
                 <w:sz w:val="13"/>
                 <w:szCs w:val="13"/>
               </w:rPr>
-              <w:t>):ifEQ</w:t>
-            </w:r>
-            <w:proofErr w:type="gramEnd"/>
+              <w:t>)</w:t>
+            </w:r>
             <w:r>
               <w:rPr>
                 <w:rFonts w:ascii="Lato" w:eastAsia="Arial" w:hAnsi="Lato"/>
                 <w:sz w:val="13"/>
                 <w:szCs w:val="13"/>
               </w:rPr>
-              <w:t>(4</w:t>
-            </w:r>
-            <w:proofErr w:type="gramStart"/>
-            <w:r>
-              <w:rPr>
-                <w:rFonts w:ascii="Lato" w:eastAsia="Arial" w:hAnsi="Lato"/>
-                <w:sz w:val="13"/>
-                <w:szCs w:val="13"/>
-              </w:rPr>
-              <w:t>):showBegin</w:t>
+              <w:t>:showBegin</w:t>
             </w:r>
             <w:proofErr w:type="gramEnd"/>
             <w:r>
@@ -5506,6 +5320,7 @@
                     <w:t>{$</w:t>
                   </w:r>
                   <w:proofErr w:type="spellStart"/>
+                  <w:proofErr w:type="gramStart"/>
                   <w:r>
                     <w:rPr>
                       <w:rFonts w:ascii="Lato" w:eastAsia="Arial" w:hAnsi="Lato"/>
@@ -5515,42 +5330,71 @@
                     <w:t>at:ifEQ</w:t>
                   </w:r>
                   <w:proofErr w:type="spellEnd"/>
+                  <w:proofErr w:type="gramEnd"/>
                   <w:r>
                     <w:rPr>
                       <w:rFonts w:ascii="Lato" w:eastAsia="Arial" w:hAnsi="Lato"/>
                       <w:sz w:val="13"/>
                       <w:szCs w:val="13"/>
                     </w:rPr>
-                    <w:t>(1):or($at):</w:t>
-                  </w:r>
-                  <w:proofErr w:type="spellStart"/>
+                    <w:t>(1</w:t>
+                  </w:r>
+                  <w:proofErr w:type="gramStart"/>
                   <w:r>
                     <w:rPr>
                       <w:rFonts w:ascii="Lato" w:eastAsia="Arial" w:hAnsi="Lato"/>
                       <w:sz w:val="13"/>
                       <w:szCs w:val="13"/>
                     </w:rPr>
-                    <w:t>ifEQ</w:t>
-                  </w:r>
-                  <w:proofErr w:type="spellEnd"/>
+                    <w:t>):</w:t>
+                  </w:r>
+                  <w:proofErr w:type="spellStart"/>
                   <w:r>
                     <w:rPr>
                       <w:rFonts w:ascii="Lato" w:eastAsia="Arial" w:hAnsi="Lato"/>
                       <w:sz w:val="13"/>
                       <w:szCs w:val="13"/>
                     </w:rPr>
-                    <w:t>(2):</w:t>
-                  </w:r>
-                  <w:proofErr w:type="spellStart"/>
+                    <w:t>or</w:t>
+                  </w:r>
+                  <w:proofErr w:type="gramEnd"/>
                   <w:r>
                     <w:rPr>
                       <w:rFonts w:ascii="Lato" w:eastAsia="Arial" w:hAnsi="Lato"/>
                       <w:sz w:val="13"/>
                       <w:szCs w:val="13"/>
                     </w:rPr>
+                    <w:t>:ifEQ</w:t>
+                  </w:r>
+                  <w:proofErr w:type="spellEnd"/>
+                  <w:r>
+                    <w:rPr>
+                      <w:rFonts w:ascii="Lato" w:eastAsia="Arial" w:hAnsi="Lato"/>
+                      <w:sz w:val="13"/>
+                      <w:szCs w:val="13"/>
+                    </w:rPr>
+                    <w:t>(2</w:t>
+                  </w:r>
+                  <w:proofErr w:type="gramStart"/>
+                  <w:r>
+                    <w:rPr>
+                      <w:rFonts w:ascii="Lato" w:eastAsia="Arial" w:hAnsi="Lato"/>
+                      <w:sz w:val="13"/>
+                      <w:szCs w:val="13"/>
+                    </w:rPr>
+                    <w:t>):</w:t>
+                  </w:r>
+                  <w:proofErr w:type="spellStart"/>
+                  <w:r>
+                    <w:rPr>
+                      <w:rFonts w:ascii="Lato" w:eastAsia="Arial" w:hAnsi="Lato"/>
+                      <w:sz w:val="13"/>
+                      <w:szCs w:val="13"/>
+                    </w:rPr>
                     <w:t>showBegin</w:t>
                   </w:r>
                   <w:proofErr w:type="spellEnd"/>
+                  <w:proofErr w:type="gramEnd"/>
                   <w:r>
                     <w:rPr>
                       <w:rFonts w:ascii="Lato" w:eastAsia="Arial" w:hAnsi="Lato"/>
@@ -12951,9 +12795,8 @@
                 <w:szCs w:val="13"/>
                 <w:shd w:val="clear" w:color="auto" w:fill="F8F8F8"/>
               </w:rPr>
-              <w:t>{$</w:t>
-            </w:r>
-            <w:proofErr w:type="gramStart"/>
+              <w:t>{</w:t>
+            </w:r>
             <w:r>
               <w:rPr>
                 <w:rFonts w:ascii="Arial" w:hAnsi="Arial" w:cs="Arial"/>
@@ -12962,9 +12805,9 @@
                 <w:szCs w:val="13"/>
                 <w:shd w:val="clear" w:color="auto" w:fill="F8F8F8"/>
               </w:rPr>
-              <w:t>at:ifEQ</w:t>
-            </w:r>
-            <w:proofErr w:type="gramEnd"/>
+              <w:t>$</w:t>
+            </w:r>
+            <w:proofErr w:type="gramStart"/>
             <w:r>
               <w:rPr>
                 <w:rFonts w:ascii="Arial" w:hAnsi="Arial" w:cs="Arial"/>
@@ -12973,9 +12816,9 @@
                 <w:szCs w:val="13"/>
                 <w:shd w:val="clear" w:color="auto" w:fill="F8F8F8"/>
               </w:rPr>
-              <w:t>(3</w:t>
-            </w:r>
-            <w:proofErr w:type="gramStart"/>
+              <w:t>at:ifEQ</w:t>
+            </w:r>
+            <w:proofErr w:type="gramEnd"/>
             <w:r>
               <w:rPr>
                 <w:rFonts w:ascii="Arial" w:hAnsi="Arial" w:cs="Arial"/>
@@ -12984,9 +12827,9 @@
                 <w:szCs w:val="13"/>
                 <w:shd w:val="clear" w:color="auto" w:fill="F8F8F8"/>
               </w:rPr>
-              <w:t>):or</w:t>
-            </w:r>
-            <w:proofErr w:type="gramEnd"/>
+              <w:t>(3</w:t>
+            </w:r>
+            <w:proofErr w:type="gramStart"/>
             <w:r>
               <w:rPr>
                 <w:rFonts w:ascii="Arial" w:hAnsi="Arial" w:cs="Arial"/>
@@ -12995,9 +12838,9 @@
                 <w:szCs w:val="13"/>
                 <w:shd w:val="clear" w:color="auto" w:fill="F8F8F8"/>
               </w:rPr>
-              <w:t>($at</w:t>
-            </w:r>
-            <w:proofErr w:type="gramStart"/>
+              <w:t>):or</w:t>
+            </w:r>
+            <w:proofErr w:type="gramEnd"/>
             <w:r>
               <w:rPr>
                 <w:rFonts w:ascii="Arial" w:hAnsi="Arial" w:cs="Arial"/>
@@ -13006,9 +12849,9 @@
                 <w:szCs w:val="13"/>
                 <w:shd w:val="clear" w:color="auto" w:fill="F8F8F8"/>
               </w:rPr>
-              <w:t>):ifEQ</w:t>
-            </w:r>
-            <w:proofErr w:type="gramEnd"/>
+              <w:t>:ifEQ(4</w:t>
+            </w:r>
+            <w:proofErr w:type="gramStart"/>
             <w:r>
               <w:rPr>
                 <w:rFonts w:ascii="Arial" w:hAnsi="Arial" w:cs="Arial"/>
@@ -13017,9 +12860,8 @@
                 <w:szCs w:val="13"/>
                 <w:shd w:val="clear" w:color="auto" w:fill="F8F8F8"/>
               </w:rPr>
-              <w:t>(4</w:t>
-            </w:r>
-            <w:proofErr w:type="gramStart"/>
+              <w:t>)</w:t>
+            </w:r>
             <w:r>
               <w:rPr>
                 <w:rFonts w:ascii="Arial" w:hAnsi="Arial" w:cs="Arial"/>
@@ -13028,7 +12870,7 @@
                 <w:szCs w:val="13"/>
                 <w:shd w:val="clear" w:color="auto" w:fill="F8F8F8"/>
               </w:rPr>
-              <w:t>):showBegin</w:t>
+              <w:t>:showBegin</w:t>
             </w:r>
             <w:proofErr w:type="gramEnd"/>
             <w:r>
@@ -14312,9 +14154,8 @@
                 <w:szCs w:val="13"/>
                 <w:shd w:val="clear" w:color="auto" w:fill="F8F8F8"/>
               </w:rPr>
-              <w:t>(1</w:t>
-            </w:r>
-            <w:proofErr w:type="gramStart"/>
+              <w:t>(</w:t>
+            </w:r>
             <w:r>
               <w:rPr>
                 <w:rFonts w:ascii="Arial" w:hAnsi="Arial" w:cs="Arial"/>
@@ -14323,9 +14164,9 @@
                 <w:szCs w:val="13"/>
                 <w:shd w:val="clear" w:color="auto" w:fill="F8F8F8"/>
               </w:rPr>
-              <w:t>):or</w:t>
-            </w:r>
-            <w:proofErr w:type="gramEnd"/>
+              <w:t>2</w:t>
+            </w:r>
+            <w:proofErr w:type="gramStart"/>
             <w:r>
               <w:rPr>
                 <w:rFonts w:ascii="Arial" w:hAnsi="Arial" w:cs="Arial"/>
@@ -14334,9 +14175,9 @@
                 <w:szCs w:val="13"/>
                 <w:shd w:val="clear" w:color="auto" w:fill="F8F8F8"/>
               </w:rPr>
-              <w:t>($at</w:t>
-            </w:r>
-            <w:proofErr w:type="gramStart"/>
+              <w:t>):</w:t>
+            </w:r>
+            <w:proofErr w:type="spellStart"/>
             <w:r>
               <w:rPr>
                 <w:rFonts w:ascii="Arial" w:hAnsi="Arial" w:cs="Arial"/>
@@ -14345,9 +14186,9 @@
                 <w:szCs w:val="13"/>
                 <w:shd w:val="clear" w:color="auto" w:fill="F8F8F8"/>
               </w:rPr>
-              <w:t>):</w:t>
-            </w:r>
-            <w:proofErr w:type="spellStart"/>
+              <w:t>or</w:t>
+            </w:r>
+            <w:proofErr w:type="gramEnd"/>
             <w:r>
               <w:rPr>
                 <w:rFonts w:ascii="Arial" w:hAnsi="Arial" w:cs="Arial"/>
@@ -14356,10 +14197,9 @@
                 <w:szCs w:val="13"/>
                 <w:shd w:val="clear" w:color="auto" w:fill="F8F8F8"/>
               </w:rPr>
-              <w:t>ifEQ</w:t>
+              <w:t>:ifEQ</w:t>
             </w:r>
             <w:proofErr w:type="spellEnd"/>
-            <w:proofErr w:type="gramEnd"/>
             <w:r>
               <w:rPr>
                 <w:rFonts w:ascii="Arial" w:hAnsi="Arial" w:cs="Arial"/>
@@ -14368,7 +14208,17 @@
                 <w:szCs w:val="13"/>
                 <w:shd w:val="clear" w:color="auto" w:fill="F8F8F8"/>
               </w:rPr>
-              <w:t>(2</w:t>
+              <w:t>(</w:t>
+            </w:r>
+            <w:r>
+              <w:rPr>
+                <w:rFonts w:ascii="Arial" w:hAnsi="Arial" w:cs="Arial"/>
+                <w:color w:val="270333"/>
+                <w:sz w:val="13"/>
+                <w:szCs w:val="13"/>
+                <w:shd w:val="clear" w:color="auto" w:fill="F8F8F8"/>
+              </w:rPr>
+              <w:t>1</w:t>
             </w:r>
             <w:proofErr w:type="gramStart"/>
             <w:r>

</xml_diff>